<commit_message>
web service specification written and done
</commit_message>
<xml_diff>
--- a/dokumentacija/air_teamup_tehnicka.docx
+++ b/dokumentacija/air_teamup_tehnicka.docx
@@ -2181,6 +2181,17 @@
     </w:p>
     <w:p>
       <w:pPr>
+        <w:pStyle w:val="Normal"/>
+        <w:spacing w:lineRule="auto" w:line="360"/>
+        <w:jc w:val="both"/>
+        <w:rPr/>
+      </w:pPr>
+      <w:r>
+        <w:rPr/>
+      </w:r>
+    </w:p>
+    <w:p>
+      <w:pPr>
         <w:pStyle w:val="Heading3"/>
         <w:numPr>
           <w:ilvl w:val="2"/>
@@ -2201,6 +2212,15 @@
       <w:r>
         <w:rPr/>
         <w:t>// ERA I OBJAŠNJENJE MODELA</w:t>
+      </w:r>
+    </w:p>
+    <w:p>
+      <w:pPr>
+        <w:pStyle w:val="TextBody"/>
+        <w:rPr/>
+      </w:pPr>
+      <w:r>
+        <w:rPr/>
       </w:r>
     </w:p>
     <w:p>
@@ -3829,7 +3849,1775 @@
       </w:r>
       <w:r>
         <w:rPr/>
-        <w:t>definirani su u tablici u nastavku prema putanji.</w:t>
+        <w:t xml:space="preserve">definirani su u tablici u nastavku prema putanji. </w:t>
+      </w:r>
+    </w:p>
+    <w:p>
+      <w:pPr>
+        <w:pStyle w:val="Normal"/>
+        <w:spacing w:lineRule="auto" w:line="360"/>
+        <w:jc w:val="both"/>
+        <w:rPr/>
+      </w:pPr>
+      <w:r>
+        <w:rPr/>
+      </w:r>
+    </w:p>
+    <w:p>
+      <w:pPr>
+        <w:pStyle w:val="Normal"/>
+        <w:spacing w:lineRule="auto" w:line="360"/>
+        <w:jc w:val="both"/>
+        <w:rPr/>
+      </w:pPr>
+      <w:r>
+        <w:rPr/>
+      </w:r>
+    </w:p>
+    <w:tbl>
+      <w:tblPr>
+        <w:jc w:val="left"/>
+        <w:tblInd w:w="55" w:type="dxa"/>
+        <w:tblBorders>
+          <w:top w:val="single" w:sz="2" w:space="0" w:color="000000"/>
+          <w:left w:val="single" w:sz="2" w:space="0" w:color="000000"/>
+          <w:bottom w:val="single" w:sz="2" w:space="0" w:color="000000"/>
+          <w:insideH w:val="single" w:sz="2" w:space="0" w:color="000000"/>
+          <w:right w:val="nil"/>
+          <w:insideV w:val="nil"/>
+        </w:tblBorders>
+        <w:tblCellMar>
+          <w:top w:w="55" w:type="dxa"/>
+          <w:left w:w="54" w:type="dxa"/>
+          <w:bottom w:w="55" w:type="dxa"/>
+          <w:right w:w="55" w:type="dxa"/>
+        </w:tblCellMar>
+      </w:tblPr>
+      <w:tblGrid>
+        <w:gridCol w:w="1630"/>
+        <w:gridCol w:w="1430"/>
+        <w:gridCol w:w="1890"/>
+        <w:gridCol w:w="2070"/>
+        <w:gridCol w:w="2625"/>
+      </w:tblGrid>
+      <w:tr>
+        <w:trPr>
+          <w:cantSplit w:val="false"/>
+        </w:trPr>
+        <w:tc>
+          <w:tcPr>
+            <w:tcW w:w="1630" w:type="dxa"/>
+            <w:vMerge w:val="restart"/>
+            <w:tcBorders>
+              <w:top w:val="single" w:sz="2" w:space="0" w:color="000000"/>
+              <w:left w:val="single" w:sz="2" w:space="0" w:color="000000"/>
+              <w:bottom w:val="single" w:sz="2" w:space="0" w:color="000000"/>
+              <w:insideH w:val="single" w:sz="2" w:space="0" w:color="000000"/>
+              <w:right w:val="nil"/>
+              <w:insideV w:val="nil"/>
+            </w:tcBorders>
+            <w:shd w:fill="auto" w:val="clear"/>
+            <w:tcMar>
+              <w:left w:w="54" w:type="dxa"/>
+            </w:tcMar>
+          </w:tcPr>
+          <w:p>
+            <w:pPr>
+              <w:pStyle w:val="TableContents"/>
+              <w:jc w:val="center"/>
+              <w:rPr/>
+            </w:pPr>
+            <w:r>
+              <w:rPr/>
+              <w:t>URL</w:t>
+            </w:r>
+          </w:p>
+        </w:tc>
+        <w:tc>
+          <w:tcPr>
+            <w:tcW w:w="1430" w:type="dxa"/>
+            <w:vMerge w:val="restart"/>
+            <w:tcBorders>
+              <w:top w:val="single" w:sz="2" w:space="0" w:color="000000"/>
+              <w:left w:val="single" w:sz="2" w:space="0" w:color="000000"/>
+              <w:bottom w:val="single" w:sz="2" w:space="0" w:color="000000"/>
+              <w:insideH w:val="single" w:sz="2" w:space="0" w:color="000000"/>
+              <w:right w:val="nil"/>
+              <w:insideV w:val="nil"/>
+            </w:tcBorders>
+            <w:shd w:fill="auto" w:val="clear"/>
+            <w:tcMar>
+              <w:left w:w="54" w:type="dxa"/>
+            </w:tcMar>
+          </w:tcPr>
+          <w:p>
+            <w:pPr>
+              <w:pStyle w:val="TableContents"/>
+              <w:jc w:val="center"/>
+              <w:rPr/>
+            </w:pPr>
+            <w:r>
+              <w:rPr/>
+              <w:t>HTTP zahtjev</w:t>
+            </w:r>
+          </w:p>
+        </w:tc>
+        <w:tc>
+          <w:tcPr>
+            <w:tcW w:w="3960" w:type="dxa"/>
+            <w:gridSpan w:val="2"/>
+            <w:tcBorders>
+              <w:top w:val="single" w:sz="2" w:space="0" w:color="000000"/>
+              <w:left w:val="single" w:sz="2" w:space="0" w:color="000000"/>
+              <w:bottom w:val="single" w:sz="2" w:space="0" w:color="000000"/>
+              <w:insideH w:val="single" w:sz="2" w:space="0" w:color="000000"/>
+              <w:right w:val="nil"/>
+              <w:insideV w:val="nil"/>
+            </w:tcBorders>
+            <w:shd w:fill="auto" w:val="clear"/>
+            <w:tcMar>
+              <w:left w:w="54" w:type="dxa"/>
+            </w:tcMar>
+          </w:tcPr>
+          <w:p>
+            <w:pPr>
+              <w:pStyle w:val="TableContents"/>
+              <w:jc w:val="center"/>
+              <w:rPr/>
+            </w:pPr>
+            <w:r>
+              <w:rPr/>
+              <w:t>Mogući odgovor</w:t>
+            </w:r>
+          </w:p>
+        </w:tc>
+        <w:tc>
+          <w:tcPr>
+            <w:tcW w:w="2625" w:type="dxa"/>
+            <w:vMerge w:val="restart"/>
+            <w:tcBorders>
+              <w:top w:val="single" w:sz="2" w:space="0" w:color="000000"/>
+              <w:left w:val="single" w:sz="2" w:space="0" w:color="000000"/>
+              <w:bottom w:val="single" w:sz="2" w:space="0" w:color="000000"/>
+              <w:insideH w:val="single" w:sz="2" w:space="0" w:color="000000"/>
+              <w:right w:val="single" w:sz="2" w:space="0" w:color="000000"/>
+              <w:insideV w:val="single" w:sz="2" w:space="0" w:color="000000"/>
+            </w:tcBorders>
+            <w:shd w:fill="auto" w:val="clear"/>
+            <w:tcMar>
+              <w:left w:w="54" w:type="dxa"/>
+            </w:tcMar>
+          </w:tcPr>
+          <w:p>
+            <w:pPr>
+              <w:pStyle w:val="TableContents"/>
+              <w:jc w:val="center"/>
+              <w:rPr/>
+            </w:pPr>
+            <w:r>
+              <w:rPr/>
+              <w:t>Komentar</w:t>
+            </w:r>
+          </w:p>
+        </w:tc>
+      </w:tr>
+      <w:tr>
+        <w:trPr>
+          <w:cantSplit w:val="false"/>
+        </w:trPr>
+        <w:tc>
+          <w:tcPr>
+            <w:tcW w:w="1630" w:type="dxa"/>
+            <w:vMerge w:val="continue"/>
+            <w:tcBorders>
+              <w:top w:val="single" w:sz="2" w:space="0" w:color="000000"/>
+              <w:left w:val="single" w:sz="2" w:space="0" w:color="000000"/>
+              <w:bottom w:val="single" w:sz="2" w:space="0" w:color="000000"/>
+              <w:insideH w:val="single" w:sz="2" w:space="0" w:color="000000"/>
+              <w:right w:val="nil"/>
+              <w:insideV w:val="nil"/>
+            </w:tcBorders>
+            <w:shd w:fill="auto" w:val="clear"/>
+            <w:tcMar>
+              <w:left w:w="54" w:type="dxa"/>
+            </w:tcMar>
+          </w:tcPr>
+          <w:p>
+            <w:pPr>
+              <w:pStyle w:val="TableContents"/>
+              <w:rPr/>
+            </w:pPr>
+            <w:r>
+              <w:rPr/>
+            </w:r>
+          </w:p>
+        </w:tc>
+        <w:tc>
+          <w:tcPr>
+            <w:tcW w:w="1430" w:type="dxa"/>
+            <w:vMerge w:val="continue"/>
+            <w:tcBorders>
+              <w:top w:val="single" w:sz="2" w:space="0" w:color="000000"/>
+              <w:left w:val="single" w:sz="2" w:space="0" w:color="000000"/>
+              <w:bottom w:val="single" w:sz="2" w:space="0" w:color="000000"/>
+              <w:insideH w:val="single" w:sz="2" w:space="0" w:color="000000"/>
+              <w:right w:val="nil"/>
+              <w:insideV w:val="nil"/>
+            </w:tcBorders>
+            <w:shd w:fill="auto" w:val="clear"/>
+            <w:tcMar>
+              <w:left w:w="54" w:type="dxa"/>
+            </w:tcMar>
+          </w:tcPr>
+          <w:p>
+            <w:pPr>
+              <w:pStyle w:val="TableContents"/>
+              <w:jc w:val="center"/>
+              <w:rPr/>
+            </w:pPr>
+            <w:r>
+              <w:rPr/>
+            </w:r>
+          </w:p>
+        </w:tc>
+        <w:tc>
+          <w:tcPr>
+            <w:tcW w:w="1890" w:type="dxa"/>
+            <w:tcBorders>
+              <w:top w:val="nil"/>
+              <w:left w:val="single" w:sz="2" w:space="0" w:color="000000"/>
+              <w:bottom w:val="single" w:sz="2" w:space="0" w:color="000000"/>
+              <w:insideH w:val="single" w:sz="2" w:space="0" w:color="000000"/>
+              <w:right w:val="nil"/>
+              <w:insideV w:val="nil"/>
+            </w:tcBorders>
+            <w:shd w:fill="auto" w:val="clear"/>
+            <w:tcMar>
+              <w:left w:w="54" w:type="dxa"/>
+            </w:tcMar>
+          </w:tcPr>
+          <w:p>
+            <w:pPr>
+              <w:pStyle w:val="TableContents"/>
+              <w:jc w:val="center"/>
+              <w:rPr/>
+            </w:pPr>
+            <w:r>
+              <w:rPr/>
+              <w:t>HTTP kod</w:t>
+            </w:r>
+          </w:p>
+        </w:tc>
+        <w:tc>
+          <w:tcPr>
+            <w:tcW w:w="2070" w:type="dxa"/>
+            <w:tcBorders>
+              <w:top w:val="nil"/>
+              <w:left w:val="single" w:sz="2" w:space="0" w:color="000000"/>
+              <w:bottom w:val="single" w:sz="2" w:space="0" w:color="000000"/>
+              <w:insideH w:val="single" w:sz="2" w:space="0" w:color="000000"/>
+              <w:right w:val="nil"/>
+              <w:insideV w:val="nil"/>
+            </w:tcBorders>
+            <w:shd w:fill="auto" w:val="clear"/>
+            <w:tcMar>
+              <w:left w:w="54" w:type="dxa"/>
+            </w:tcMar>
+          </w:tcPr>
+          <w:p>
+            <w:pPr>
+              <w:pStyle w:val="TableContents"/>
+              <w:jc w:val="center"/>
+              <w:rPr/>
+            </w:pPr>
+            <w:r>
+              <w:rPr/>
+              <w:t>JSON odgovor</w:t>
+            </w:r>
+          </w:p>
+        </w:tc>
+        <w:tc>
+          <w:tcPr>
+            <w:tcW w:w="2625" w:type="dxa"/>
+            <w:vMerge w:val="continue"/>
+            <w:tcBorders>
+              <w:top w:val="single" w:sz="2" w:space="0" w:color="000000"/>
+              <w:left w:val="single" w:sz="2" w:space="0" w:color="000000"/>
+              <w:bottom w:val="single" w:sz="2" w:space="0" w:color="000000"/>
+              <w:insideH w:val="single" w:sz="2" w:space="0" w:color="000000"/>
+              <w:right w:val="single" w:sz="2" w:space="0" w:color="000000"/>
+              <w:insideV w:val="single" w:sz="2" w:space="0" w:color="000000"/>
+            </w:tcBorders>
+            <w:shd w:fill="auto" w:val="clear"/>
+            <w:tcMar>
+              <w:left w:w="54" w:type="dxa"/>
+            </w:tcMar>
+          </w:tcPr>
+          <w:p>
+            <w:pPr>
+              <w:pStyle w:val="TableContents"/>
+              <w:rPr/>
+            </w:pPr>
+            <w:r>
+              <w:rPr/>
+            </w:r>
+          </w:p>
+        </w:tc>
+      </w:tr>
+      <w:tr>
+        <w:trPr>
+          <w:cantSplit w:val="false"/>
+        </w:trPr>
+        <w:tc>
+          <w:tcPr>
+            <w:tcW w:w="1630" w:type="dxa"/>
+            <w:tcBorders>
+              <w:top w:val="nil"/>
+              <w:left w:val="single" w:sz="2" w:space="0" w:color="000000"/>
+              <w:bottom w:val="single" w:sz="2" w:space="0" w:color="000000"/>
+              <w:insideH w:val="single" w:sz="2" w:space="0" w:color="000000"/>
+              <w:right w:val="nil"/>
+              <w:insideV w:val="nil"/>
+            </w:tcBorders>
+            <w:shd w:fill="auto" w:val="clear"/>
+            <w:tcMar>
+              <w:left w:w="54" w:type="dxa"/>
+            </w:tcMar>
+          </w:tcPr>
+          <w:p>
+            <w:pPr>
+              <w:pStyle w:val="TableContents"/>
+              <w:jc w:val="center"/>
+              <w:rPr/>
+            </w:pPr>
+            <w:r>
+              <w:rPr/>
+              <w:t>/person/</w:t>
+            </w:r>
+          </w:p>
+        </w:tc>
+        <w:tc>
+          <w:tcPr>
+            <w:tcW w:w="1430" w:type="dxa"/>
+            <w:tcBorders>
+              <w:top w:val="nil"/>
+              <w:left w:val="single" w:sz="2" w:space="0" w:color="000000"/>
+              <w:bottom w:val="single" w:sz="2" w:space="0" w:color="000000"/>
+              <w:insideH w:val="single" w:sz="2" w:space="0" w:color="000000"/>
+              <w:right w:val="nil"/>
+              <w:insideV w:val="nil"/>
+            </w:tcBorders>
+            <w:shd w:fill="auto" w:val="clear"/>
+            <w:tcMar>
+              <w:left w:w="54" w:type="dxa"/>
+            </w:tcMar>
+          </w:tcPr>
+          <w:p>
+            <w:pPr>
+              <w:pStyle w:val="TableContents"/>
+              <w:jc w:val="center"/>
+              <w:rPr/>
+            </w:pPr>
+            <w:r>
+              <w:rPr/>
+              <w:t>GET</w:t>
+            </w:r>
+          </w:p>
+        </w:tc>
+        <w:tc>
+          <w:tcPr>
+            <w:tcW w:w="1890" w:type="dxa"/>
+            <w:tcBorders>
+              <w:top w:val="nil"/>
+              <w:left w:val="single" w:sz="2" w:space="0" w:color="000000"/>
+              <w:bottom w:val="single" w:sz="2" w:space="0" w:color="000000"/>
+              <w:insideH w:val="single" w:sz="2" w:space="0" w:color="000000"/>
+              <w:right w:val="nil"/>
+              <w:insideV w:val="nil"/>
+            </w:tcBorders>
+            <w:shd w:fill="auto" w:val="clear"/>
+            <w:tcMar>
+              <w:left w:w="54" w:type="dxa"/>
+            </w:tcMar>
+          </w:tcPr>
+          <w:p>
+            <w:pPr>
+              <w:pStyle w:val="TableContents"/>
+              <w:rPr/>
+            </w:pPr>
+            <w:r>
+              <w:rPr/>
+              <w:t>200 OK</w:t>
+            </w:r>
+          </w:p>
+        </w:tc>
+        <w:tc>
+          <w:tcPr>
+            <w:tcW w:w="2070" w:type="dxa"/>
+            <w:tcBorders>
+              <w:top w:val="nil"/>
+              <w:left w:val="single" w:sz="2" w:space="0" w:color="000000"/>
+              <w:bottom w:val="single" w:sz="2" w:space="0" w:color="000000"/>
+              <w:insideH w:val="single" w:sz="2" w:space="0" w:color="000000"/>
+              <w:right w:val="nil"/>
+              <w:insideV w:val="nil"/>
+            </w:tcBorders>
+            <w:shd w:fill="auto" w:val="clear"/>
+            <w:tcMar>
+              <w:left w:w="54" w:type="dxa"/>
+            </w:tcMar>
+          </w:tcPr>
+          <w:p>
+            <w:pPr>
+              <w:pStyle w:val="TableContents"/>
+              <w:rPr/>
+            </w:pPr>
+            <w:r>
+              <w:rPr/>
+              <w:t>lista korisnika</w:t>
+            </w:r>
+          </w:p>
+        </w:tc>
+        <w:tc>
+          <w:tcPr>
+            <w:tcW w:w="2625" w:type="dxa"/>
+            <w:tcBorders>
+              <w:top w:val="nil"/>
+              <w:left w:val="single" w:sz="2" w:space="0" w:color="000000"/>
+              <w:bottom w:val="single" w:sz="2" w:space="0" w:color="000000"/>
+              <w:insideH w:val="single" w:sz="2" w:space="0" w:color="000000"/>
+              <w:right w:val="single" w:sz="2" w:space="0" w:color="000000"/>
+              <w:insideV w:val="single" w:sz="2" w:space="0" w:color="000000"/>
+            </w:tcBorders>
+            <w:shd w:fill="auto" w:val="clear"/>
+            <w:tcMar>
+              <w:left w:w="54" w:type="dxa"/>
+            </w:tcMar>
+          </w:tcPr>
+          <w:p>
+            <w:pPr>
+              <w:pStyle w:val="TableContents"/>
+              <w:rPr/>
+            </w:pPr>
+            <w:r>
+              <w:rPr/>
+              <w:t>vraća listu svih korisnika iz baze</w:t>
+            </w:r>
+          </w:p>
+        </w:tc>
+      </w:tr>
+      <w:tr>
+        <w:trPr>
+          <w:cantSplit w:val="false"/>
+        </w:trPr>
+        <w:tc>
+          <w:tcPr>
+            <w:tcW w:w="1630" w:type="dxa"/>
+            <w:vMerge w:val="restart"/>
+            <w:tcBorders>
+              <w:top w:val="nil"/>
+              <w:left w:val="single" w:sz="2" w:space="0" w:color="000000"/>
+              <w:bottom w:val="single" w:sz="2" w:space="0" w:color="000000"/>
+              <w:insideH w:val="single" w:sz="2" w:space="0" w:color="000000"/>
+              <w:right w:val="nil"/>
+              <w:insideV w:val="nil"/>
+            </w:tcBorders>
+            <w:shd w:fill="auto" w:val="clear"/>
+            <w:tcMar>
+              <w:left w:w="54" w:type="dxa"/>
+            </w:tcMar>
+          </w:tcPr>
+          <w:p>
+            <w:pPr>
+              <w:pStyle w:val="TableContents"/>
+              <w:jc w:val="center"/>
+              <w:rPr/>
+            </w:pPr>
+            <w:r>
+              <w:rPr/>
+              <w:t>/person/login</w:t>
+            </w:r>
+          </w:p>
+        </w:tc>
+        <w:tc>
+          <w:tcPr>
+            <w:tcW w:w="1430" w:type="dxa"/>
+            <w:vMerge w:val="restart"/>
+            <w:tcBorders>
+              <w:top w:val="nil"/>
+              <w:left w:val="single" w:sz="2" w:space="0" w:color="000000"/>
+              <w:bottom w:val="single" w:sz="2" w:space="0" w:color="000000"/>
+              <w:insideH w:val="single" w:sz="2" w:space="0" w:color="000000"/>
+              <w:right w:val="nil"/>
+              <w:insideV w:val="nil"/>
+            </w:tcBorders>
+            <w:shd w:fill="auto" w:val="clear"/>
+            <w:tcMar>
+              <w:left w:w="54" w:type="dxa"/>
+            </w:tcMar>
+          </w:tcPr>
+          <w:p>
+            <w:pPr>
+              <w:pStyle w:val="TableContents"/>
+              <w:jc w:val="center"/>
+              <w:rPr/>
+            </w:pPr>
+            <w:r>
+              <w:rPr/>
+              <w:t>POST</w:t>
+            </w:r>
+          </w:p>
+        </w:tc>
+        <w:tc>
+          <w:tcPr>
+            <w:tcW w:w="1890" w:type="dxa"/>
+            <w:tcBorders>
+              <w:top w:val="nil"/>
+              <w:left w:val="single" w:sz="2" w:space="0" w:color="000000"/>
+              <w:bottom w:val="single" w:sz="2" w:space="0" w:color="000000"/>
+              <w:insideH w:val="single" w:sz="2" w:space="0" w:color="000000"/>
+              <w:right w:val="nil"/>
+              <w:insideV w:val="nil"/>
+            </w:tcBorders>
+            <w:shd w:fill="auto" w:val="clear"/>
+            <w:tcMar>
+              <w:left w:w="54" w:type="dxa"/>
+            </w:tcMar>
+          </w:tcPr>
+          <w:p>
+            <w:pPr>
+              <w:pStyle w:val="TableContents"/>
+              <w:rPr/>
+            </w:pPr>
+            <w:r>
+              <w:rPr/>
+              <w:t>200 OK</w:t>
+            </w:r>
+          </w:p>
+        </w:tc>
+        <w:tc>
+          <w:tcPr>
+            <w:tcW w:w="2070" w:type="dxa"/>
+            <w:tcBorders>
+              <w:top w:val="nil"/>
+              <w:left w:val="single" w:sz="2" w:space="0" w:color="000000"/>
+              <w:bottom w:val="single" w:sz="2" w:space="0" w:color="000000"/>
+              <w:insideH w:val="single" w:sz="2" w:space="0" w:color="000000"/>
+              <w:right w:val="nil"/>
+              <w:insideV w:val="nil"/>
+            </w:tcBorders>
+            <w:shd w:fill="auto" w:val="clear"/>
+            <w:tcMar>
+              <w:left w:w="54" w:type="dxa"/>
+            </w:tcMar>
+          </w:tcPr>
+          <w:p>
+            <w:pPr>
+              <w:pStyle w:val="TableContents"/>
+              <w:rPr/>
+            </w:pPr>
+            <w:r>
+              <w:rPr/>
+              <w:t>podaci korisnika</w:t>
+            </w:r>
+          </w:p>
+        </w:tc>
+        <w:tc>
+          <w:tcPr>
+            <w:tcW w:w="2625" w:type="dxa"/>
+            <w:tcBorders>
+              <w:top w:val="nil"/>
+              <w:left w:val="single" w:sz="2" w:space="0" w:color="000000"/>
+              <w:bottom w:val="single" w:sz="2" w:space="0" w:color="000000"/>
+              <w:insideH w:val="single" w:sz="2" w:space="0" w:color="000000"/>
+              <w:right w:val="single" w:sz="2" w:space="0" w:color="000000"/>
+              <w:insideV w:val="single" w:sz="2" w:space="0" w:color="000000"/>
+            </w:tcBorders>
+            <w:shd w:fill="auto" w:val="clear"/>
+            <w:tcMar>
+              <w:left w:w="54" w:type="dxa"/>
+            </w:tcMar>
+          </w:tcPr>
+          <w:p>
+            <w:pPr>
+              <w:pStyle w:val="TableContents"/>
+              <w:rPr/>
+            </w:pPr>
+            <w:r>
+              <w:rPr/>
+              <w:t>uspješna prijava</w:t>
+            </w:r>
+          </w:p>
+        </w:tc>
+      </w:tr>
+      <w:tr>
+        <w:trPr>
+          <w:cantSplit w:val="false"/>
+        </w:trPr>
+        <w:tc>
+          <w:tcPr>
+            <w:tcW w:w="1630" w:type="dxa"/>
+            <w:vMerge w:val="continue"/>
+            <w:tcBorders>
+              <w:top w:val="nil"/>
+              <w:left w:val="single" w:sz="2" w:space="0" w:color="000000"/>
+              <w:bottom w:val="single" w:sz="2" w:space="0" w:color="000000"/>
+              <w:insideH w:val="single" w:sz="2" w:space="0" w:color="000000"/>
+              <w:right w:val="nil"/>
+              <w:insideV w:val="nil"/>
+            </w:tcBorders>
+            <w:shd w:fill="auto" w:val="clear"/>
+            <w:tcMar>
+              <w:left w:w="54" w:type="dxa"/>
+            </w:tcMar>
+          </w:tcPr>
+          <w:p>
+            <w:pPr>
+              <w:pStyle w:val="TableContents"/>
+              <w:rPr/>
+            </w:pPr>
+            <w:r>
+              <w:rPr/>
+            </w:r>
+          </w:p>
+        </w:tc>
+        <w:tc>
+          <w:tcPr>
+            <w:tcW w:w="1430" w:type="dxa"/>
+            <w:vMerge w:val="continue"/>
+            <w:tcBorders>
+              <w:top w:val="nil"/>
+              <w:left w:val="single" w:sz="2" w:space="0" w:color="000000"/>
+              <w:bottom w:val="single" w:sz="2" w:space="0" w:color="000000"/>
+              <w:insideH w:val="single" w:sz="2" w:space="0" w:color="000000"/>
+              <w:right w:val="nil"/>
+              <w:insideV w:val="nil"/>
+            </w:tcBorders>
+            <w:shd w:fill="auto" w:val="clear"/>
+            <w:tcMar>
+              <w:left w:w="54" w:type="dxa"/>
+            </w:tcMar>
+          </w:tcPr>
+          <w:p>
+            <w:pPr>
+              <w:pStyle w:val="TableContents"/>
+              <w:jc w:val="center"/>
+              <w:rPr/>
+            </w:pPr>
+            <w:r>
+              <w:rPr/>
+            </w:r>
+          </w:p>
+        </w:tc>
+        <w:tc>
+          <w:tcPr>
+            <w:tcW w:w="1890" w:type="dxa"/>
+            <w:tcBorders>
+              <w:top w:val="nil"/>
+              <w:left w:val="single" w:sz="2" w:space="0" w:color="000000"/>
+              <w:bottom w:val="single" w:sz="2" w:space="0" w:color="000000"/>
+              <w:insideH w:val="single" w:sz="2" w:space="0" w:color="000000"/>
+              <w:right w:val="nil"/>
+              <w:insideV w:val="nil"/>
+            </w:tcBorders>
+            <w:shd w:fill="auto" w:val="clear"/>
+            <w:tcMar>
+              <w:left w:w="54" w:type="dxa"/>
+            </w:tcMar>
+          </w:tcPr>
+          <w:p>
+            <w:pPr>
+              <w:pStyle w:val="TableContents"/>
+              <w:rPr/>
+            </w:pPr>
+            <w:r>
+              <w:rPr/>
+              <w:t>404 NOT FOUND</w:t>
+            </w:r>
+          </w:p>
+        </w:tc>
+        <w:tc>
+          <w:tcPr>
+            <w:tcW w:w="2070" w:type="dxa"/>
+            <w:tcBorders>
+              <w:top w:val="nil"/>
+              <w:left w:val="single" w:sz="2" w:space="0" w:color="000000"/>
+              <w:bottom w:val="single" w:sz="2" w:space="0" w:color="000000"/>
+              <w:insideH w:val="single" w:sz="2" w:space="0" w:color="000000"/>
+              <w:right w:val="nil"/>
+              <w:insideV w:val="nil"/>
+            </w:tcBorders>
+            <w:shd w:fill="auto" w:val="clear"/>
+            <w:tcMar>
+              <w:left w:w="54" w:type="dxa"/>
+            </w:tcMar>
+          </w:tcPr>
+          <w:p>
+            <w:pPr>
+              <w:pStyle w:val="TableContents"/>
+              <w:rPr/>
+            </w:pPr>
+            <w:r>
+              <w:rPr/>
+              <w:t>-</w:t>
+            </w:r>
+          </w:p>
+        </w:tc>
+        <w:tc>
+          <w:tcPr>
+            <w:tcW w:w="2625" w:type="dxa"/>
+            <w:tcBorders>
+              <w:top w:val="nil"/>
+              <w:left w:val="single" w:sz="2" w:space="0" w:color="000000"/>
+              <w:bottom w:val="single" w:sz="2" w:space="0" w:color="000000"/>
+              <w:insideH w:val="single" w:sz="2" w:space="0" w:color="000000"/>
+              <w:right w:val="single" w:sz="2" w:space="0" w:color="000000"/>
+              <w:insideV w:val="single" w:sz="2" w:space="0" w:color="000000"/>
+            </w:tcBorders>
+            <w:shd w:fill="auto" w:val="clear"/>
+            <w:tcMar>
+              <w:left w:w="54" w:type="dxa"/>
+            </w:tcMar>
+          </w:tcPr>
+          <w:p>
+            <w:pPr>
+              <w:pStyle w:val="TableContents"/>
+              <w:rPr/>
+            </w:pPr>
+            <w:r>
+              <w:rPr/>
+              <w:t>vraćeno ukoliko ne postoji navedeni korisnik ili lozinka nije valjana</w:t>
+            </w:r>
+          </w:p>
+        </w:tc>
+      </w:tr>
+      <w:tr>
+        <w:trPr>
+          <w:cantSplit w:val="false"/>
+        </w:trPr>
+        <w:tc>
+          <w:tcPr>
+            <w:tcW w:w="1630" w:type="dxa"/>
+            <w:vMerge w:val="restart"/>
+            <w:tcBorders>
+              <w:top w:val="nil"/>
+              <w:left w:val="single" w:sz="2" w:space="0" w:color="000000"/>
+              <w:bottom w:val="single" w:sz="2" w:space="0" w:color="000000"/>
+              <w:insideH w:val="single" w:sz="2" w:space="0" w:color="000000"/>
+              <w:right w:val="nil"/>
+              <w:insideV w:val="nil"/>
+            </w:tcBorders>
+            <w:shd w:fill="auto" w:val="clear"/>
+            <w:tcMar>
+              <w:left w:w="54" w:type="dxa"/>
+            </w:tcMar>
+          </w:tcPr>
+          <w:p>
+            <w:pPr>
+              <w:pStyle w:val="TableContents"/>
+              <w:jc w:val="center"/>
+              <w:rPr/>
+            </w:pPr>
+            <w:r>
+              <w:rPr/>
+              <w:t>/person/signup</w:t>
+            </w:r>
+          </w:p>
+        </w:tc>
+        <w:tc>
+          <w:tcPr>
+            <w:tcW w:w="1430" w:type="dxa"/>
+            <w:vMerge w:val="restart"/>
+            <w:tcBorders>
+              <w:top w:val="nil"/>
+              <w:left w:val="single" w:sz="2" w:space="0" w:color="000000"/>
+              <w:bottom w:val="single" w:sz="2" w:space="0" w:color="000000"/>
+              <w:insideH w:val="single" w:sz="2" w:space="0" w:color="000000"/>
+              <w:right w:val="nil"/>
+              <w:insideV w:val="nil"/>
+            </w:tcBorders>
+            <w:shd w:fill="auto" w:val="clear"/>
+            <w:tcMar>
+              <w:left w:w="54" w:type="dxa"/>
+            </w:tcMar>
+          </w:tcPr>
+          <w:p>
+            <w:pPr>
+              <w:pStyle w:val="TableContents"/>
+              <w:jc w:val="center"/>
+              <w:rPr/>
+            </w:pPr>
+            <w:r>
+              <w:rPr/>
+              <w:t>POST</w:t>
+            </w:r>
+          </w:p>
+        </w:tc>
+        <w:tc>
+          <w:tcPr>
+            <w:tcW w:w="1890" w:type="dxa"/>
+            <w:tcBorders>
+              <w:top w:val="nil"/>
+              <w:left w:val="single" w:sz="2" w:space="0" w:color="000000"/>
+              <w:bottom w:val="single" w:sz="2" w:space="0" w:color="000000"/>
+              <w:insideH w:val="single" w:sz="2" w:space="0" w:color="000000"/>
+              <w:right w:val="nil"/>
+              <w:insideV w:val="nil"/>
+            </w:tcBorders>
+            <w:shd w:fill="auto" w:val="clear"/>
+            <w:tcMar>
+              <w:left w:w="54" w:type="dxa"/>
+            </w:tcMar>
+          </w:tcPr>
+          <w:p>
+            <w:pPr>
+              <w:pStyle w:val="TableContents"/>
+              <w:rPr/>
+            </w:pPr>
+            <w:r>
+              <w:rPr/>
+              <w:t>200 OK</w:t>
+            </w:r>
+          </w:p>
+        </w:tc>
+        <w:tc>
+          <w:tcPr>
+            <w:tcW w:w="2070" w:type="dxa"/>
+            <w:tcBorders>
+              <w:top w:val="nil"/>
+              <w:left w:val="single" w:sz="2" w:space="0" w:color="000000"/>
+              <w:bottom w:val="single" w:sz="2" w:space="0" w:color="000000"/>
+              <w:insideH w:val="single" w:sz="2" w:space="0" w:color="000000"/>
+              <w:right w:val="nil"/>
+              <w:insideV w:val="nil"/>
+            </w:tcBorders>
+            <w:shd w:fill="auto" w:val="clear"/>
+            <w:tcMar>
+              <w:left w:w="54" w:type="dxa"/>
+            </w:tcMar>
+          </w:tcPr>
+          <w:p>
+            <w:pPr>
+              <w:pStyle w:val="TableContents"/>
+              <w:rPr/>
+            </w:pPr>
+            <w:r>
+              <w:rPr/>
+              <w:t>podaci korisnika</w:t>
+            </w:r>
+          </w:p>
+        </w:tc>
+        <w:tc>
+          <w:tcPr>
+            <w:tcW w:w="2625" w:type="dxa"/>
+            <w:tcBorders>
+              <w:top w:val="nil"/>
+              <w:left w:val="single" w:sz="2" w:space="0" w:color="000000"/>
+              <w:bottom w:val="single" w:sz="2" w:space="0" w:color="000000"/>
+              <w:insideH w:val="single" w:sz="2" w:space="0" w:color="000000"/>
+              <w:right w:val="single" w:sz="2" w:space="0" w:color="000000"/>
+              <w:insideV w:val="single" w:sz="2" w:space="0" w:color="000000"/>
+            </w:tcBorders>
+            <w:shd w:fill="auto" w:val="clear"/>
+            <w:tcMar>
+              <w:left w:w="54" w:type="dxa"/>
+            </w:tcMar>
+          </w:tcPr>
+          <w:p>
+            <w:pPr>
+              <w:pStyle w:val="TableContents"/>
+              <w:rPr/>
+            </w:pPr>
+            <w:r>
+              <w:rPr/>
+              <w:t>uspješna registracija</w:t>
+            </w:r>
+          </w:p>
+        </w:tc>
+      </w:tr>
+      <w:tr>
+        <w:trPr>
+          <w:cantSplit w:val="false"/>
+        </w:trPr>
+        <w:tc>
+          <w:tcPr>
+            <w:tcW w:w="1630" w:type="dxa"/>
+            <w:vMerge w:val="continue"/>
+            <w:tcBorders>
+              <w:top w:val="nil"/>
+              <w:left w:val="single" w:sz="2" w:space="0" w:color="000000"/>
+              <w:bottom w:val="single" w:sz="2" w:space="0" w:color="000000"/>
+              <w:insideH w:val="single" w:sz="2" w:space="0" w:color="000000"/>
+              <w:right w:val="nil"/>
+              <w:insideV w:val="nil"/>
+            </w:tcBorders>
+            <w:shd w:fill="auto" w:val="clear"/>
+            <w:tcMar>
+              <w:left w:w="54" w:type="dxa"/>
+            </w:tcMar>
+          </w:tcPr>
+          <w:p>
+            <w:pPr>
+              <w:pStyle w:val="TableContents"/>
+              <w:rPr/>
+            </w:pPr>
+            <w:r>
+              <w:rPr/>
+            </w:r>
+          </w:p>
+        </w:tc>
+        <w:tc>
+          <w:tcPr>
+            <w:tcW w:w="1430" w:type="dxa"/>
+            <w:vMerge w:val="continue"/>
+            <w:tcBorders>
+              <w:top w:val="nil"/>
+              <w:left w:val="single" w:sz="2" w:space="0" w:color="000000"/>
+              <w:bottom w:val="single" w:sz="2" w:space="0" w:color="000000"/>
+              <w:insideH w:val="single" w:sz="2" w:space="0" w:color="000000"/>
+              <w:right w:val="nil"/>
+              <w:insideV w:val="nil"/>
+            </w:tcBorders>
+            <w:shd w:fill="auto" w:val="clear"/>
+            <w:tcMar>
+              <w:left w:w="54" w:type="dxa"/>
+            </w:tcMar>
+          </w:tcPr>
+          <w:p>
+            <w:pPr>
+              <w:pStyle w:val="TableContents"/>
+              <w:jc w:val="center"/>
+              <w:rPr/>
+            </w:pPr>
+            <w:r>
+              <w:rPr/>
+            </w:r>
+          </w:p>
+        </w:tc>
+        <w:tc>
+          <w:tcPr>
+            <w:tcW w:w="1890" w:type="dxa"/>
+            <w:tcBorders>
+              <w:top w:val="nil"/>
+              <w:left w:val="single" w:sz="2" w:space="0" w:color="000000"/>
+              <w:bottom w:val="single" w:sz="2" w:space="0" w:color="000000"/>
+              <w:insideH w:val="single" w:sz="2" w:space="0" w:color="000000"/>
+              <w:right w:val="nil"/>
+              <w:insideV w:val="nil"/>
+            </w:tcBorders>
+            <w:shd w:fill="auto" w:val="clear"/>
+            <w:tcMar>
+              <w:left w:w="54" w:type="dxa"/>
+            </w:tcMar>
+          </w:tcPr>
+          <w:p>
+            <w:pPr>
+              <w:pStyle w:val="TableContents"/>
+              <w:rPr/>
+            </w:pPr>
+            <w:r>
+              <w:rPr/>
+              <w:t>400 BAD REQUEST</w:t>
+            </w:r>
+          </w:p>
+        </w:tc>
+        <w:tc>
+          <w:tcPr>
+            <w:tcW w:w="2070" w:type="dxa"/>
+            <w:tcBorders>
+              <w:top w:val="nil"/>
+              <w:left w:val="single" w:sz="2" w:space="0" w:color="000000"/>
+              <w:bottom w:val="single" w:sz="2" w:space="0" w:color="000000"/>
+              <w:insideH w:val="single" w:sz="2" w:space="0" w:color="000000"/>
+              <w:right w:val="nil"/>
+              <w:insideV w:val="nil"/>
+            </w:tcBorders>
+            <w:shd w:fill="auto" w:val="clear"/>
+            <w:tcMar>
+              <w:left w:w="54" w:type="dxa"/>
+            </w:tcMar>
+          </w:tcPr>
+          <w:p>
+            <w:pPr>
+              <w:pStyle w:val="TableContents"/>
+              <w:rPr/>
+            </w:pPr>
+            <w:r>
+              <w:rPr/>
+              <w:t>-</w:t>
+            </w:r>
+          </w:p>
+        </w:tc>
+        <w:tc>
+          <w:tcPr>
+            <w:tcW w:w="2625" w:type="dxa"/>
+            <w:tcBorders>
+              <w:top w:val="nil"/>
+              <w:left w:val="single" w:sz="2" w:space="0" w:color="000000"/>
+              <w:bottom w:val="single" w:sz="2" w:space="0" w:color="000000"/>
+              <w:insideH w:val="single" w:sz="2" w:space="0" w:color="000000"/>
+              <w:right w:val="single" w:sz="2" w:space="0" w:color="000000"/>
+              <w:insideV w:val="single" w:sz="2" w:space="0" w:color="000000"/>
+            </w:tcBorders>
+            <w:shd w:fill="auto" w:val="clear"/>
+            <w:tcMar>
+              <w:left w:w="54" w:type="dxa"/>
+            </w:tcMar>
+          </w:tcPr>
+          <w:p>
+            <w:pPr>
+              <w:pStyle w:val="TableContents"/>
+              <w:rPr/>
+            </w:pPr>
+            <w:r>
+              <w:rPr/>
+              <w:t>vraćeno ukoliko je došlo do pogreške prilikom spremanja (primjerice isto korisničko ime kao i neki drugi korisnik)</w:t>
+            </w:r>
+          </w:p>
+        </w:tc>
+      </w:tr>
+      <w:tr>
+        <w:trPr>
+          <w:cantSplit w:val="false"/>
+        </w:trPr>
+        <w:tc>
+          <w:tcPr>
+            <w:tcW w:w="1630" w:type="dxa"/>
+            <w:vMerge w:val="restart"/>
+            <w:tcBorders>
+              <w:top w:val="nil"/>
+              <w:left w:val="single" w:sz="2" w:space="0" w:color="000000"/>
+              <w:bottom w:val="single" w:sz="2" w:space="0" w:color="000000"/>
+              <w:insideH w:val="single" w:sz="2" w:space="0" w:color="000000"/>
+              <w:right w:val="nil"/>
+              <w:insideV w:val="nil"/>
+            </w:tcBorders>
+            <w:shd w:fill="auto" w:val="clear"/>
+            <w:tcMar>
+              <w:left w:w="54" w:type="dxa"/>
+            </w:tcMar>
+          </w:tcPr>
+          <w:p>
+            <w:pPr>
+              <w:pStyle w:val="TableContents"/>
+              <w:jc w:val="center"/>
+              <w:rPr/>
+            </w:pPr>
+            <w:r>
+              <w:rPr/>
+              <w:t>/person/{id}</w:t>
+            </w:r>
+          </w:p>
+        </w:tc>
+        <w:tc>
+          <w:tcPr>
+            <w:tcW w:w="1430" w:type="dxa"/>
+            <w:vMerge w:val="restart"/>
+            <w:tcBorders>
+              <w:top w:val="nil"/>
+              <w:left w:val="single" w:sz="2" w:space="0" w:color="000000"/>
+              <w:bottom w:val="single" w:sz="2" w:space="0" w:color="000000"/>
+              <w:insideH w:val="single" w:sz="2" w:space="0" w:color="000000"/>
+              <w:right w:val="nil"/>
+              <w:insideV w:val="nil"/>
+            </w:tcBorders>
+            <w:shd w:fill="auto" w:val="clear"/>
+            <w:tcMar>
+              <w:left w:w="54" w:type="dxa"/>
+            </w:tcMar>
+          </w:tcPr>
+          <w:p>
+            <w:pPr>
+              <w:pStyle w:val="TableContents"/>
+              <w:jc w:val="center"/>
+              <w:rPr/>
+            </w:pPr>
+            <w:r>
+              <w:rPr/>
+              <w:t>GET</w:t>
+            </w:r>
+          </w:p>
+        </w:tc>
+        <w:tc>
+          <w:tcPr>
+            <w:tcW w:w="1890" w:type="dxa"/>
+            <w:tcBorders>
+              <w:top w:val="nil"/>
+              <w:left w:val="single" w:sz="2" w:space="0" w:color="000000"/>
+              <w:bottom w:val="single" w:sz="2" w:space="0" w:color="000000"/>
+              <w:insideH w:val="single" w:sz="2" w:space="0" w:color="000000"/>
+              <w:right w:val="nil"/>
+              <w:insideV w:val="nil"/>
+            </w:tcBorders>
+            <w:shd w:fill="auto" w:val="clear"/>
+            <w:tcMar>
+              <w:left w:w="54" w:type="dxa"/>
+            </w:tcMar>
+          </w:tcPr>
+          <w:p>
+            <w:pPr>
+              <w:pStyle w:val="TableContents"/>
+              <w:rPr/>
+            </w:pPr>
+            <w:r>
+              <w:rPr/>
+              <w:t>200 OK</w:t>
+            </w:r>
+          </w:p>
+        </w:tc>
+        <w:tc>
+          <w:tcPr>
+            <w:tcW w:w="2070" w:type="dxa"/>
+            <w:tcBorders>
+              <w:top w:val="nil"/>
+              <w:left w:val="single" w:sz="2" w:space="0" w:color="000000"/>
+              <w:bottom w:val="single" w:sz="2" w:space="0" w:color="000000"/>
+              <w:insideH w:val="single" w:sz="2" w:space="0" w:color="000000"/>
+              <w:right w:val="nil"/>
+              <w:insideV w:val="nil"/>
+            </w:tcBorders>
+            <w:shd w:fill="auto" w:val="clear"/>
+            <w:tcMar>
+              <w:left w:w="54" w:type="dxa"/>
+            </w:tcMar>
+          </w:tcPr>
+          <w:p>
+            <w:pPr>
+              <w:pStyle w:val="TableContents"/>
+              <w:rPr/>
+            </w:pPr>
+            <w:r>
+              <w:rPr/>
+              <w:t>podaci korisnika</w:t>
+            </w:r>
+          </w:p>
+        </w:tc>
+        <w:tc>
+          <w:tcPr>
+            <w:tcW w:w="2625" w:type="dxa"/>
+            <w:tcBorders>
+              <w:top w:val="nil"/>
+              <w:left w:val="single" w:sz="2" w:space="0" w:color="000000"/>
+              <w:bottom w:val="single" w:sz="2" w:space="0" w:color="000000"/>
+              <w:insideH w:val="single" w:sz="2" w:space="0" w:color="000000"/>
+              <w:right w:val="single" w:sz="2" w:space="0" w:color="000000"/>
+              <w:insideV w:val="single" w:sz="2" w:space="0" w:color="000000"/>
+            </w:tcBorders>
+            <w:shd w:fill="auto" w:val="clear"/>
+            <w:tcMar>
+              <w:left w:w="54" w:type="dxa"/>
+            </w:tcMar>
+          </w:tcPr>
+          <w:p>
+            <w:pPr>
+              <w:pStyle w:val="TableContents"/>
+              <w:rPr/>
+            </w:pPr>
+            <w:r>
+              <w:rPr/>
+              <w:t>podaci za osobu sa id-em {id}</w:t>
+            </w:r>
+          </w:p>
+        </w:tc>
+      </w:tr>
+      <w:tr>
+        <w:trPr>
+          <w:cantSplit w:val="false"/>
+        </w:trPr>
+        <w:tc>
+          <w:tcPr>
+            <w:tcW w:w="1630" w:type="dxa"/>
+            <w:vMerge w:val="continue"/>
+            <w:tcBorders>
+              <w:top w:val="nil"/>
+              <w:left w:val="single" w:sz="2" w:space="0" w:color="000000"/>
+              <w:bottom w:val="single" w:sz="2" w:space="0" w:color="000000"/>
+              <w:insideH w:val="single" w:sz="2" w:space="0" w:color="000000"/>
+              <w:right w:val="nil"/>
+              <w:insideV w:val="nil"/>
+            </w:tcBorders>
+            <w:shd w:fill="auto" w:val="clear"/>
+            <w:tcMar>
+              <w:left w:w="54" w:type="dxa"/>
+            </w:tcMar>
+          </w:tcPr>
+          <w:p>
+            <w:pPr>
+              <w:pStyle w:val="TableContents"/>
+              <w:rPr/>
+            </w:pPr>
+            <w:r>
+              <w:rPr/>
+            </w:r>
+          </w:p>
+        </w:tc>
+        <w:tc>
+          <w:tcPr>
+            <w:tcW w:w="1430" w:type="dxa"/>
+            <w:vMerge w:val="continue"/>
+            <w:tcBorders>
+              <w:top w:val="nil"/>
+              <w:left w:val="single" w:sz="2" w:space="0" w:color="000000"/>
+              <w:bottom w:val="single" w:sz="2" w:space="0" w:color="000000"/>
+              <w:insideH w:val="single" w:sz="2" w:space="0" w:color="000000"/>
+              <w:right w:val="nil"/>
+              <w:insideV w:val="nil"/>
+            </w:tcBorders>
+            <w:shd w:fill="auto" w:val="clear"/>
+            <w:tcMar>
+              <w:left w:w="54" w:type="dxa"/>
+            </w:tcMar>
+          </w:tcPr>
+          <w:p>
+            <w:pPr>
+              <w:pStyle w:val="TableContents"/>
+              <w:jc w:val="center"/>
+              <w:rPr/>
+            </w:pPr>
+            <w:r>
+              <w:rPr/>
+            </w:r>
+          </w:p>
+        </w:tc>
+        <w:tc>
+          <w:tcPr>
+            <w:tcW w:w="1890" w:type="dxa"/>
+            <w:tcBorders>
+              <w:top w:val="nil"/>
+              <w:left w:val="single" w:sz="2" w:space="0" w:color="000000"/>
+              <w:bottom w:val="single" w:sz="2" w:space="0" w:color="000000"/>
+              <w:insideH w:val="single" w:sz="2" w:space="0" w:color="000000"/>
+              <w:right w:val="nil"/>
+              <w:insideV w:val="nil"/>
+            </w:tcBorders>
+            <w:shd w:fill="auto" w:val="clear"/>
+            <w:tcMar>
+              <w:left w:w="54" w:type="dxa"/>
+            </w:tcMar>
+          </w:tcPr>
+          <w:p>
+            <w:pPr>
+              <w:pStyle w:val="TableContents"/>
+              <w:rPr/>
+            </w:pPr>
+            <w:r>
+              <w:rPr/>
+              <w:t>404 NOT FOUND</w:t>
+            </w:r>
+          </w:p>
+        </w:tc>
+        <w:tc>
+          <w:tcPr>
+            <w:tcW w:w="2070" w:type="dxa"/>
+            <w:tcBorders>
+              <w:top w:val="nil"/>
+              <w:left w:val="single" w:sz="2" w:space="0" w:color="000000"/>
+              <w:bottom w:val="single" w:sz="2" w:space="0" w:color="000000"/>
+              <w:insideH w:val="single" w:sz="2" w:space="0" w:color="000000"/>
+              <w:right w:val="nil"/>
+              <w:insideV w:val="nil"/>
+            </w:tcBorders>
+            <w:shd w:fill="auto" w:val="clear"/>
+            <w:tcMar>
+              <w:left w:w="54" w:type="dxa"/>
+            </w:tcMar>
+          </w:tcPr>
+          <w:p>
+            <w:pPr>
+              <w:pStyle w:val="TableContents"/>
+              <w:rPr/>
+            </w:pPr>
+            <w:r>
+              <w:rPr/>
+              <w:t>-</w:t>
+            </w:r>
+          </w:p>
+        </w:tc>
+        <w:tc>
+          <w:tcPr>
+            <w:tcW w:w="2625" w:type="dxa"/>
+            <w:tcBorders>
+              <w:top w:val="nil"/>
+              <w:left w:val="single" w:sz="2" w:space="0" w:color="000000"/>
+              <w:bottom w:val="single" w:sz="2" w:space="0" w:color="000000"/>
+              <w:insideH w:val="single" w:sz="2" w:space="0" w:color="000000"/>
+              <w:right w:val="single" w:sz="2" w:space="0" w:color="000000"/>
+              <w:insideV w:val="single" w:sz="2" w:space="0" w:color="000000"/>
+            </w:tcBorders>
+            <w:shd w:fill="auto" w:val="clear"/>
+            <w:tcMar>
+              <w:left w:w="54" w:type="dxa"/>
+            </w:tcMar>
+          </w:tcPr>
+          <w:p>
+            <w:pPr>
+              <w:pStyle w:val="TableContents"/>
+              <w:rPr/>
+            </w:pPr>
+            <w:r>
+              <w:rPr/>
+              <w:t>ukoliko nije nađen korisnik sa id-em {id}</w:t>
+            </w:r>
+          </w:p>
+        </w:tc>
+      </w:tr>
+      <w:tr>
+        <w:trPr>
+          <w:cantSplit w:val="false"/>
+        </w:trPr>
+        <w:tc>
+          <w:tcPr>
+            <w:tcW w:w="1630" w:type="dxa"/>
+            <w:vMerge w:val="continue"/>
+            <w:tcBorders>
+              <w:top w:val="nil"/>
+              <w:left w:val="single" w:sz="2" w:space="0" w:color="000000"/>
+              <w:bottom w:val="single" w:sz="2" w:space="0" w:color="000000"/>
+              <w:insideH w:val="single" w:sz="2" w:space="0" w:color="000000"/>
+              <w:right w:val="nil"/>
+              <w:insideV w:val="nil"/>
+            </w:tcBorders>
+            <w:shd w:fill="auto" w:val="clear"/>
+            <w:tcMar>
+              <w:left w:w="54" w:type="dxa"/>
+            </w:tcMar>
+          </w:tcPr>
+          <w:p>
+            <w:pPr>
+              <w:pStyle w:val="TableContents"/>
+              <w:rPr/>
+            </w:pPr>
+            <w:r>
+              <w:rPr/>
+            </w:r>
+          </w:p>
+        </w:tc>
+        <w:tc>
+          <w:tcPr>
+            <w:tcW w:w="1430" w:type="dxa"/>
+            <w:vMerge w:val="restart"/>
+            <w:tcBorders>
+              <w:top w:val="nil"/>
+              <w:left w:val="single" w:sz="2" w:space="0" w:color="000000"/>
+              <w:bottom w:val="single" w:sz="2" w:space="0" w:color="000000"/>
+              <w:insideH w:val="single" w:sz="2" w:space="0" w:color="000000"/>
+              <w:right w:val="nil"/>
+              <w:insideV w:val="nil"/>
+            </w:tcBorders>
+            <w:shd w:fill="auto" w:val="clear"/>
+            <w:tcMar>
+              <w:left w:w="54" w:type="dxa"/>
+            </w:tcMar>
+          </w:tcPr>
+          <w:p>
+            <w:pPr>
+              <w:pStyle w:val="TableContents"/>
+              <w:jc w:val="center"/>
+              <w:rPr/>
+            </w:pPr>
+            <w:r>
+              <w:rPr/>
+              <w:t>PUT</w:t>
+            </w:r>
+          </w:p>
+        </w:tc>
+        <w:tc>
+          <w:tcPr>
+            <w:tcW w:w="1890" w:type="dxa"/>
+            <w:tcBorders>
+              <w:top w:val="nil"/>
+              <w:left w:val="single" w:sz="2" w:space="0" w:color="000000"/>
+              <w:bottom w:val="single" w:sz="2" w:space="0" w:color="000000"/>
+              <w:insideH w:val="single" w:sz="2" w:space="0" w:color="000000"/>
+              <w:right w:val="nil"/>
+              <w:insideV w:val="nil"/>
+            </w:tcBorders>
+            <w:shd w:fill="auto" w:val="clear"/>
+            <w:tcMar>
+              <w:left w:w="54" w:type="dxa"/>
+            </w:tcMar>
+          </w:tcPr>
+          <w:p>
+            <w:pPr>
+              <w:pStyle w:val="TableContents"/>
+              <w:rPr/>
+            </w:pPr>
+            <w:r>
+              <w:rPr/>
+              <w:t>200 OK</w:t>
+            </w:r>
+          </w:p>
+        </w:tc>
+        <w:tc>
+          <w:tcPr>
+            <w:tcW w:w="2070" w:type="dxa"/>
+            <w:tcBorders>
+              <w:top w:val="nil"/>
+              <w:left w:val="single" w:sz="2" w:space="0" w:color="000000"/>
+              <w:bottom w:val="single" w:sz="2" w:space="0" w:color="000000"/>
+              <w:insideH w:val="single" w:sz="2" w:space="0" w:color="000000"/>
+              <w:right w:val="nil"/>
+              <w:insideV w:val="nil"/>
+            </w:tcBorders>
+            <w:shd w:fill="auto" w:val="clear"/>
+            <w:tcMar>
+              <w:left w:w="54" w:type="dxa"/>
+            </w:tcMar>
+          </w:tcPr>
+          <w:p>
+            <w:pPr>
+              <w:pStyle w:val="TableContents"/>
+              <w:rPr/>
+            </w:pPr>
+            <w:r>
+              <w:rPr/>
+              <w:t>-</w:t>
+            </w:r>
+          </w:p>
+        </w:tc>
+        <w:tc>
+          <w:tcPr>
+            <w:tcW w:w="2625" w:type="dxa"/>
+            <w:tcBorders>
+              <w:top w:val="nil"/>
+              <w:left w:val="single" w:sz="2" w:space="0" w:color="000000"/>
+              <w:bottom w:val="single" w:sz="2" w:space="0" w:color="000000"/>
+              <w:insideH w:val="single" w:sz="2" w:space="0" w:color="000000"/>
+              <w:right w:val="single" w:sz="2" w:space="0" w:color="000000"/>
+              <w:insideV w:val="single" w:sz="2" w:space="0" w:color="000000"/>
+            </w:tcBorders>
+            <w:shd w:fill="auto" w:val="clear"/>
+            <w:tcMar>
+              <w:left w:w="54" w:type="dxa"/>
+            </w:tcMar>
+          </w:tcPr>
+          <w:p>
+            <w:pPr>
+              <w:pStyle w:val="TableContents"/>
+              <w:rPr/>
+            </w:pPr>
+            <w:r>
+              <w:rPr/>
+              <w:t>uspješna izmjena podataka za korisnika s id-em {id}</w:t>
+            </w:r>
+          </w:p>
+        </w:tc>
+      </w:tr>
+      <w:tr>
+        <w:trPr>
+          <w:cantSplit w:val="false"/>
+        </w:trPr>
+        <w:tc>
+          <w:tcPr>
+            <w:tcW w:w="1630" w:type="dxa"/>
+            <w:vMerge w:val="continue"/>
+            <w:tcBorders>
+              <w:top w:val="nil"/>
+              <w:left w:val="single" w:sz="2" w:space="0" w:color="000000"/>
+              <w:bottom w:val="single" w:sz="2" w:space="0" w:color="000000"/>
+              <w:insideH w:val="single" w:sz="2" w:space="0" w:color="000000"/>
+              <w:right w:val="nil"/>
+              <w:insideV w:val="nil"/>
+            </w:tcBorders>
+            <w:shd w:fill="auto" w:val="clear"/>
+            <w:tcMar>
+              <w:left w:w="54" w:type="dxa"/>
+            </w:tcMar>
+          </w:tcPr>
+          <w:p>
+            <w:pPr>
+              <w:pStyle w:val="TableContents"/>
+              <w:rPr/>
+            </w:pPr>
+            <w:r>
+              <w:rPr/>
+            </w:r>
+          </w:p>
+        </w:tc>
+        <w:tc>
+          <w:tcPr>
+            <w:tcW w:w="1430" w:type="dxa"/>
+            <w:vMerge w:val="continue"/>
+            <w:tcBorders>
+              <w:top w:val="nil"/>
+              <w:left w:val="single" w:sz="2" w:space="0" w:color="000000"/>
+              <w:bottom w:val="single" w:sz="2" w:space="0" w:color="000000"/>
+              <w:insideH w:val="single" w:sz="2" w:space="0" w:color="000000"/>
+              <w:right w:val="nil"/>
+              <w:insideV w:val="nil"/>
+            </w:tcBorders>
+            <w:shd w:fill="auto" w:val="clear"/>
+            <w:tcMar>
+              <w:left w:w="54" w:type="dxa"/>
+            </w:tcMar>
+          </w:tcPr>
+          <w:p>
+            <w:pPr>
+              <w:pStyle w:val="TableContents"/>
+              <w:jc w:val="center"/>
+              <w:rPr/>
+            </w:pPr>
+            <w:r>
+              <w:rPr/>
+            </w:r>
+          </w:p>
+        </w:tc>
+        <w:tc>
+          <w:tcPr>
+            <w:tcW w:w="1890" w:type="dxa"/>
+            <w:tcBorders>
+              <w:top w:val="nil"/>
+              <w:left w:val="single" w:sz="2" w:space="0" w:color="000000"/>
+              <w:bottom w:val="single" w:sz="2" w:space="0" w:color="000000"/>
+              <w:insideH w:val="single" w:sz="2" w:space="0" w:color="000000"/>
+              <w:right w:val="nil"/>
+              <w:insideV w:val="nil"/>
+            </w:tcBorders>
+            <w:shd w:fill="auto" w:val="clear"/>
+            <w:tcMar>
+              <w:left w:w="54" w:type="dxa"/>
+            </w:tcMar>
+          </w:tcPr>
+          <w:p>
+            <w:pPr>
+              <w:pStyle w:val="TableContents"/>
+              <w:rPr/>
+            </w:pPr>
+            <w:r>
+              <w:rPr/>
+              <w:t>404 NOT FOUND</w:t>
+            </w:r>
+          </w:p>
+        </w:tc>
+        <w:tc>
+          <w:tcPr>
+            <w:tcW w:w="2070" w:type="dxa"/>
+            <w:tcBorders>
+              <w:top w:val="nil"/>
+              <w:left w:val="single" w:sz="2" w:space="0" w:color="000000"/>
+              <w:bottom w:val="single" w:sz="2" w:space="0" w:color="000000"/>
+              <w:insideH w:val="single" w:sz="2" w:space="0" w:color="000000"/>
+              <w:right w:val="nil"/>
+              <w:insideV w:val="nil"/>
+            </w:tcBorders>
+            <w:shd w:fill="auto" w:val="clear"/>
+            <w:tcMar>
+              <w:left w:w="54" w:type="dxa"/>
+            </w:tcMar>
+          </w:tcPr>
+          <w:p>
+            <w:pPr>
+              <w:pStyle w:val="TableContents"/>
+              <w:rPr/>
+            </w:pPr>
+            <w:r>
+              <w:rPr/>
+              <w:t>-</w:t>
+            </w:r>
+          </w:p>
+        </w:tc>
+        <w:tc>
+          <w:tcPr>
+            <w:tcW w:w="2625" w:type="dxa"/>
+            <w:tcBorders>
+              <w:top w:val="nil"/>
+              <w:left w:val="single" w:sz="2" w:space="0" w:color="000000"/>
+              <w:bottom w:val="single" w:sz="2" w:space="0" w:color="000000"/>
+              <w:insideH w:val="single" w:sz="2" w:space="0" w:color="000000"/>
+              <w:right w:val="single" w:sz="2" w:space="0" w:color="000000"/>
+              <w:insideV w:val="single" w:sz="2" w:space="0" w:color="000000"/>
+            </w:tcBorders>
+            <w:shd w:fill="auto" w:val="clear"/>
+            <w:tcMar>
+              <w:left w:w="54" w:type="dxa"/>
+            </w:tcMar>
+          </w:tcPr>
+          <w:p>
+            <w:pPr>
+              <w:pStyle w:val="TableContents"/>
+              <w:rPr/>
+            </w:pPr>
+            <w:r>
+              <w:rPr/>
+              <w:t>ne postoji korisnik sa id-em {id}</w:t>
+            </w:r>
+          </w:p>
+        </w:tc>
+      </w:tr>
+      <w:tr>
+        <w:trPr>
+          <w:cantSplit w:val="false"/>
+        </w:trPr>
+        <w:tc>
+          <w:tcPr>
+            <w:tcW w:w="1630" w:type="dxa"/>
+            <w:tcBorders>
+              <w:top w:val="nil"/>
+              <w:left w:val="single" w:sz="2" w:space="0" w:color="000000"/>
+              <w:bottom w:val="single" w:sz="2" w:space="0" w:color="000000"/>
+              <w:insideH w:val="single" w:sz="2" w:space="0" w:color="000000"/>
+              <w:right w:val="nil"/>
+              <w:insideV w:val="nil"/>
+            </w:tcBorders>
+            <w:shd w:fill="auto" w:val="clear"/>
+            <w:tcMar>
+              <w:left w:w="54" w:type="dxa"/>
+            </w:tcMar>
+          </w:tcPr>
+          <w:p>
+            <w:pPr>
+              <w:pStyle w:val="TableContents"/>
+              <w:rPr/>
+            </w:pPr>
+            <w:r>
+              <w:rPr/>
+              <w:t>/team/</w:t>
+            </w:r>
+          </w:p>
+        </w:tc>
+        <w:tc>
+          <w:tcPr>
+            <w:tcW w:w="1430" w:type="dxa"/>
+            <w:tcBorders>
+              <w:top w:val="nil"/>
+              <w:left w:val="single" w:sz="2" w:space="0" w:color="000000"/>
+              <w:bottom w:val="single" w:sz="2" w:space="0" w:color="000000"/>
+              <w:insideH w:val="single" w:sz="2" w:space="0" w:color="000000"/>
+              <w:right w:val="nil"/>
+              <w:insideV w:val="nil"/>
+            </w:tcBorders>
+            <w:shd w:fill="auto" w:val="clear"/>
+            <w:tcMar>
+              <w:left w:w="54" w:type="dxa"/>
+            </w:tcMar>
+          </w:tcPr>
+          <w:p>
+            <w:pPr>
+              <w:pStyle w:val="TableContents"/>
+              <w:jc w:val="center"/>
+              <w:rPr/>
+            </w:pPr>
+            <w:r>
+              <w:rPr/>
+              <w:t>GET</w:t>
+            </w:r>
+          </w:p>
+        </w:tc>
+        <w:tc>
+          <w:tcPr>
+            <w:tcW w:w="1890" w:type="dxa"/>
+            <w:tcBorders>
+              <w:top w:val="nil"/>
+              <w:left w:val="single" w:sz="2" w:space="0" w:color="000000"/>
+              <w:bottom w:val="single" w:sz="2" w:space="0" w:color="000000"/>
+              <w:insideH w:val="single" w:sz="2" w:space="0" w:color="000000"/>
+              <w:right w:val="nil"/>
+              <w:insideV w:val="nil"/>
+            </w:tcBorders>
+            <w:shd w:fill="auto" w:val="clear"/>
+            <w:tcMar>
+              <w:left w:w="54" w:type="dxa"/>
+            </w:tcMar>
+          </w:tcPr>
+          <w:p>
+            <w:pPr>
+              <w:pStyle w:val="TableContents"/>
+              <w:rPr/>
+            </w:pPr>
+            <w:r>
+              <w:rPr/>
+              <w:t>200 OK</w:t>
+            </w:r>
+          </w:p>
+        </w:tc>
+        <w:tc>
+          <w:tcPr>
+            <w:tcW w:w="2070" w:type="dxa"/>
+            <w:tcBorders>
+              <w:top w:val="nil"/>
+              <w:left w:val="single" w:sz="2" w:space="0" w:color="000000"/>
+              <w:bottom w:val="single" w:sz="2" w:space="0" w:color="000000"/>
+              <w:insideH w:val="single" w:sz="2" w:space="0" w:color="000000"/>
+              <w:right w:val="nil"/>
+              <w:insideV w:val="nil"/>
+            </w:tcBorders>
+            <w:shd w:fill="auto" w:val="clear"/>
+            <w:tcMar>
+              <w:left w:w="54" w:type="dxa"/>
+            </w:tcMar>
+          </w:tcPr>
+          <w:p>
+            <w:pPr>
+              <w:pStyle w:val="TableContents"/>
+              <w:rPr/>
+            </w:pPr>
+            <w:r>
+              <w:rPr/>
+              <w:t>lista grupa</w:t>
+            </w:r>
+          </w:p>
+        </w:tc>
+        <w:tc>
+          <w:tcPr>
+            <w:tcW w:w="2625" w:type="dxa"/>
+            <w:tcBorders>
+              <w:top w:val="nil"/>
+              <w:left w:val="single" w:sz="2" w:space="0" w:color="000000"/>
+              <w:bottom w:val="single" w:sz="2" w:space="0" w:color="000000"/>
+              <w:insideH w:val="single" w:sz="2" w:space="0" w:color="000000"/>
+              <w:right w:val="single" w:sz="2" w:space="0" w:color="000000"/>
+              <w:insideV w:val="single" w:sz="2" w:space="0" w:color="000000"/>
+            </w:tcBorders>
+            <w:shd w:fill="auto" w:val="clear"/>
+            <w:tcMar>
+              <w:left w:w="54" w:type="dxa"/>
+            </w:tcMar>
+          </w:tcPr>
+          <w:p>
+            <w:pPr>
+              <w:pStyle w:val="TableContents"/>
+              <w:rPr/>
+            </w:pPr>
+            <w:r>
+              <w:rPr/>
+              <w:t>vraća listu svih grupa iz baze</w:t>
+            </w:r>
+          </w:p>
+        </w:tc>
+      </w:tr>
+    </w:tbl>
+    <w:p>
+      <w:pPr>
+        <w:pStyle w:val="Normal"/>
+        <w:spacing w:lineRule="auto" w:line="360"/>
+        <w:jc w:val="both"/>
+        <w:rPr/>
+      </w:pPr>
+      <w:r>
+        <w:rPr/>
+      </w:r>
+    </w:p>
+    <w:p>
+      <w:pPr>
+        <w:pStyle w:val="Normal"/>
+        <w:spacing w:lineRule="auto" w:line="360"/>
+        <w:jc w:val="both"/>
+        <w:rPr/>
+      </w:pPr>
+      <w:r>
+        <w:rPr/>
+        <w:t>Naravno, važno je napomenuti da svaka putanja može vratiti HTTP 500 (INTERNAL SERVER ERROR) ukoliko postoji se dogodi unutarnja pogreška prilikom obrade, u tablici su navedeni samo odgovori nastali prilikom pogreške na klijentskoj strani ili uspješne obrade.</w:t>
+      </w:r>
+    </w:p>
+    <w:p>
+      <w:pPr>
+        <w:pStyle w:val="Normal"/>
+        <w:spacing w:lineRule="auto" w:line="360"/>
+        <w:jc w:val="both"/>
+        <w:rPr/>
+      </w:pPr>
+      <w:r>
+        <w:rPr/>
       </w:r>
     </w:p>
     <w:p>

</xml_diff>

<commit_message>
updated tech documentation with module specification
</commit_message>
<xml_diff>
--- a/dokumentacija/air_teamup_tehnicka.docx
+++ b/dokumentacija/air_teamup_tehnicka.docx
@@ -1633,7 +1633,7 @@
     <w:tbl>
       <w:tblPr>
         <w:jc w:val="left"/>
-        <w:tblInd w:w="41" w:type="dxa"/>
+        <w:tblInd w:w="38" w:type="dxa"/>
         <w:tblBorders>
           <w:top w:val="single" w:sz="2" w:space="0" w:color="000001"/>
           <w:left w:val="single" w:sz="2" w:space="0" w:color="000001"/>
@@ -1644,15 +1644,15 @@
         </w:tblBorders>
         <w:tblCellMar>
           <w:top w:w="55" w:type="dxa"/>
-          <w:left w:w="36" w:type="dxa"/>
+          <w:left w:w="33" w:type="dxa"/>
           <w:bottom w:w="55" w:type="dxa"/>
           <w:right w:w="55" w:type="dxa"/>
         </w:tblCellMar>
       </w:tblPr>
       <w:tblGrid>
-        <w:gridCol w:w="5844"/>
+        <w:gridCol w:w="5842"/>
         <w:gridCol w:w="2160"/>
-        <w:gridCol w:w="1641"/>
+        <w:gridCol w:w="1643"/>
       </w:tblGrid>
       <w:tr>
         <w:trPr>
@@ -1660,7 +1660,7 @@
         </w:trPr>
         <w:tc>
           <w:tcPr>
-            <w:tcW w:w="5844" w:type="dxa"/>
+            <w:tcW w:w="5842" w:type="dxa"/>
             <w:tcBorders>
               <w:top w:val="single" w:sz="2" w:space="0" w:color="000001"/>
               <w:left w:val="single" w:sz="2" w:space="0" w:color="000001"/>
@@ -1671,7 +1671,7 @@
             </w:tcBorders>
             <w:shd w:fill="1F497D" w:val="clear"/>
             <w:tcMar>
-              <w:left w:w="36" w:type="dxa"/>
+              <w:left w:w="33" w:type="dxa"/>
             </w:tcMar>
           </w:tcPr>
           <w:p>
@@ -1704,7 +1704,7 @@
             </w:tcBorders>
             <w:shd w:fill="1F497D" w:val="clear"/>
             <w:tcMar>
-              <w:left w:w="36" w:type="dxa"/>
+              <w:left w:w="33" w:type="dxa"/>
             </w:tcMar>
           </w:tcPr>
           <w:p>
@@ -1726,7 +1726,7 @@
         </w:tc>
         <w:tc>
           <w:tcPr>
-            <w:tcW w:w="1641" w:type="dxa"/>
+            <w:tcW w:w="1643" w:type="dxa"/>
             <w:tcBorders>
               <w:top w:val="single" w:sz="2" w:space="0" w:color="000001"/>
               <w:left w:val="single" w:sz="2" w:space="0" w:color="000001"/>
@@ -1737,7 +1737,7 @@
             </w:tcBorders>
             <w:shd w:fill="1F497D" w:val="clear"/>
             <w:tcMar>
-              <w:left w:w="36" w:type="dxa"/>
+              <w:left w:w="33" w:type="dxa"/>
             </w:tcMar>
           </w:tcPr>
           <w:p>
@@ -1764,18 +1764,18 @@
         </w:trPr>
         <w:tc>
           <w:tcPr>
-            <w:tcW w:w="5844" w:type="dxa"/>
-            <w:tcBorders>
-              <w:top w:val="nil"/>
-              <w:left w:val="single" w:sz="2" w:space="0" w:color="000001"/>
-              <w:bottom w:val="single" w:sz="2" w:space="0" w:color="000001"/>
-              <w:insideH w:val="single" w:sz="2" w:space="0" w:color="000001"/>
-              <w:right w:val="nil"/>
-              <w:insideV w:val="nil"/>
-            </w:tcBorders>
-            <w:shd w:fill="FFFFFF" w:val="clear"/>
-            <w:tcMar>
-              <w:left w:w="36" w:type="dxa"/>
+            <w:tcW w:w="5842" w:type="dxa"/>
+            <w:tcBorders>
+              <w:top w:val="nil"/>
+              <w:left w:val="single" w:sz="2" w:space="0" w:color="000001"/>
+              <w:bottom w:val="single" w:sz="2" w:space="0" w:color="000001"/>
+              <w:insideH w:val="single" w:sz="2" w:space="0" w:color="000001"/>
+              <w:right w:val="nil"/>
+              <w:insideV w:val="nil"/>
+            </w:tcBorders>
+            <w:shd w:fill="FFFFFF" w:val="clear"/>
+            <w:tcMar>
+              <w:left w:w="33" w:type="dxa"/>
             </w:tcMar>
           </w:tcPr>
           <w:p>
@@ -1802,7 +1802,7 @@
             </w:tcBorders>
             <w:shd w:fill="FFFFFF" w:val="clear"/>
             <w:tcMar>
-              <w:left w:w="36" w:type="dxa"/>
+              <w:left w:w="33" w:type="dxa"/>
             </w:tcMar>
           </w:tcPr>
           <w:p>
@@ -1818,7 +1818,7 @@
         </w:tc>
         <w:tc>
           <w:tcPr>
-            <w:tcW w:w="1641" w:type="dxa"/>
+            <w:tcW w:w="1643" w:type="dxa"/>
             <w:tcBorders>
               <w:top w:val="nil"/>
               <w:left w:val="single" w:sz="2" w:space="0" w:color="000001"/>
@@ -1829,7 +1829,7 @@
             </w:tcBorders>
             <w:shd w:fill="FFFFFF" w:val="clear"/>
             <w:tcMar>
-              <w:left w:w="36" w:type="dxa"/>
+              <w:left w:w="33" w:type="dxa"/>
             </w:tcMar>
           </w:tcPr>
           <w:p>
@@ -1850,18 +1850,18 @@
         </w:trPr>
         <w:tc>
           <w:tcPr>
-            <w:tcW w:w="5844" w:type="dxa"/>
-            <w:tcBorders>
-              <w:top w:val="nil"/>
-              <w:left w:val="single" w:sz="2" w:space="0" w:color="000001"/>
-              <w:bottom w:val="single" w:sz="2" w:space="0" w:color="000001"/>
-              <w:insideH w:val="single" w:sz="2" w:space="0" w:color="000001"/>
-              <w:right w:val="nil"/>
-              <w:insideV w:val="nil"/>
-            </w:tcBorders>
-            <w:shd w:fill="FFFFFF" w:val="clear"/>
-            <w:tcMar>
-              <w:left w:w="36" w:type="dxa"/>
+            <w:tcW w:w="5842" w:type="dxa"/>
+            <w:tcBorders>
+              <w:top w:val="nil"/>
+              <w:left w:val="single" w:sz="2" w:space="0" w:color="000001"/>
+              <w:bottom w:val="single" w:sz="2" w:space="0" w:color="000001"/>
+              <w:insideH w:val="single" w:sz="2" w:space="0" w:color="000001"/>
+              <w:right w:val="nil"/>
+              <w:insideV w:val="nil"/>
+            </w:tcBorders>
+            <w:shd w:fill="FFFFFF" w:val="clear"/>
+            <w:tcMar>
+              <w:left w:w="33" w:type="dxa"/>
             </w:tcMar>
           </w:tcPr>
           <w:p>
@@ -1888,7 +1888,7 @@
             </w:tcBorders>
             <w:shd w:fill="FFFFFF" w:val="clear"/>
             <w:tcMar>
-              <w:left w:w="36" w:type="dxa"/>
+              <w:left w:w="33" w:type="dxa"/>
             </w:tcMar>
           </w:tcPr>
           <w:p>
@@ -1904,7 +1904,7 @@
         </w:tc>
         <w:tc>
           <w:tcPr>
-            <w:tcW w:w="1641" w:type="dxa"/>
+            <w:tcW w:w="1643" w:type="dxa"/>
             <w:tcBorders>
               <w:top w:val="nil"/>
               <w:left w:val="single" w:sz="2" w:space="0" w:color="000001"/>
@@ -1915,7 +1915,7 @@
             </w:tcBorders>
             <w:shd w:fill="FFFFFF" w:val="clear"/>
             <w:tcMar>
-              <w:left w:w="36" w:type="dxa"/>
+              <w:left w:w="33" w:type="dxa"/>
             </w:tcMar>
           </w:tcPr>
           <w:p>
@@ -1936,18 +1936,18 @@
         </w:trPr>
         <w:tc>
           <w:tcPr>
-            <w:tcW w:w="5844" w:type="dxa"/>
-            <w:tcBorders>
-              <w:top w:val="nil"/>
-              <w:left w:val="single" w:sz="2" w:space="0" w:color="000001"/>
-              <w:bottom w:val="single" w:sz="2" w:space="0" w:color="000001"/>
-              <w:insideH w:val="single" w:sz="2" w:space="0" w:color="000001"/>
-              <w:right w:val="nil"/>
-              <w:insideV w:val="nil"/>
-            </w:tcBorders>
-            <w:shd w:fill="FFFFFF" w:val="clear"/>
-            <w:tcMar>
-              <w:left w:w="36" w:type="dxa"/>
+            <w:tcW w:w="5842" w:type="dxa"/>
+            <w:tcBorders>
+              <w:top w:val="nil"/>
+              <w:left w:val="single" w:sz="2" w:space="0" w:color="000001"/>
+              <w:bottom w:val="single" w:sz="2" w:space="0" w:color="000001"/>
+              <w:insideH w:val="single" w:sz="2" w:space="0" w:color="000001"/>
+              <w:right w:val="nil"/>
+              <w:insideV w:val="nil"/>
+            </w:tcBorders>
+            <w:shd w:fill="FFFFFF" w:val="clear"/>
+            <w:tcMar>
+              <w:left w:w="33" w:type="dxa"/>
             </w:tcMar>
           </w:tcPr>
           <w:p>
@@ -1974,7 +1974,7 @@
             </w:tcBorders>
             <w:shd w:fill="FFFFFF" w:val="clear"/>
             <w:tcMar>
-              <w:left w:w="36" w:type="dxa"/>
+              <w:left w:w="33" w:type="dxa"/>
             </w:tcMar>
           </w:tcPr>
           <w:p>
@@ -1990,7 +1990,7 @@
         </w:tc>
         <w:tc>
           <w:tcPr>
-            <w:tcW w:w="1641" w:type="dxa"/>
+            <w:tcW w:w="1643" w:type="dxa"/>
             <w:tcBorders>
               <w:top w:val="nil"/>
               <w:left w:val="single" w:sz="2" w:space="0" w:color="000001"/>
@@ -2001,7 +2001,7 @@
             </w:tcBorders>
             <w:shd w:fill="FFFFFF" w:val="clear"/>
             <w:tcMar>
-              <w:left w:w="36" w:type="dxa"/>
+              <w:left w:w="33" w:type="dxa"/>
             </w:tcMar>
           </w:tcPr>
           <w:p>
@@ -2022,18 +2022,18 @@
         </w:trPr>
         <w:tc>
           <w:tcPr>
-            <w:tcW w:w="5844" w:type="dxa"/>
-            <w:tcBorders>
-              <w:top w:val="nil"/>
-              <w:left w:val="single" w:sz="2" w:space="0" w:color="000001"/>
-              <w:bottom w:val="single" w:sz="2" w:space="0" w:color="000001"/>
-              <w:insideH w:val="single" w:sz="2" w:space="0" w:color="000001"/>
-              <w:right w:val="nil"/>
-              <w:insideV w:val="nil"/>
-            </w:tcBorders>
-            <w:shd w:fill="FFFFFF" w:val="clear"/>
-            <w:tcMar>
-              <w:left w:w="36" w:type="dxa"/>
+            <w:tcW w:w="5842" w:type="dxa"/>
+            <w:tcBorders>
+              <w:top w:val="nil"/>
+              <w:left w:val="single" w:sz="2" w:space="0" w:color="000001"/>
+              <w:bottom w:val="single" w:sz="2" w:space="0" w:color="000001"/>
+              <w:insideH w:val="single" w:sz="2" w:space="0" w:color="000001"/>
+              <w:right w:val="nil"/>
+              <w:insideV w:val="nil"/>
+            </w:tcBorders>
+            <w:shd w:fill="FFFFFF" w:val="clear"/>
+            <w:tcMar>
+              <w:left w:w="33" w:type="dxa"/>
             </w:tcMar>
           </w:tcPr>
           <w:p>
@@ -2060,7 +2060,7 @@
             </w:tcBorders>
             <w:shd w:fill="FFFFFF" w:val="clear"/>
             <w:tcMar>
-              <w:left w:w="36" w:type="dxa"/>
+              <w:left w:w="33" w:type="dxa"/>
             </w:tcMar>
           </w:tcPr>
           <w:p>
@@ -2076,7 +2076,7 @@
         </w:tc>
         <w:tc>
           <w:tcPr>
-            <w:tcW w:w="1641" w:type="dxa"/>
+            <w:tcW w:w="1643" w:type="dxa"/>
             <w:tcBorders>
               <w:top w:val="nil"/>
               <w:left w:val="single" w:sz="2" w:space="0" w:color="000001"/>
@@ -2087,7 +2087,7 @@
             </w:tcBorders>
             <w:shd w:fill="FFFFFF" w:val="clear"/>
             <w:tcMar>
-              <w:left w:w="36" w:type="dxa"/>
+              <w:left w:w="33" w:type="dxa"/>
             </w:tcMar>
           </w:tcPr>
           <w:p>
@@ -2108,18 +2108,18 @@
         </w:trPr>
         <w:tc>
           <w:tcPr>
-            <w:tcW w:w="5844" w:type="dxa"/>
-            <w:tcBorders>
-              <w:top w:val="nil"/>
-              <w:left w:val="single" w:sz="2" w:space="0" w:color="000001"/>
-              <w:bottom w:val="single" w:sz="2" w:space="0" w:color="000001"/>
-              <w:insideH w:val="single" w:sz="2" w:space="0" w:color="000001"/>
-              <w:right w:val="nil"/>
-              <w:insideV w:val="nil"/>
-            </w:tcBorders>
-            <w:shd w:fill="FFFFFF" w:val="clear"/>
-            <w:tcMar>
-              <w:left w:w="36" w:type="dxa"/>
+            <w:tcW w:w="5842" w:type="dxa"/>
+            <w:tcBorders>
+              <w:top w:val="nil"/>
+              <w:left w:val="single" w:sz="2" w:space="0" w:color="000001"/>
+              <w:bottom w:val="single" w:sz="2" w:space="0" w:color="000001"/>
+              <w:insideH w:val="single" w:sz="2" w:space="0" w:color="000001"/>
+              <w:right w:val="nil"/>
+              <w:insideV w:val="nil"/>
+            </w:tcBorders>
+            <w:shd w:fill="FFFFFF" w:val="clear"/>
+            <w:tcMar>
+              <w:left w:w="33" w:type="dxa"/>
             </w:tcMar>
           </w:tcPr>
           <w:p>
@@ -2146,7 +2146,7 @@
             </w:tcBorders>
             <w:shd w:fill="FFFFFF" w:val="clear"/>
             <w:tcMar>
-              <w:left w:w="36" w:type="dxa"/>
+              <w:left w:w="33" w:type="dxa"/>
             </w:tcMar>
           </w:tcPr>
           <w:p>
@@ -2162,7 +2162,7 @@
         </w:tc>
         <w:tc>
           <w:tcPr>
-            <w:tcW w:w="1641" w:type="dxa"/>
+            <w:tcW w:w="1643" w:type="dxa"/>
             <w:tcBorders>
               <w:top w:val="nil"/>
               <w:left w:val="single" w:sz="2" w:space="0" w:color="000001"/>
@@ -2173,7 +2173,7 @@
             </w:tcBorders>
             <w:shd w:fill="FFFFFF" w:val="clear"/>
             <w:tcMar>
-              <w:left w:w="36" w:type="dxa"/>
+              <w:left w:w="33" w:type="dxa"/>
             </w:tcMar>
           </w:tcPr>
           <w:p>
@@ -2194,18 +2194,18 @@
         </w:trPr>
         <w:tc>
           <w:tcPr>
-            <w:tcW w:w="5844" w:type="dxa"/>
-            <w:tcBorders>
-              <w:top w:val="nil"/>
-              <w:left w:val="single" w:sz="2" w:space="0" w:color="000001"/>
-              <w:bottom w:val="single" w:sz="2" w:space="0" w:color="000001"/>
-              <w:insideH w:val="single" w:sz="2" w:space="0" w:color="000001"/>
-              <w:right w:val="nil"/>
-              <w:insideV w:val="nil"/>
-            </w:tcBorders>
-            <w:shd w:fill="FFFFFF" w:val="clear"/>
-            <w:tcMar>
-              <w:left w:w="36" w:type="dxa"/>
+            <w:tcW w:w="5842" w:type="dxa"/>
+            <w:tcBorders>
+              <w:top w:val="nil"/>
+              <w:left w:val="single" w:sz="2" w:space="0" w:color="000001"/>
+              <w:bottom w:val="single" w:sz="2" w:space="0" w:color="000001"/>
+              <w:insideH w:val="single" w:sz="2" w:space="0" w:color="000001"/>
+              <w:right w:val="nil"/>
+              <w:insideV w:val="nil"/>
+            </w:tcBorders>
+            <w:shd w:fill="FFFFFF" w:val="clear"/>
+            <w:tcMar>
+              <w:left w:w="33" w:type="dxa"/>
             </w:tcMar>
           </w:tcPr>
           <w:p>
@@ -2232,7 +2232,7 @@
             </w:tcBorders>
             <w:shd w:fill="FFFFFF" w:val="clear"/>
             <w:tcMar>
-              <w:left w:w="36" w:type="dxa"/>
+              <w:left w:w="33" w:type="dxa"/>
             </w:tcMar>
           </w:tcPr>
           <w:p>
@@ -2248,7 +2248,7 @@
         </w:tc>
         <w:tc>
           <w:tcPr>
-            <w:tcW w:w="1641" w:type="dxa"/>
+            <w:tcW w:w="1643" w:type="dxa"/>
             <w:tcBorders>
               <w:top w:val="nil"/>
               <w:left w:val="single" w:sz="2" w:space="0" w:color="000001"/>
@@ -2259,7 +2259,7 @@
             </w:tcBorders>
             <w:shd w:fill="FFFFFF" w:val="clear"/>
             <w:tcMar>
-              <w:left w:w="36" w:type="dxa"/>
+              <w:left w:w="33" w:type="dxa"/>
             </w:tcMar>
           </w:tcPr>
           <w:p>
@@ -2280,18 +2280,18 @@
         </w:trPr>
         <w:tc>
           <w:tcPr>
-            <w:tcW w:w="5844" w:type="dxa"/>
-            <w:tcBorders>
-              <w:top w:val="nil"/>
-              <w:left w:val="single" w:sz="2" w:space="0" w:color="000001"/>
-              <w:bottom w:val="single" w:sz="2" w:space="0" w:color="000001"/>
-              <w:insideH w:val="single" w:sz="2" w:space="0" w:color="000001"/>
-              <w:right w:val="nil"/>
-              <w:insideV w:val="nil"/>
-            </w:tcBorders>
-            <w:shd w:fill="FFFFFF" w:val="clear"/>
-            <w:tcMar>
-              <w:left w:w="36" w:type="dxa"/>
+            <w:tcW w:w="5842" w:type="dxa"/>
+            <w:tcBorders>
+              <w:top w:val="nil"/>
+              <w:left w:val="single" w:sz="2" w:space="0" w:color="000001"/>
+              <w:bottom w:val="single" w:sz="2" w:space="0" w:color="000001"/>
+              <w:insideH w:val="single" w:sz="2" w:space="0" w:color="000001"/>
+              <w:right w:val="nil"/>
+              <w:insideV w:val="nil"/>
+            </w:tcBorders>
+            <w:shd w:fill="FFFFFF" w:val="clear"/>
+            <w:tcMar>
+              <w:left w:w="33" w:type="dxa"/>
             </w:tcMar>
           </w:tcPr>
           <w:p>
@@ -2318,7 +2318,7 @@
             </w:tcBorders>
             <w:shd w:fill="FFFFFF" w:val="clear"/>
             <w:tcMar>
-              <w:left w:w="36" w:type="dxa"/>
+              <w:left w:w="33" w:type="dxa"/>
             </w:tcMar>
           </w:tcPr>
           <w:p>
@@ -2334,7 +2334,7 @@
         </w:tc>
         <w:tc>
           <w:tcPr>
-            <w:tcW w:w="1641" w:type="dxa"/>
+            <w:tcW w:w="1643" w:type="dxa"/>
             <w:tcBorders>
               <w:top w:val="nil"/>
               <w:left w:val="single" w:sz="2" w:space="0" w:color="000001"/>
@@ -2345,7 +2345,7 @@
             </w:tcBorders>
             <w:shd w:fill="FFFFFF" w:val="clear"/>
             <w:tcMar>
-              <w:left w:w="36" w:type="dxa"/>
+              <w:left w:w="33" w:type="dxa"/>
             </w:tcMar>
           </w:tcPr>
           <w:p>
@@ -2366,18 +2366,18 @@
         </w:trPr>
         <w:tc>
           <w:tcPr>
-            <w:tcW w:w="5844" w:type="dxa"/>
-            <w:tcBorders>
-              <w:top w:val="nil"/>
-              <w:left w:val="single" w:sz="2" w:space="0" w:color="000001"/>
-              <w:bottom w:val="single" w:sz="2" w:space="0" w:color="000001"/>
-              <w:insideH w:val="single" w:sz="2" w:space="0" w:color="000001"/>
-              <w:right w:val="nil"/>
-              <w:insideV w:val="nil"/>
-            </w:tcBorders>
-            <w:shd w:fill="FFFFFF" w:val="clear"/>
-            <w:tcMar>
-              <w:left w:w="36" w:type="dxa"/>
+            <w:tcW w:w="5842" w:type="dxa"/>
+            <w:tcBorders>
+              <w:top w:val="nil"/>
+              <w:left w:val="single" w:sz="2" w:space="0" w:color="000001"/>
+              <w:bottom w:val="single" w:sz="2" w:space="0" w:color="000001"/>
+              <w:insideH w:val="single" w:sz="2" w:space="0" w:color="000001"/>
+              <w:right w:val="nil"/>
+              <w:insideV w:val="nil"/>
+            </w:tcBorders>
+            <w:shd w:fill="FFFFFF" w:val="clear"/>
+            <w:tcMar>
+              <w:left w:w="33" w:type="dxa"/>
             </w:tcMar>
           </w:tcPr>
           <w:p>
@@ -2404,7 +2404,7 @@
             </w:tcBorders>
             <w:shd w:fill="FFFFFF" w:val="clear"/>
             <w:tcMar>
-              <w:left w:w="36" w:type="dxa"/>
+              <w:left w:w="33" w:type="dxa"/>
             </w:tcMar>
           </w:tcPr>
           <w:p>
@@ -2420,7 +2420,7 @@
         </w:tc>
         <w:tc>
           <w:tcPr>
-            <w:tcW w:w="1641" w:type="dxa"/>
+            <w:tcW w:w="1643" w:type="dxa"/>
             <w:tcBorders>
               <w:top w:val="nil"/>
               <w:left w:val="single" w:sz="2" w:space="0" w:color="000001"/>
@@ -2431,7 +2431,7 @@
             </w:tcBorders>
             <w:shd w:fill="FFFFFF" w:val="clear"/>
             <w:tcMar>
-              <w:left w:w="36" w:type="dxa"/>
+              <w:left w:w="33" w:type="dxa"/>
             </w:tcMar>
           </w:tcPr>
           <w:p>
@@ -2452,18 +2452,18 @@
         </w:trPr>
         <w:tc>
           <w:tcPr>
-            <w:tcW w:w="5844" w:type="dxa"/>
-            <w:tcBorders>
-              <w:top w:val="nil"/>
-              <w:left w:val="single" w:sz="2" w:space="0" w:color="000001"/>
-              <w:bottom w:val="single" w:sz="2" w:space="0" w:color="000001"/>
-              <w:insideH w:val="single" w:sz="2" w:space="0" w:color="000001"/>
-              <w:right w:val="nil"/>
-              <w:insideV w:val="nil"/>
-            </w:tcBorders>
-            <w:shd w:fill="FFFFFF" w:val="clear"/>
-            <w:tcMar>
-              <w:left w:w="36" w:type="dxa"/>
+            <w:tcW w:w="5842" w:type="dxa"/>
+            <w:tcBorders>
+              <w:top w:val="nil"/>
+              <w:left w:val="single" w:sz="2" w:space="0" w:color="000001"/>
+              <w:bottom w:val="single" w:sz="2" w:space="0" w:color="000001"/>
+              <w:insideH w:val="single" w:sz="2" w:space="0" w:color="000001"/>
+              <w:right w:val="nil"/>
+              <w:insideV w:val="nil"/>
+            </w:tcBorders>
+            <w:shd w:fill="FFFFFF" w:val="clear"/>
+            <w:tcMar>
+              <w:left w:w="33" w:type="dxa"/>
             </w:tcMar>
           </w:tcPr>
           <w:p>
@@ -2490,7 +2490,7 @@
             </w:tcBorders>
             <w:shd w:fill="FFFFFF" w:val="clear"/>
             <w:tcMar>
-              <w:left w:w="36" w:type="dxa"/>
+              <w:left w:w="33" w:type="dxa"/>
             </w:tcMar>
           </w:tcPr>
           <w:p>
@@ -2506,7 +2506,7 @@
         </w:tc>
         <w:tc>
           <w:tcPr>
-            <w:tcW w:w="1641" w:type="dxa"/>
+            <w:tcW w:w="1643" w:type="dxa"/>
             <w:tcBorders>
               <w:top w:val="nil"/>
               <w:left w:val="single" w:sz="2" w:space="0" w:color="000001"/>
@@ -2517,7 +2517,7 @@
             </w:tcBorders>
             <w:shd w:fill="FFFFFF" w:val="clear"/>
             <w:tcMar>
-              <w:left w:w="36" w:type="dxa"/>
+              <w:left w:w="33" w:type="dxa"/>
             </w:tcMar>
           </w:tcPr>
           <w:p>
@@ -2538,18 +2538,18 @@
         </w:trPr>
         <w:tc>
           <w:tcPr>
-            <w:tcW w:w="5844" w:type="dxa"/>
-            <w:tcBorders>
-              <w:top w:val="nil"/>
-              <w:left w:val="single" w:sz="2" w:space="0" w:color="000001"/>
-              <w:bottom w:val="single" w:sz="2" w:space="0" w:color="000001"/>
-              <w:insideH w:val="single" w:sz="2" w:space="0" w:color="000001"/>
-              <w:right w:val="nil"/>
-              <w:insideV w:val="nil"/>
-            </w:tcBorders>
-            <w:shd w:fill="FFFFFF" w:val="clear"/>
-            <w:tcMar>
-              <w:left w:w="36" w:type="dxa"/>
+            <w:tcW w:w="5842" w:type="dxa"/>
+            <w:tcBorders>
+              <w:top w:val="nil"/>
+              <w:left w:val="single" w:sz="2" w:space="0" w:color="000001"/>
+              <w:bottom w:val="single" w:sz="2" w:space="0" w:color="000001"/>
+              <w:insideH w:val="single" w:sz="2" w:space="0" w:color="000001"/>
+              <w:right w:val="nil"/>
+              <w:insideV w:val="nil"/>
+            </w:tcBorders>
+            <w:shd w:fill="FFFFFF" w:val="clear"/>
+            <w:tcMar>
+              <w:left w:w="33" w:type="dxa"/>
             </w:tcMar>
           </w:tcPr>
           <w:p>
@@ -2576,7 +2576,7 @@
             </w:tcBorders>
             <w:shd w:fill="FFFFFF" w:val="clear"/>
             <w:tcMar>
-              <w:left w:w="36" w:type="dxa"/>
+              <w:left w:w="33" w:type="dxa"/>
             </w:tcMar>
           </w:tcPr>
           <w:p>
@@ -2592,7 +2592,7 @@
         </w:tc>
         <w:tc>
           <w:tcPr>
-            <w:tcW w:w="1641" w:type="dxa"/>
+            <w:tcW w:w="1643" w:type="dxa"/>
             <w:tcBorders>
               <w:top w:val="nil"/>
               <w:left w:val="single" w:sz="2" w:space="0" w:color="000001"/>
@@ -2603,7 +2603,7 @@
             </w:tcBorders>
             <w:shd w:fill="FFFFFF" w:val="clear"/>
             <w:tcMar>
-              <w:left w:w="36" w:type="dxa"/>
+              <w:left w:w="33" w:type="dxa"/>
             </w:tcMar>
           </w:tcPr>
           <w:p>
@@ -2624,18 +2624,18 @@
         </w:trPr>
         <w:tc>
           <w:tcPr>
-            <w:tcW w:w="5844" w:type="dxa"/>
-            <w:tcBorders>
-              <w:top w:val="nil"/>
-              <w:left w:val="single" w:sz="2" w:space="0" w:color="000001"/>
-              <w:bottom w:val="single" w:sz="2" w:space="0" w:color="000001"/>
-              <w:insideH w:val="single" w:sz="2" w:space="0" w:color="000001"/>
-              <w:right w:val="nil"/>
-              <w:insideV w:val="nil"/>
-            </w:tcBorders>
-            <w:shd w:fill="FFFFFF" w:val="clear"/>
-            <w:tcMar>
-              <w:left w:w="36" w:type="dxa"/>
+            <w:tcW w:w="5842" w:type="dxa"/>
+            <w:tcBorders>
+              <w:top w:val="nil"/>
+              <w:left w:val="single" w:sz="2" w:space="0" w:color="000001"/>
+              <w:bottom w:val="single" w:sz="2" w:space="0" w:color="000001"/>
+              <w:insideH w:val="single" w:sz="2" w:space="0" w:color="000001"/>
+              <w:right w:val="nil"/>
+              <w:insideV w:val="nil"/>
+            </w:tcBorders>
+            <w:shd w:fill="FFFFFF" w:val="clear"/>
+            <w:tcMar>
+              <w:left w:w="33" w:type="dxa"/>
             </w:tcMar>
           </w:tcPr>
           <w:p>
@@ -2662,7 +2662,7 @@
             </w:tcBorders>
             <w:shd w:fill="FFFFFF" w:val="clear"/>
             <w:tcMar>
-              <w:left w:w="36" w:type="dxa"/>
+              <w:left w:w="33" w:type="dxa"/>
             </w:tcMar>
           </w:tcPr>
           <w:p>
@@ -2678,7 +2678,7 @@
         </w:tc>
         <w:tc>
           <w:tcPr>
-            <w:tcW w:w="1641" w:type="dxa"/>
+            <w:tcW w:w="1643" w:type="dxa"/>
             <w:tcBorders>
               <w:top w:val="nil"/>
               <w:left w:val="single" w:sz="2" w:space="0" w:color="000001"/>
@@ -2689,7 +2689,7 @@
             </w:tcBorders>
             <w:shd w:fill="FFFFFF" w:val="clear"/>
             <w:tcMar>
-              <w:left w:w="36" w:type="dxa"/>
+              <w:left w:w="33" w:type="dxa"/>
             </w:tcMar>
           </w:tcPr>
           <w:p>
@@ -2721,13 +2721,13 @@
         <w:fldChar w:fldCharType="begin"/>
       </w:r>
       <w:r>
-        <w:instrText> SEQ ""Tablica"" \*Arabic </w:instrText>
+        <w:instrText> SEQ """Tablica""" \*Arabic </w:instrText>
       </w:r>
       <w:r>
         <w:fldChar w:fldCharType="separate"/>
       </w:r>
       <w:r>
-        <w:t>1</w:t>
+        <w:t>0</w:t>
       </w:r>
       <w:r>
         <w:fldChar w:fldCharType="end"/>
@@ -3940,13 +3940,13 @@
         <w:fldChar w:fldCharType="begin"/>
       </w:r>
       <w:r>
-        <w:instrText> SEQ ""Slika"" \*Arabic </w:instrText>
+        <w:instrText> SEQ """Slika""" \*Arabic </w:instrText>
       </w:r>
       <w:r>
         <w:fldChar w:fldCharType="separate"/>
       </w:r>
       <w:r>
-        <w:t>1</w:t>
+        <w:t>0</w:t>
       </w:r>
       <w:r>
         <w:fldChar w:fldCharType="end"/>
@@ -4002,7 +4002,7 @@
     <w:tbl>
       <w:tblPr>
         <w:jc w:val="left"/>
-        <w:tblInd w:w="98" w:type="dxa"/>
+        <w:tblInd w:w="96" w:type="dxa"/>
         <w:tblBorders>
           <w:top w:val="single" w:sz="2" w:space="0" w:color="000001"/>
           <w:left w:val="single" w:sz="2" w:space="0" w:color="000001"/>
@@ -4013,14 +4013,14 @@
         </w:tblBorders>
         <w:tblCellMar>
           <w:top w:w="55" w:type="dxa"/>
-          <w:left w:w="45" w:type="dxa"/>
+          <w:left w:w="42" w:type="dxa"/>
           <w:bottom w:w="55" w:type="dxa"/>
           <w:right w:w="55" w:type="dxa"/>
         </w:tblCellMar>
       </w:tblPr>
       <w:tblGrid>
-        <w:gridCol w:w="4767"/>
-        <w:gridCol w:w="4830"/>
+        <w:gridCol w:w="4765"/>
+        <w:gridCol w:w="4831"/>
       </w:tblGrid>
       <w:tr>
         <w:trPr>
@@ -4028,7 +4028,7 @@
         </w:trPr>
         <w:tc>
           <w:tcPr>
-            <w:tcW w:w="4767" w:type="dxa"/>
+            <w:tcW w:w="4765" w:type="dxa"/>
             <w:tcBorders>
               <w:top w:val="single" w:sz="2" w:space="0" w:color="000001"/>
               <w:left w:val="single" w:sz="2" w:space="0" w:color="000001"/>
@@ -4039,7 +4039,7 @@
             </w:tcBorders>
             <w:shd w:fill="FFFFFF" w:val="clear"/>
             <w:tcMar>
-              <w:left w:w="45" w:type="dxa"/>
+              <w:left w:w="42" w:type="dxa"/>
             </w:tcMar>
           </w:tcPr>
           <w:p>
@@ -4056,7 +4056,7 @@
         </w:tc>
         <w:tc>
           <w:tcPr>
-            <w:tcW w:w="4830" w:type="dxa"/>
+            <w:tcW w:w="4831" w:type="dxa"/>
             <w:tcBorders>
               <w:top w:val="single" w:sz="2" w:space="0" w:color="000001"/>
               <w:left w:val="single" w:sz="2" w:space="0" w:color="000001"/>
@@ -4067,7 +4067,7 @@
             </w:tcBorders>
             <w:shd w:fill="FFFFFF" w:val="clear"/>
             <w:tcMar>
-              <w:left w:w="45" w:type="dxa"/>
+              <w:left w:w="42" w:type="dxa"/>
             </w:tcMar>
           </w:tcPr>
           <w:p>
@@ -4089,18 +4089,18 @@
         </w:trPr>
         <w:tc>
           <w:tcPr>
-            <w:tcW w:w="4767" w:type="dxa"/>
-            <w:tcBorders>
-              <w:top w:val="nil"/>
-              <w:left w:val="single" w:sz="2" w:space="0" w:color="000001"/>
-              <w:bottom w:val="single" w:sz="2" w:space="0" w:color="000001"/>
-              <w:insideH w:val="single" w:sz="2" w:space="0" w:color="000001"/>
-              <w:right w:val="nil"/>
-              <w:insideV w:val="nil"/>
-            </w:tcBorders>
-            <w:shd w:fill="FFFFFF" w:val="clear"/>
-            <w:tcMar>
-              <w:left w:w="45" w:type="dxa"/>
+            <w:tcW w:w="4765" w:type="dxa"/>
+            <w:tcBorders>
+              <w:top w:val="nil"/>
+              <w:left w:val="single" w:sz="2" w:space="0" w:color="000001"/>
+              <w:bottom w:val="single" w:sz="2" w:space="0" w:color="000001"/>
+              <w:insideH w:val="single" w:sz="2" w:space="0" w:color="000001"/>
+              <w:right w:val="nil"/>
+              <w:insideV w:val="nil"/>
+            </w:tcBorders>
+            <w:shd w:fill="FFFFFF" w:val="clear"/>
+            <w:tcMar>
+              <w:left w:w="42" w:type="dxa"/>
             </w:tcMar>
           </w:tcPr>
           <w:p>
@@ -4116,7 +4116,7 @@
         </w:tc>
         <w:tc>
           <w:tcPr>
-            <w:tcW w:w="4830" w:type="dxa"/>
+            <w:tcW w:w="4831" w:type="dxa"/>
             <w:tcBorders>
               <w:top w:val="nil"/>
               <w:left w:val="single" w:sz="2" w:space="0" w:color="000001"/>
@@ -4127,7 +4127,7 @@
             </w:tcBorders>
             <w:shd w:fill="FFFFFF" w:val="clear"/>
             <w:tcMar>
-              <w:left w:w="45" w:type="dxa"/>
+              <w:left w:w="42" w:type="dxa"/>
             </w:tcMar>
           </w:tcPr>
           <w:p>
@@ -4148,18 +4148,18 @@
         </w:trPr>
         <w:tc>
           <w:tcPr>
-            <w:tcW w:w="4767" w:type="dxa"/>
-            <w:tcBorders>
-              <w:top w:val="nil"/>
-              <w:left w:val="single" w:sz="2" w:space="0" w:color="000001"/>
-              <w:bottom w:val="single" w:sz="2" w:space="0" w:color="000001"/>
-              <w:insideH w:val="single" w:sz="2" w:space="0" w:color="000001"/>
-              <w:right w:val="nil"/>
-              <w:insideV w:val="nil"/>
-            </w:tcBorders>
-            <w:shd w:fill="FFFFFF" w:val="clear"/>
-            <w:tcMar>
-              <w:left w:w="45" w:type="dxa"/>
+            <w:tcW w:w="4765" w:type="dxa"/>
+            <w:tcBorders>
+              <w:top w:val="nil"/>
+              <w:left w:val="single" w:sz="2" w:space="0" w:color="000001"/>
+              <w:bottom w:val="single" w:sz="2" w:space="0" w:color="000001"/>
+              <w:insideH w:val="single" w:sz="2" w:space="0" w:color="000001"/>
+              <w:right w:val="nil"/>
+              <w:insideV w:val="nil"/>
+            </w:tcBorders>
+            <w:shd w:fill="FFFFFF" w:val="clear"/>
+            <w:tcMar>
+              <w:left w:w="42" w:type="dxa"/>
             </w:tcMar>
           </w:tcPr>
           <w:p>
@@ -4175,7 +4175,7 @@
         </w:tc>
         <w:tc>
           <w:tcPr>
-            <w:tcW w:w="4830" w:type="dxa"/>
+            <w:tcW w:w="4831" w:type="dxa"/>
             <w:tcBorders>
               <w:top w:val="nil"/>
               <w:left w:val="single" w:sz="2" w:space="0" w:color="000001"/>
@@ -4186,7 +4186,7 @@
             </w:tcBorders>
             <w:shd w:fill="FFFFFF" w:val="clear"/>
             <w:tcMar>
-              <w:left w:w="45" w:type="dxa"/>
+              <w:left w:w="42" w:type="dxa"/>
             </w:tcMar>
           </w:tcPr>
           <w:p>
@@ -4207,18 +4207,18 @@
         </w:trPr>
         <w:tc>
           <w:tcPr>
-            <w:tcW w:w="4767" w:type="dxa"/>
-            <w:tcBorders>
-              <w:top w:val="nil"/>
-              <w:left w:val="single" w:sz="2" w:space="0" w:color="000001"/>
-              <w:bottom w:val="single" w:sz="2" w:space="0" w:color="000001"/>
-              <w:insideH w:val="single" w:sz="2" w:space="0" w:color="000001"/>
-              <w:right w:val="nil"/>
-              <w:insideV w:val="nil"/>
-            </w:tcBorders>
-            <w:shd w:fill="FFFFFF" w:val="clear"/>
-            <w:tcMar>
-              <w:left w:w="45" w:type="dxa"/>
+            <w:tcW w:w="4765" w:type="dxa"/>
+            <w:tcBorders>
+              <w:top w:val="nil"/>
+              <w:left w:val="single" w:sz="2" w:space="0" w:color="000001"/>
+              <w:bottom w:val="single" w:sz="2" w:space="0" w:color="000001"/>
+              <w:insideH w:val="single" w:sz="2" w:space="0" w:color="000001"/>
+              <w:right w:val="nil"/>
+              <w:insideV w:val="nil"/>
+            </w:tcBorders>
+            <w:shd w:fill="FFFFFF" w:val="clear"/>
+            <w:tcMar>
+              <w:left w:w="42" w:type="dxa"/>
             </w:tcMar>
           </w:tcPr>
           <w:p>
@@ -4234,7 +4234,7 @@
         </w:tc>
         <w:tc>
           <w:tcPr>
-            <w:tcW w:w="4830" w:type="dxa"/>
+            <w:tcW w:w="4831" w:type="dxa"/>
             <w:tcBorders>
               <w:top w:val="nil"/>
               <w:left w:val="single" w:sz="2" w:space="0" w:color="000001"/>
@@ -4245,7 +4245,7 @@
             </w:tcBorders>
             <w:shd w:fill="FFFFFF" w:val="clear"/>
             <w:tcMar>
-              <w:left w:w="45" w:type="dxa"/>
+              <w:left w:w="42" w:type="dxa"/>
             </w:tcMar>
           </w:tcPr>
           <w:p>
@@ -4266,18 +4266,18 @@
         </w:trPr>
         <w:tc>
           <w:tcPr>
-            <w:tcW w:w="4767" w:type="dxa"/>
-            <w:tcBorders>
-              <w:top w:val="nil"/>
-              <w:left w:val="single" w:sz="2" w:space="0" w:color="000001"/>
-              <w:bottom w:val="single" w:sz="2" w:space="0" w:color="000001"/>
-              <w:insideH w:val="single" w:sz="2" w:space="0" w:color="000001"/>
-              <w:right w:val="nil"/>
-              <w:insideV w:val="nil"/>
-            </w:tcBorders>
-            <w:shd w:fill="FFFFFF" w:val="clear"/>
-            <w:tcMar>
-              <w:left w:w="45" w:type="dxa"/>
+            <w:tcW w:w="4765" w:type="dxa"/>
+            <w:tcBorders>
+              <w:top w:val="nil"/>
+              <w:left w:val="single" w:sz="2" w:space="0" w:color="000001"/>
+              <w:bottom w:val="single" w:sz="2" w:space="0" w:color="000001"/>
+              <w:insideH w:val="single" w:sz="2" w:space="0" w:color="000001"/>
+              <w:right w:val="nil"/>
+              <w:insideV w:val="nil"/>
+            </w:tcBorders>
+            <w:shd w:fill="FFFFFF" w:val="clear"/>
+            <w:tcMar>
+              <w:left w:w="42" w:type="dxa"/>
             </w:tcMar>
           </w:tcPr>
           <w:p>
@@ -4293,7 +4293,7 @@
         </w:tc>
         <w:tc>
           <w:tcPr>
-            <w:tcW w:w="4830" w:type="dxa"/>
+            <w:tcW w:w="4831" w:type="dxa"/>
             <w:tcBorders>
               <w:top w:val="nil"/>
               <w:left w:val="single" w:sz="2" w:space="0" w:color="000001"/>
@@ -4304,7 +4304,7 @@
             </w:tcBorders>
             <w:shd w:fill="FFFFFF" w:val="clear"/>
             <w:tcMar>
-              <w:left w:w="45" w:type="dxa"/>
+              <w:left w:w="42" w:type="dxa"/>
             </w:tcMar>
           </w:tcPr>
           <w:p>
@@ -4325,18 +4325,18 @@
         </w:trPr>
         <w:tc>
           <w:tcPr>
-            <w:tcW w:w="4767" w:type="dxa"/>
-            <w:tcBorders>
-              <w:top w:val="nil"/>
-              <w:left w:val="single" w:sz="2" w:space="0" w:color="000001"/>
-              <w:bottom w:val="single" w:sz="2" w:space="0" w:color="000001"/>
-              <w:insideH w:val="single" w:sz="2" w:space="0" w:color="000001"/>
-              <w:right w:val="nil"/>
-              <w:insideV w:val="nil"/>
-            </w:tcBorders>
-            <w:shd w:fill="FFFFFF" w:val="clear"/>
-            <w:tcMar>
-              <w:left w:w="45" w:type="dxa"/>
+            <w:tcW w:w="4765" w:type="dxa"/>
+            <w:tcBorders>
+              <w:top w:val="nil"/>
+              <w:left w:val="single" w:sz="2" w:space="0" w:color="000001"/>
+              <w:bottom w:val="single" w:sz="2" w:space="0" w:color="000001"/>
+              <w:insideH w:val="single" w:sz="2" w:space="0" w:color="000001"/>
+              <w:right w:val="nil"/>
+              <w:insideV w:val="nil"/>
+            </w:tcBorders>
+            <w:shd w:fill="FFFFFF" w:val="clear"/>
+            <w:tcMar>
+              <w:left w:w="42" w:type="dxa"/>
             </w:tcMar>
           </w:tcPr>
           <w:p>
@@ -4352,7 +4352,7 @@
         </w:tc>
         <w:tc>
           <w:tcPr>
-            <w:tcW w:w="4830" w:type="dxa"/>
+            <w:tcW w:w="4831" w:type="dxa"/>
             <w:tcBorders>
               <w:top w:val="nil"/>
               <w:left w:val="single" w:sz="2" w:space="0" w:color="000001"/>
@@ -4363,7 +4363,7 @@
             </w:tcBorders>
             <w:shd w:fill="FFFFFF" w:val="clear"/>
             <w:tcMar>
-              <w:left w:w="45" w:type="dxa"/>
+              <w:left w:w="42" w:type="dxa"/>
             </w:tcMar>
           </w:tcPr>
           <w:p>
@@ -4384,18 +4384,18 @@
         </w:trPr>
         <w:tc>
           <w:tcPr>
-            <w:tcW w:w="4767" w:type="dxa"/>
-            <w:tcBorders>
-              <w:top w:val="nil"/>
-              <w:left w:val="single" w:sz="2" w:space="0" w:color="000001"/>
-              <w:bottom w:val="single" w:sz="2" w:space="0" w:color="000001"/>
-              <w:insideH w:val="single" w:sz="2" w:space="0" w:color="000001"/>
-              <w:right w:val="nil"/>
-              <w:insideV w:val="nil"/>
-            </w:tcBorders>
-            <w:shd w:fill="FFFFFF" w:val="clear"/>
-            <w:tcMar>
-              <w:left w:w="45" w:type="dxa"/>
+            <w:tcW w:w="4765" w:type="dxa"/>
+            <w:tcBorders>
+              <w:top w:val="nil"/>
+              <w:left w:val="single" w:sz="2" w:space="0" w:color="000001"/>
+              <w:bottom w:val="single" w:sz="2" w:space="0" w:color="000001"/>
+              <w:insideH w:val="single" w:sz="2" w:space="0" w:color="000001"/>
+              <w:right w:val="nil"/>
+              <w:insideV w:val="nil"/>
+            </w:tcBorders>
+            <w:shd w:fill="FFFFFF" w:val="clear"/>
+            <w:tcMar>
+              <w:left w:w="42" w:type="dxa"/>
             </w:tcMar>
           </w:tcPr>
           <w:p>
@@ -4411,7 +4411,7 @@
         </w:tc>
         <w:tc>
           <w:tcPr>
-            <w:tcW w:w="4830" w:type="dxa"/>
+            <w:tcW w:w="4831" w:type="dxa"/>
             <w:tcBorders>
               <w:top w:val="nil"/>
               <w:left w:val="single" w:sz="2" w:space="0" w:color="000001"/>
@@ -4422,7 +4422,7 @@
             </w:tcBorders>
             <w:shd w:fill="FFFFFF" w:val="clear"/>
             <w:tcMar>
-              <w:left w:w="45" w:type="dxa"/>
+              <w:left w:w="42" w:type="dxa"/>
             </w:tcMar>
           </w:tcPr>
           <w:p>
@@ -4445,18 +4445,18 @@
         </w:trPr>
         <w:tc>
           <w:tcPr>
-            <w:tcW w:w="4767" w:type="dxa"/>
-            <w:tcBorders>
-              <w:top w:val="nil"/>
-              <w:left w:val="single" w:sz="2" w:space="0" w:color="000001"/>
-              <w:bottom w:val="single" w:sz="2" w:space="0" w:color="000001"/>
-              <w:insideH w:val="single" w:sz="2" w:space="0" w:color="000001"/>
-              <w:right w:val="nil"/>
-              <w:insideV w:val="nil"/>
-            </w:tcBorders>
-            <w:shd w:fill="FFFFFF" w:val="clear"/>
-            <w:tcMar>
-              <w:left w:w="45" w:type="dxa"/>
+            <w:tcW w:w="4765" w:type="dxa"/>
+            <w:tcBorders>
+              <w:top w:val="nil"/>
+              <w:left w:val="single" w:sz="2" w:space="0" w:color="000001"/>
+              <w:bottom w:val="single" w:sz="2" w:space="0" w:color="000001"/>
+              <w:insideH w:val="single" w:sz="2" w:space="0" w:color="000001"/>
+              <w:right w:val="nil"/>
+              <w:insideV w:val="nil"/>
+            </w:tcBorders>
+            <w:shd w:fill="FFFFFF" w:val="clear"/>
+            <w:tcMar>
+              <w:left w:w="42" w:type="dxa"/>
             </w:tcMar>
           </w:tcPr>
           <w:p>
@@ -4472,7 +4472,7 @@
         </w:tc>
         <w:tc>
           <w:tcPr>
-            <w:tcW w:w="4830" w:type="dxa"/>
+            <w:tcW w:w="4831" w:type="dxa"/>
             <w:tcBorders>
               <w:top w:val="nil"/>
               <w:left w:val="single" w:sz="2" w:space="0" w:color="000001"/>
@@ -4483,7 +4483,7 @@
             </w:tcBorders>
             <w:shd w:fill="FFFFFF" w:val="clear"/>
             <w:tcMar>
-              <w:left w:w="45" w:type="dxa"/>
+              <w:left w:w="42" w:type="dxa"/>
             </w:tcMar>
           </w:tcPr>
           <w:p>
@@ -4515,13 +4515,13 @@
         <w:fldChar w:fldCharType="begin"/>
       </w:r>
       <w:r>
-        <w:instrText> SEQ ""Tablica"" \*Arabic </w:instrText>
+        <w:instrText> SEQ """Tablica""" \*Arabic </w:instrText>
       </w:r>
       <w:r>
         <w:fldChar w:fldCharType="separate"/>
       </w:r>
       <w:r>
-        <w:t>1</w:t>
+        <w:t>0</w:t>
       </w:r>
       <w:r>
         <w:fldChar w:fldCharType="end"/>
@@ -4564,7 +4564,7 @@
     <w:tbl>
       <w:tblPr>
         <w:jc w:val="left"/>
-        <w:tblInd w:w="47" w:type="dxa"/>
+        <w:tblInd w:w="45" w:type="dxa"/>
         <w:tblBorders>
           <w:top w:val="single" w:sz="2" w:space="0" w:color="000001"/>
           <w:left w:val="single" w:sz="2" w:space="0" w:color="000001"/>
@@ -4575,13 +4575,13 @@
         </w:tblBorders>
         <w:tblCellMar>
           <w:top w:w="55" w:type="dxa"/>
-          <w:left w:w="45" w:type="dxa"/>
+          <w:left w:w="42" w:type="dxa"/>
           <w:bottom w:w="55" w:type="dxa"/>
           <w:right w:w="55" w:type="dxa"/>
         </w:tblCellMar>
       </w:tblPr>
       <w:tblGrid>
-        <w:gridCol w:w="4818"/>
+        <w:gridCol w:w="4817"/>
         <w:gridCol w:w="4817"/>
       </w:tblGrid>
       <w:tr>
@@ -4590,7 +4590,7 @@
         </w:trPr>
         <w:tc>
           <w:tcPr>
-            <w:tcW w:w="4818" w:type="dxa"/>
+            <w:tcW w:w="4817" w:type="dxa"/>
             <w:tcBorders>
               <w:top w:val="single" w:sz="2" w:space="0" w:color="000001"/>
               <w:left w:val="single" w:sz="2" w:space="0" w:color="000001"/>
@@ -4601,7 +4601,7 @@
             </w:tcBorders>
             <w:shd w:fill="FFFFFF" w:val="clear"/>
             <w:tcMar>
-              <w:left w:w="45" w:type="dxa"/>
+              <w:left w:w="42" w:type="dxa"/>
             </w:tcMar>
           </w:tcPr>
           <w:p>
@@ -4629,7 +4629,7 @@
             </w:tcBorders>
             <w:shd w:fill="FFFFFF" w:val="clear"/>
             <w:tcMar>
-              <w:left w:w="45" w:type="dxa"/>
+              <w:left w:w="42" w:type="dxa"/>
             </w:tcMar>
           </w:tcPr>
           <w:p>
@@ -4651,18 +4651,18 @@
         </w:trPr>
         <w:tc>
           <w:tcPr>
-            <w:tcW w:w="4818" w:type="dxa"/>
-            <w:tcBorders>
-              <w:top w:val="nil"/>
-              <w:left w:val="single" w:sz="2" w:space="0" w:color="000001"/>
-              <w:bottom w:val="single" w:sz="2" w:space="0" w:color="000001"/>
-              <w:insideH w:val="single" w:sz="2" w:space="0" w:color="000001"/>
-              <w:right w:val="nil"/>
-              <w:insideV w:val="nil"/>
-            </w:tcBorders>
-            <w:shd w:fill="FFFFFF" w:val="clear"/>
-            <w:tcMar>
-              <w:left w:w="45" w:type="dxa"/>
+            <w:tcW w:w="4817" w:type="dxa"/>
+            <w:tcBorders>
+              <w:top w:val="nil"/>
+              <w:left w:val="single" w:sz="2" w:space="0" w:color="000001"/>
+              <w:bottom w:val="single" w:sz="2" w:space="0" w:color="000001"/>
+              <w:insideH w:val="single" w:sz="2" w:space="0" w:color="000001"/>
+              <w:right w:val="nil"/>
+              <w:insideV w:val="nil"/>
+            </w:tcBorders>
+            <w:shd w:fill="FFFFFF" w:val="clear"/>
+            <w:tcMar>
+              <w:left w:w="42" w:type="dxa"/>
             </w:tcMar>
           </w:tcPr>
           <w:p>
@@ -4689,7 +4689,7 @@
             </w:tcBorders>
             <w:shd w:fill="FFFFFF" w:val="clear"/>
             <w:tcMar>
-              <w:left w:w="45" w:type="dxa"/>
+              <w:left w:w="42" w:type="dxa"/>
             </w:tcMar>
           </w:tcPr>
           <w:p>
@@ -4710,18 +4710,18 @@
         </w:trPr>
         <w:tc>
           <w:tcPr>
-            <w:tcW w:w="4818" w:type="dxa"/>
-            <w:tcBorders>
-              <w:top w:val="nil"/>
-              <w:left w:val="single" w:sz="2" w:space="0" w:color="000001"/>
-              <w:bottom w:val="single" w:sz="2" w:space="0" w:color="000001"/>
-              <w:insideH w:val="single" w:sz="2" w:space="0" w:color="000001"/>
-              <w:right w:val="nil"/>
-              <w:insideV w:val="nil"/>
-            </w:tcBorders>
-            <w:shd w:fill="FFFFFF" w:val="clear"/>
-            <w:tcMar>
-              <w:left w:w="45" w:type="dxa"/>
+            <w:tcW w:w="4817" w:type="dxa"/>
+            <w:tcBorders>
+              <w:top w:val="nil"/>
+              <w:left w:val="single" w:sz="2" w:space="0" w:color="000001"/>
+              <w:bottom w:val="single" w:sz="2" w:space="0" w:color="000001"/>
+              <w:insideH w:val="single" w:sz="2" w:space="0" w:color="000001"/>
+              <w:right w:val="nil"/>
+              <w:insideV w:val="nil"/>
+            </w:tcBorders>
+            <w:shd w:fill="FFFFFF" w:val="clear"/>
+            <w:tcMar>
+              <w:left w:w="42" w:type="dxa"/>
             </w:tcMar>
           </w:tcPr>
           <w:p>
@@ -4748,7 +4748,7 @@
             </w:tcBorders>
             <w:shd w:fill="FFFFFF" w:val="clear"/>
             <w:tcMar>
-              <w:left w:w="45" w:type="dxa"/>
+              <w:left w:w="42" w:type="dxa"/>
             </w:tcMar>
           </w:tcPr>
           <w:p>
@@ -4769,18 +4769,18 @@
         </w:trPr>
         <w:tc>
           <w:tcPr>
-            <w:tcW w:w="4818" w:type="dxa"/>
-            <w:tcBorders>
-              <w:top w:val="nil"/>
-              <w:left w:val="single" w:sz="2" w:space="0" w:color="000001"/>
-              <w:bottom w:val="single" w:sz="2" w:space="0" w:color="000001"/>
-              <w:insideH w:val="single" w:sz="2" w:space="0" w:color="000001"/>
-              <w:right w:val="nil"/>
-              <w:insideV w:val="nil"/>
-            </w:tcBorders>
-            <w:shd w:fill="FFFFFF" w:val="clear"/>
-            <w:tcMar>
-              <w:left w:w="45" w:type="dxa"/>
+            <w:tcW w:w="4817" w:type="dxa"/>
+            <w:tcBorders>
+              <w:top w:val="nil"/>
+              <w:left w:val="single" w:sz="2" w:space="0" w:color="000001"/>
+              <w:bottom w:val="single" w:sz="2" w:space="0" w:color="000001"/>
+              <w:insideH w:val="single" w:sz="2" w:space="0" w:color="000001"/>
+              <w:right w:val="nil"/>
+              <w:insideV w:val="nil"/>
+            </w:tcBorders>
+            <w:shd w:fill="FFFFFF" w:val="clear"/>
+            <w:tcMar>
+              <w:left w:w="42" w:type="dxa"/>
             </w:tcMar>
           </w:tcPr>
           <w:p>
@@ -4807,7 +4807,7 @@
             </w:tcBorders>
             <w:shd w:fill="FFFFFF" w:val="clear"/>
             <w:tcMar>
-              <w:left w:w="45" w:type="dxa"/>
+              <w:left w:w="42" w:type="dxa"/>
             </w:tcMar>
           </w:tcPr>
           <w:p>
@@ -4828,18 +4828,18 @@
         </w:trPr>
         <w:tc>
           <w:tcPr>
-            <w:tcW w:w="4818" w:type="dxa"/>
-            <w:tcBorders>
-              <w:top w:val="nil"/>
-              <w:left w:val="single" w:sz="2" w:space="0" w:color="000001"/>
-              <w:bottom w:val="single" w:sz="2" w:space="0" w:color="000001"/>
-              <w:insideH w:val="single" w:sz="2" w:space="0" w:color="000001"/>
-              <w:right w:val="nil"/>
-              <w:insideV w:val="nil"/>
-            </w:tcBorders>
-            <w:shd w:fill="FFFFFF" w:val="clear"/>
-            <w:tcMar>
-              <w:left w:w="45" w:type="dxa"/>
+            <w:tcW w:w="4817" w:type="dxa"/>
+            <w:tcBorders>
+              <w:top w:val="nil"/>
+              <w:left w:val="single" w:sz="2" w:space="0" w:color="000001"/>
+              <w:bottom w:val="single" w:sz="2" w:space="0" w:color="000001"/>
+              <w:insideH w:val="single" w:sz="2" w:space="0" w:color="000001"/>
+              <w:right w:val="nil"/>
+              <w:insideV w:val="nil"/>
+            </w:tcBorders>
+            <w:shd w:fill="FFFFFF" w:val="clear"/>
+            <w:tcMar>
+              <w:left w:w="42" w:type="dxa"/>
             </w:tcMar>
           </w:tcPr>
           <w:p>
@@ -4866,7 +4866,7 @@
             </w:tcBorders>
             <w:shd w:fill="FFFFFF" w:val="clear"/>
             <w:tcMar>
-              <w:left w:w="45" w:type="dxa"/>
+              <w:left w:w="42" w:type="dxa"/>
             </w:tcMar>
           </w:tcPr>
           <w:p>
@@ -4887,18 +4887,18 @@
         </w:trPr>
         <w:tc>
           <w:tcPr>
-            <w:tcW w:w="4818" w:type="dxa"/>
-            <w:tcBorders>
-              <w:top w:val="nil"/>
-              <w:left w:val="single" w:sz="2" w:space="0" w:color="000001"/>
-              <w:bottom w:val="single" w:sz="2" w:space="0" w:color="000001"/>
-              <w:insideH w:val="single" w:sz="2" w:space="0" w:color="000001"/>
-              <w:right w:val="nil"/>
-              <w:insideV w:val="nil"/>
-            </w:tcBorders>
-            <w:shd w:fill="FFFFFF" w:val="clear"/>
-            <w:tcMar>
-              <w:left w:w="45" w:type="dxa"/>
+            <w:tcW w:w="4817" w:type="dxa"/>
+            <w:tcBorders>
+              <w:top w:val="nil"/>
+              <w:left w:val="single" w:sz="2" w:space="0" w:color="000001"/>
+              <w:bottom w:val="single" w:sz="2" w:space="0" w:color="000001"/>
+              <w:insideH w:val="single" w:sz="2" w:space="0" w:color="000001"/>
+              <w:right w:val="nil"/>
+              <w:insideV w:val="nil"/>
+            </w:tcBorders>
+            <w:shd w:fill="FFFFFF" w:val="clear"/>
+            <w:tcMar>
+              <w:left w:w="42" w:type="dxa"/>
             </w:tcMar>
           </w:tcPr>
           <w:p>
@@ -4925,7 +4925,7 @@
             </w:tcBorders>
             <w:shd w:fill="FFFFFF" w:val="clear"/>
             <w:tcMar>
-              <w:left w:w="45" w:type="dxa"/>
+              <w:left w:w="42" w:type="dxa"/>
             </w:tcMar>
           </w:tcPr>
           <w:p>
@@ -4946,18 +4946,18 @@
         </w:trPr>
         <w:tc>
           <w:tcPr>
-            <w:tcW w:w="4818" w:type="dxa"/>
-            <w:tcBorders>
-              <w:top w:val="nil"/>
-              <w:left w:val="single" w:sz="2" w:space="0" w:color="000001"/>
-              <w:bottom w:val="single" w:sz="2" w:space="0" w:color="000001"/>
-              <w:insideH w:val="single" w:sz="2" w:space="0" w:color="000001"/>
-              <w:right w:val="nil"/>
-              <w:insideV w:val="nil"/>
-            </w:tcBorders>
-            <w:shd w:fill="FFFFFF" w:val="clear"/>
-            <w:tcMar>
-              <w:left w:w="45" w:type="dxa"/>
+            <w:tcW w:w="4817" w:type="dxa"/>
+            <w:tcBorders>
+              <w:top w:val="nil"/>
+              <w:left w:val="single" w:sz="2" w:space="0" w:color="000001"/>
+              <w:bottom w:val="single" w:sz="2" w:space="0" w:color="000001"/>
+              <w:insideH w:val="single" w:sz="2" w:space="0" w:color="000001"/>
+              <w:right w:val="nil"/>
+              <w:insideV w:val="nil"/>
+            </w:tcBorders>
+            <w:shd w:fill="FFFFFF" w:val="clear"/>
+            <w:tcMar>
+              <w:left w:w="42" w:type="dxa"/>
             </w:tcMar>
           </w:tcPr>
           <w:p>
@@ -4984,7 +4984,7 @@
             </w:tcBorders>
             <w:shd w:fill="FFFFFF" w:val="clear"/>
             <w:tcMar>
-              <w:left w:w="45" w:type="dxa"/>
+              <w:left w:w="42" w:type="dxa"/>
             </w:tcMar>
           </w:tcPr>
           <w:p>
@@ -5005,18 +5005,18 @@
         </w:trPr>
         <w:tc>
           <w:tcPr>
-            <w:tcW w:w="4818" w:type="dxa"/>
-            <w:tcBorders>
-              <w:top w:val="nil"/>
-              <w:left w:val="single" w:sz="2" w:space="0" w:color="000001"/>
-              <w:bottom w:val="single" w:sz="2" w:space="0" w:color="000001"/>
-              <w:insideH w:val="single" w:sz="2" w:space="0" w:color="000001"/>
-              <w:right w:val="nil"/>
-              <w:insideV w:val="nil"/>
-            </w:tcBorders>
-            <w:shd w:fill="FFFFFF" w:val="clear"/>
-            <w:tcMar>
-              <w:left w:w="45" w:type="dxa"/>
+            <w:tcW w:w="4817" w:type="dxa"/>
+            <w:tcBorders>
+              <w:top w:val="nil"/>
+              <w:left w:val="single" w:sz="2" w:space="0" w:color="000001"/>
+              <w:bottom w:val="single" w:sz="2" w:space="0" w:color="000001"/>
+              <w:insideH w:val="single" w:sz="2" w:space="0" w:color="000001"/>
+              <w:right w:val="nil"/>
+              <w:insideV w:val="nil"/>
+            </w:tcBorders>
+            <w:shd w:fill="FFFFFF" w:val="clear"/>
+            <w:tcMar>
+              <w:left w:w="42" w:type="dxa"/>
             </w:tcMar>
           </w:tcPr>
           <w:p>
@@ -5043,7 +5043,7 @@
             </w:tcBorders>
             <w:shd w:fill="FFFFFF" w:val="clear"/>
             <w:tcMar>
-              <w:left w:w="45" w:type="dxa"/>
+              <w:left w:w="42" w:type="dxa"/>
             </w:tcMar>
           </w:tcPr>
           <w:p>
@@ -5075,13 +5075,13 @@
         <w:fldChar w:fldCharType="begin"/>
       </w:r>
       <w:r>
-        <w:instrText> SEQ ""Tablica"" \*Arabic </w:instrText>
+        <w:instrText> SEQ """Tablica""" \*Arabic </w:instrText>
       </w:r>
       <w:r>
         <w:fldChar w:fldCharType="separate"/>
       </w:r>
       <w:r>
-        <w:t>1</w:t>
+        <w:t>0</w:t>
       </w:r>
       <w:r>
         <w:fldChar w:fldCharType="end"/>
@@ -5122,7 +5122,7 @@
     <w:tbl>
       <w:tblPr>
         <w:jc w:val="left"/>
-        <w:tblInd w:w="47" w:type="dxa"/>
+        <w:tblInd w:w="45" w:type="dxa"/>
         <w:tblBorders>
           <w:top w:val="single" w:sz="2" w:space="0" w:color="000001"/>
           <w:left w:val="single" w:sz="2" w:space="0" w:color="000001"/>
@@ -5133,13 +5133,13 @@
         </w:tblBorders>
         <w:tblCellMar>
           <w:top w:w="55" w:type="dxa"/>
-          <w:left w:w="45" w:type="dxa"/>
+          <w:left w:w="42" w:type="dxa"/>
           <w:bottom w:w="55" w:type="dxa"/>
           <w:right w:w="55" w:type="dxa"/>
         </w:tblCellMar>
       </w:tblPr>
       <w:tblGrid>
-        <w:gridCol w:w="4818"/>
+        <w:gridCol w:w="4817"/>
         <w:gridCol w:w="4817"/>
       </w:tblGrid>
       <w:tr>
@@ -5148,7 +5148,7 @@
         </w:trPr>
         <w:tc>
           <w:tcPr>
-            <w:tcW w:w="4818" w:type="dxa"/>
+            <w:tcW w:w="4817" w:type="dxa"/>
             <w:tcBorders>
               <w:top w:val="single" w:sz="2" w:space="0" w:color="000001"/>
               <w:left w:val="single" w:sz="2" w:space="0" w:color="000001"/>
@@ -5159,7 +5159,7 @@
             </w:tcBorders>
             <w:shd w:fill="FFFFFF" w:val="clear"/>
             <w:tcMar>
-              <w:left w:w="45" w:type="dxa"/>
+              <w:left w:w="42" w:type="dxa"/>
             </w:tcMar>
           </w:tcPr>
           <w:p>
@@ -5187,7 +5187,7 @@
             </w:tcBorders>
             <w:shd w:fill="FFFFFF" w:val="clear"/>
             <w:tcMar>
-              <w:left w:w="45" w:type="dxa"/>
+              <w:left w:w="42" w:type="dxa"/>
             </w:tcMar>
           </w:tcPr>
           <w:p>
@@ -5209,18 +5209,18 @@
         </w:trPr>
         <w:tc>
           <w:tcPr>
-            <w:tcW w:w="4818" w:type="dxa"/>
-            <w:tcBorders>
-              <w:top w:val="nil"/>
-              <w:left w:val="single" w:sz="2" w:space="0" w:color="000001"/>
-              <w:bottom w:val="single" w:sz="2" w:space="0" w:color="000001"/>
-              <w:insideH w:val="single" w:sz="2" w:space="0" w:color="000001"/>
-              <w:right w:val="nil"/>
-              <w:insideV w:val="nil"/>
-            </w:tcBorders>
-            <w:shd w:fill="FFFFFF" w:val="clear"/>
-            <w:tcMar>
-              <w:left w:w="45" w:type="dxa"/>
+            <w:tcW w:w="4817" w:type="dxa"/>
+            <w:tcBorders>
+              <w:top w:val="nil"/>
+              <w:left w:val="single" w:sz="2" w:space="0" w:color="000001"/>
+              <w:bottom w:val="single" w:sz="2" w:space="0" w:color="000001"/>
+              <w:insideH w:val="single" w:sz="2" w:space="0" w:color="000001"/>
+              <w:right w:val="nil"/>
+              <w:insideV w:val="nil"/>
+            </w:tcBorders>
+            <w:shd w:fill="FFFFFF" w:val="clear"/>
+            <w:tcMar>
+              <w:left w:w="42" w:type="dxa"/>
             </w:tcMar>
           </w:tcPr>
           <w:p>
@@ -5247,7 +5247,7 @@
             </w:tcBorders>
             <w:shd w:fill="FFFFFF" w:val="clear"/>
             <w:tcMar>
-              <w:left w:w="45" w:type="dxa"/>
+              <w:left w:w="42" w:type="dxa"/>
             </w:tcMar>
           </w:tcPr>
           <w:p>
@@ -5268,18 +5268,18 @@
         </w:trPr>
         <w:tc>
           <w:tcPr>
-            <w:tcW w:w="4818" w:type="dxa"/>
-            <w:tcBorders>
-              <w:top w:val="nil"/>
-              <w:left w:val="single" w:sz="2" w:space="0" w:color="000001"/>
-              <w:bottom w:val="single" w:sz="2" w:space="0" w:color="000001"/>
-              <w:insideH w:val="single" w:sz="2" w:space="0" w:color="000001"/>
-              <w:right w:val="nil"/>
-              <w:insideV w:val="nil"/>
-            </w:tcBorders>
-            <w:shd w:fill="FFFFFF" w:val="clear"/>
-            <w:tcMar>
-              <w:left w:w="45" w:type="dxa"/>
+            <w:tcW w:w="4817" w:type="dxa"/>
+            <w:tcBorders>
+              <w:top w:val="nil"/>
+              <w:left w:val="single" w:sz="2" w:space="0" w:color="000001"/>
+              <w:bottom w:val="single" w:sz="2" w:space="0" w:color="000001"/>
+              <w:insideH w:val="single" w:sz="2" w:space="0" w:color="000001"/>
+              <w:right w:val="nil"/>
+              <w:insideV w:val="nil"/>
+            </w:tcBorders>
+            <w:shd w:fill="FFFFFF" w:val="clear"/>
+            <w:tcMar>
+              <w:left w:w="42" w:type="dxa"/>
             </w:tcMar>
           </w:tcPr>
           <w:p>
@@ -5306,7 +5306,7 @@
             </w:tcBorders>
             <w:shd w:fill="FFFFFF" w:val="clear"/>
             <w:tcMar>
-              <w:left w:w="45" w:type="dxa"/>
+              <w:left w:w="42" w:type="dxa"/>
             </w:tcMar>
           </w:tcPr>
           <w:p>
@@ -5338,13 +5338,13 @@
         <w:fldChar w:fldCharType="begin"/>
       </w:r>
       <w:r>
-        <w:instrText> SEQ ""Tablica"" \*Arabic </w:instrText>
+        <w:instrText> SEQ """Tablica""" \*Arabic </w:instrText>
       </w:r>
       <w:r>
         <w:fldChar w:fldCharType="separate"/>
       </w:r>
       <w:r>
-        <w:t>1</w:t>
+        <w:t>0</w:t>
       </w:r>
       <w:r>
         <w:fldChar w:fldCharType="end"/>
@@ -5476,13 +5476,13 @@
         <w:fldChar w:fldCharType="begin"/>
       </w:r>
       <w:r>
-        <w:instrText> SEQ ""Slika"" \*Arabic </w:instrText>
+        <w:instrText> SEQ """Slika""" \*Arabic </w:instrText>
       </w:r>
       <w:r>
         <w:fldChar w:fldCharType="separate"/>
       </w:r>
       <w:r>
-        <w:t>1</w:t>
+        <w:t>0</w:t>
       </w:r>
       <w:r>
         <w:fldChar w:fldCharType="end"/>
@@ -5553,7 +5553,7 @@
     <w:tbl>
       <w:tblPr>
         <w:jc w:val="left"/>
-        <w:tblInd w:w="36" w:type="dxa"/>
+        <w:tblInd w:w="34" w:type="dxa"/>
         <w:tblBorders>
           <w:top w:val="single" w:sz="2" w:space="0" w:color="000001"/>
           <w:left w:val="single" w:sz="2" w:space="0" w:color="000001"/>
@@ -5564,17 +5564,17 @@
         </w:tblBorders>
         <w:tblCellMar>
           <w:top w:w="55" w:type="dxa"/>
-          <w:left w:w="30" w:type="dxa"/>
+          <w:left w:w="27" w:type="dxa"/>
           <w:bottom w:w="55" w:type="dxa"/>
           <w:right w:w="55" w:type="dxa"/>
         </w:tblCellMar>
       </w:tblPr>
       <w:tblGrid>
         <w:gridCol w:w="980"/>
-        <w:gridCol w:w="2865"/>
+        <w:gridCol w:w="2864"/>
         <w:gridCol w:w="1924"/>
         <w:gridCol w:w="1503"/>
-        <w:gridCol w:w="2374"/>
+        <w:gridCol w:w="2375"/>
       </w:tblGrid>
       <w:tr>
         <w:trPr>
@@ -5593,7 +5593,7 @@
             </w:tcBorders>
             <w:shd w:fill="FFFFFF" w:val="clear"/>
             <w:tcMar>
-              <w:left w:w="30" w:type="dxa"/>
+              <w:left w:w="27" w:type="dxa"/>
             </w:tcMar>
           </w:tcPr>
           <w:p>
@@ -5610,7 +5610,7 @@
         </w:tc>
         <w:tc>
           <w:tcPr>
-            <w:tcW w:w="2865" w:type="dxa"/>
+            <w:tcW w:w="2864" w:type="dxa"/>
             <w:tcBorders>
               <w:top w:val="single" w:sz="2" w:space="0" w:color="000001"/>
               <w:left w:val="single" w:sz="2" w:space="0" w:color="000001"/>
@@ -5621,7 +5621,7 @@
             </w:tcBorders>
             <w:shd w:fill="FFFFFF" w:val="clear"/>
             <w:tcMar>
-              <w:left w:w="30" w:type="dxa"/>
+              <w:left w:w="27" w:type="dxa"/>
             </w:tcMar>
           </w:tcPr>
           <w:p>
@@ -5649,7 +5649,7 @@
             </w:tcBorders>
             <w:shd w:fill="FFFFFF" w:val="clear"/>
             <w:tcMar>
-              <w:left w:w="30" w:type="dxa"/>
+              <w:left w:w="27" w:type="dxa"/>
             </w:tcMar>
           </w:tcPr>
           <w:p>
@@ -5677,7 +5677,7 @@
             </w:tcBorders>
             <w:shd w:fill="FFFFFF" w:val="clear"/>
             <w:tcMar>
-              <w:left w:w="30" w:type="dxa"/>
+              <w:left w:w="27" w:type="dxa"/>
             </w:tcMar>
           </w:tcPr>
           <w:p>
@@ -5694,7 +5694,7 @@
         </w:tc>
         <w:tc>
           <w:tcPr>
-            <w:tcW w:w="2374" w:type="dxa"/>
+            <w:tcW w:w="2375" w:type="dxa"/>
             <w:tcBorders>
               <w:top w:val="single" w:sz="2" w:space="0" w:color="000001"/>
               <w:left w:val="single" w:sz="2" w:space="0" w:color="000001"/>
@@ -5705,7 +5705,7 @@
             </w:tcBorders>
             <w:shd w:fill="FFFFFF" w:val="clear"/>
             <w:tcMar>
-              <w:left w:w="30" w:type="dxa"/>
+              <w:left w:w="27" w:type="dxa"/>
             </w:tcMar>
           </w:tcPr>
           <w:p>
@@ -5738,7 +5738,7 @@
             </w:tcBorders>
             <w:shd w:fill="FFFFFF" w:val="clear"/>
             <w:tcMar>
-              <w:left w:w="30" w:type="dxa"/>
+              <w:left w:w="27" w:type="dxa"/>
             </w:tcMar>
           </w:tcPr>
           <w:p>
@@ -5755,18 +5755,18 @@
         </w:tc>
         <w:tc>
           <w:tcPr>
-            <w:tcW w:w="2865" w:type="dxa"/>
-            <w:tcBorders>
-              <w:top w:val="nil"/>
-              <w:left w:val="single" w:sz="2" w:space="0" w:color="000001"/>
-              <w:bottom w:val="single" w:sz="2" w:space="0" w:color="000001"/>
-              <w:insideH w:val="single" w:sz="2" w:space="0" w:color="000001"/>
-              <w:right w:val="nil"/>
-              <w:insideV w:val="nil"/>
-            </w:tcBorders>
-            <w:shd w:fill="FFFFFF" w:val="clear"/>
-            <w:tcMar>
-              <w:left w:w="30" w:type="dxa"/>
+            <w:tcW w:w="2864" w:type="dxa"/>
+            <w:tcBorders>
+              <w:top w:val="nil"/>
+              <w:left w:val="single" w:sz="2" w:space="0" w:color="000001"/>
+              <w:bottom w:val="single" w:sz="2" w:space="0" w:color="000001"/>
+              <w:insideH w:val="single" w:sz="2" w:space="0" w:color="000001"/>
+              <w:right w:val="nil"/>
+              <w:insideV w:val="nil"/>
+            </w:tcBorders>
+            <w:shd w:fill="FFFFFF" w:val="clear"/>
+            <w:tcMar>
+              <w:left w:w="27" w:type="dxa"/>
             </w:tcMar>
           </w:tcPr>
           <w:p>
@@ -5794,7 +5794,7 @@
             </w:tcBorders>
             <w:shd w:fill="FFFFFF" w:val="clear"/>
             <w:tcMar>
-              <w:left w:w="30" w:type="dxa"/>
+              <w:left w:w="27" w:type="dxa"/>
             </w:tcMar>
           </w:tcPr>
           <w:p>
@@ -5822,7 +5822,7 @@
             </w:tcBorders>
             <w:shd w:fill="FFFFFF" w:val="clear"/>
             <w:tcMar>
-              <w:left w:w="30" w:type="dxa"/>
+              <w:left w:w="27" w:type="dxa"/>
             </w:tcMar>
           </w:tcPr>
           <w:p>
@@ -5839,7 +5839,7 @@
         </w:tc>
         <w:tc>
           <w:tcPr>
-            <w:tcW w:w="2374" w:type="dxa"/>
+            <w:tcW w:w="2375" w:type="dxa"/>
             <w:tcBorders>
               <w:top w:val="nil"/>
               <w:left w:val="single" w:sz="2" w:space="0" w:color="000001"/>
@@ -5850,7 +5850,7 @@
             </w:tcBorders>
             <w:shd w:fill="FFFFFF" w:val="clear"/>
             <w:tcMar>
-              <w:left w:w="30" w:type="dxa"/>
+              <w:left w:w="27" w:type="dxa"/>
             </w:tcMar>
           </w:tcPr>
           <w:p>
@@ -5883,7 +5883,7 @@
             </w:tcBorders>
             <w:shd w:fill="FFFFFF" w:val="clear"/>
             <w:tcMar>
-              <w:left w:w="30" w:type="dxa"/>
+              <w:left w:w="27" w:type="dxa"/>
             </w:tcMar>
           </w:tcPr>
           <w:p>
@@ -5900,18 +5900,18 @@
         </w:tc>
         <w:tc>
           <w:tcPr>
-            <w:tcW w:w="2865" w:type="dxa"/>
-            <w:tcBorders>
-              <w:top w:val="nil"/>
-              <w:left w:val="single" w:sz="2" w:space="0" w:color="000001"/>
-              <w:bottom w:val="single" w:sz="2" w:space="0" w:color="000001"/>
-              <w:insideH w:val="single" w:sz="2" w:space="0" w:color="000001"/>
-              <w:right w:val="nil"/>
-              <w:insideV w:val="nil"/>
-            </w:tcBorders>
-            <w:shd w:fill="FFFFFF" w:val="clear"/>
-            <w:tcMar>
-              <w:left w:w="30" w:type="dxa"/>
+            <w:tcW w:w="2864" w:type="dxa"/>
+            <w:tcBorders>
+              <w:top w:val="nil"/>
+              <w:left w:val="single" w:sz="2" w:space="0" w:color="000001"/>
+              <w:bottom w:val="single" w:sz="2" w:space="0" w:color="000001"/>
+              <w:insideH w:val="single" w:sz="2" w:space="0" w:color="000001"/>
+              <w:right w:val="nil"/>
+              <w:insideV w:val="nil"/>
+            </w:tcBorders>
+            <w:shd w:fill="FFFFFF" w:val="clear"/>
+            <w:tcMar>
+              <w:left w:w="27" w:type="dxa"/>
             </w:tcMar>
           </w:tcPr>
           <w:p>
@@ -5939,7 +5939,7 @@
             </w:tcBorders>
             <w:shd w:fill="FFFFFF" w:val="clear"/>
             <w:tcMar>
-              <w:left w:w="30" w:type="dxa"/>
+              <w:left w:w="27" w:type="dxa"/>
             </w:tcMar>
           </w:tcPr>
           <w:p>
@@ -5967,7 +5967,7 @@
             </w:tcBorders>
             <w:shd w:fill="FFFFFF" w:val="clear"/>
             <w:tcMar>
-              <w:left w:w="30" w:type="dxa"/>
+              <w:left w:w="27" w:type="dxa"/>
             </w:tcMar>
           </w:tcPr>
           <w:p>
@@ -5984,7 +5984,7 @@
         </w:tc>
         <w:tc>
           <w:tcPr>
-            <w:tcW w:w="2374" w:type="dxa"/>
+            <w:tcW w:w="2375" w:type="dxa"/>
             <w:tcBorders>
               <w:top w:val="nil"/>
               <w:left w:val="single" w:sz="2" w:space="0" w:color="000001"/>
@@ -5995,7 +5995,7 @@
             </w:tcBorders>
             <w:shd w:fill="FFFFFF" w:val="clear"/>
             <w:tcMar>
-              <w:left w:w="30" w:type="dxa"/>
+              <w:left w:w="27" w:type="dxa"/>
             </w:tcMar>
           </w:tcPr>
           <w:p>
@@ -6028,7 +6028,7 @@
             </w:tcBorders>
             <w:shd w:fill="FFFFFF" w:val="clear"/>
             <w:tcMar>
-              <w:left w:w="30" w:type="dxa"/>
+              <w:left w:w="27" w:type="dxa"/>
             </w:tcMar>
           </w:tcPr>
           <w:p>
@@ -6045,18 +6045,18 @@
         </w:tc>
         <w:tc>
           <w:tcPr>
-            <w:tcW w:w="2865" w:type="dxa"/>
-            <w:tcBorders>
-              <w:top w:val="nil"/>
-              <w:left w:val="single" w:sz="2" w:space="0" w:color="000001"/>
-              <w:bottom w:val="single" w:sz="2" w:space="0" w:color="000001"/>
-              <w:insideH w:val="single" w:sz="2" w:space="0" w:color="000001"/>
-              <w:right w:val="nil"/>
-              <w:insideV w:val="nil"/>
-            </w:tcBorders>
-            <w:shd w:fill="FFFFFF" w:val="clear"/>
-            <w:tcMar>
-              <w:left w:w="30" w:type="dxa"/>
+            <w:tcW w:w="2864" w:type="dxa"/>
+            <w:tcBorders>
+              <w:top w:val="nil"/>
+              <w:left w:val="single" w:sz="2" w:space="0" w:color="000001"/>
+              <w:bottom w:val="single" w:sz="2" w:space="0" w:color="000001"/>
+              <w:insideH w:val="single" w:sz="2" w:space="0" w:color="000001"/>
+              <w:right w:val="nil"/>
+              <w:insideV w:val="nil"/>
+            </w:tcBorders>
+            <w:shd w:fill="FFFFFF" w:val="clear"/>
+            <w:tcMar>
+              <w:left w:w="27" w:type="dxa"/>
             </w:tcMar>
           </w:tcPr>
           <w:p>
@@ -6084,7 +6084,7 @@
             </w:tcBorders>
             <w:shd w:fill="FFFFFF" w:val="clear"/>
             <w:tcMar>
-              <w:left w:w="30" w:type="dxa"/>
+              <w:left w:w="27" w:type="dxa"/>
             </w:tcMar>
           </w:tcPr>
           <w:p>
@@ -6112,7 +6112,7 @@
             </w:tcBorders>
             <w:shd w:fill="FFFFFF" w:val="clear"/>
             <w:tcMar>
-              <w:left w:w="30" w:type="dxa"/>
+              <w:left w:w="27" w:type="dxa"/>
             </w:tcMar>
           </w:tcPr>
           <w:p>
@@ -6129,7 +6129,7 @@
         </w:tc>
         <w:tc>
           <w:tcPr>
-            <w:tcW w:w="2374" w:type="dxa"/>
+            <w:tcW w:w="2375" w:type="dxa"/>
             <w:tcBorders>
               <w:top w:val="nil"/>
               <w:left w:val="single" w:sz="2" w:space="0" w:color="000001"/>
@@ -6140,7 +6140,7 @@
             </w:tcBorders>
             <w:shd w:fill="FFFFFF" w:val="clear"/>
             <w:tcMar>
-              <w:left w:w="30" w:type="dxa"/>
+              <w:left w:w="27" w:type="dxa"/>
             </w:tcMar>
           </w:tcPr>
           <w:p>
@@ -6173,7 +6173,7 @@
             </w:tcBorders>
             <w:shd w:fill="FFFFFF" w:val="clear"/>
             <w:tcMar>
-              <w:left w:w="30" w:type="dxa"/>
+              <w:left w:w="27" w:type="dxa"/>
             </w:tcMar>
           </w:tcPr>
           <w:p>
@@ -6190,18 +6190,18 @@
         </w:tc>
         <w:tc>
           <w:tcPr>
-            <w:tcW w:w="2865" w:type="dxa"/>
-            <w:tcBorders>
-              <w:top w:val="nil"/>
-              <w:left w:val="single" w:sz="2" w:space="0" w:color="000001"/>
-              <w:bottom w:val="single" w:sz="2" w:space="0" w:color="000001"/>
-              <w:insideH w:val="single" w:sz="2" w:space="0" w:color="000001"/>
-              <w:right w:val="nil"/>
-              <w:insideV w:val="nil"/>
-            </w:tcBorders>
-            <w:shd w:fill="FFFFFF" w:val="clear"/>
-            <w:tcMar>
-              <w:left w:w="30" w:type="dxa"/>
+            <w:tcW w:w="2864" w:type="dxa"/>
+            <w:tcBorders>
+              <w:top w:val="nil"/>
+              <w:left w:val="single" w:sz="2" w:space="0" w:color="000001"/>
+              <w:bottom w:val="single" w:sz="2" w:space="0" w:color="000001"/>
+              <w:insideH w:val="single" w:sz="2" w:space="0" w:color="000001"/>
+              <w:right w:val="nil"/>
+              <w:insideV w:val="nil"/>
+            </w:tcBorders>
+            <w:shd w:fill="FFFFFF" w:val="clear"/>
+            <w:tcMar>
+              <w:left w:w="27" w:type="dxa"/>
             </w:tcMar>
           </w:tcPr>
           <w:p>
@@ -6229,7 +6229,7 @@
             </w:tcBorders>
             <w:shd w:fill="FFFFFF" w:val="clear"/>
             <w:tcMar>
-              <w:left w:w="30" w:type="dxa"/>
+              <w:left w:w="27" w:type="dxa"/>
             </w:tcMar>
           </w:tcPr>
           <w:p>
@@ -6257,7 +6257,7 @@
             </w:tcBorders>
             <w:shd w:fill="FFFFFF" w:val="clear"/>
             <w:tcMar>
-              <w:left w:w="30" w:type="dxa"/>
+              <w:left w:w="27" w:type="dxa"/>
             </w:tcMar>
           </w:tcPr>
           <w:p>
@@ -6274,7 +6274,7 @@
         </w:tc>
         <w:tc>
           <w:tcPr>
-            <w:tcW w:w="2374" w:type="dxa"/>
+            <w:tcW w:w="2375" w:type="dxa"/>
             <w:tcBorders>
               <w:top w:val="nil"/>
               <w:left w:val="single" w:sz="2" w:space="0" w:color="000001"/>
@@ -6285,7 +6285,7 @@
             </w:tcBorders>
             <w:shd w:fill="FFFFFF" w:val="clear"/>
             <w:tcMar>
-              <w:left w:w="30" w:type="dxa"/>
+              <w:left w:w="27" w:type="dxa"/>
             </w:tcMar>
           </w:tcPr>
           <w:p>
@@ -6318,7 +6318,7 @@
             </w:tcBorders>
             <w:shd w:fill="FFFFFF" w:val="clear"/>
             <w:tcMar>
-              <w:left w:w="30" w:type="dxa"/>
+              <w:left w:w="27" w:type="dxa"/>
             </w:tcMar>
           </w:tcPr>
           <w:p>
@@ -6335,18 +6335,18 @@
         </w:tc>
         <w:tc>
           <w:tcPr>
-            <w:tcW w:w="2865" w:type="dxa"/>
-            <w:tcBorders>
-              <w:top w:val="nil"/>
-              <w:left w:val="single" w:sz="2" w:space="0" w:color="000001"/>
-              <w:bottom w:val="single" w:sz="2" w:space="0" w:color="000001"/>
-              <w:insideH w:val="single" w:sz="2" w:space="0" w:color="000001"/>
-              <w:right w:val="nil"/>
-              <w:insideV w:val="nil"/>
-            </w:tcBorders>
-            <w:shd w:fill="FFFFFF" w:val="clear"/>
-            <w:tcMar>
-              <w:left w:w="30" w:type="dxa"/>
+            <w:tcW w:w="2864" w:type="dxa"/>
+            <w:tcBorders>
+              <w:top w:val="nil"/>
+              <w:left w:val="single" w:sz="2" w:space="0" w:color="000001"/>
+              <w:bottom w:val="single" w:sz="2" w:space="0" w:color="000001"/>
+              <w:insideH w:val="single" w:sz="2" w:space="0" w:color="000001"/>
+              <w:right w:val="nil"/>
+              <w:insideV w:val="nil"/>
+            </w:tcBorders>
+            <w:shd w:fill="FFFFFF" w:val="clear"/>
+            <w:tcMar>
+              <w:left w:w="27" w:type="dxa"/>
             </w:tcMar>
           </w:tcPr>
           <w:p>
@@ -6374,7 +6374,7 @@
             </w:tcBorders>
             <w:shd w:fill="FFFFFF" w:val="clear"/>
             <w:tcMar>
-              <w:left w:w="30" w:type="dxa"/>
+              <w:left w:w="27" w:type="dxa"/>
             </w:tcMar>
           </w:tcPr>
           <w:p>
@@ -6402,7 +6402,7 @@
             </w:tcBorders>
             <w:shd w:fill="FFFFFF" w:val="clear"/>
             <w:tcMar>
-              <w:left w:w="30" w:type="dxa"/>
+              <w:left w:w="27" w:type="dxa"/>
             </w:tcMar>
           </w:tcPr>
           <w:p>
@@ -6419,7 +6419,7 @@
         </w:tc>
         <w:tc>
           <w:tcPr>
-            <w:tcW w:w="2374" w:type="dxa"/>
+            <w:tcW w:w="2375" w:type="dxa"/>
             <w:tcBorders>
               <w:top w:val="nil"/>
               <w:left w:val="single" w:sz="2" w:space="0" w:color="000001"/>
@@ -6430,7 +6430,7 @@
             </w:tcBorders>
             <w:shd w:fill="FFFFFF" w:val="clear"/>
             <w:tcMar>
-              <w:left w:w="30" w:type="dxa"/>
+              <w:left w:w="27" w:type="dxa"/>
             </w:tcMar>
           </w:tcPr>
           <w:p>
@@ -6463,7 +6463,7 @@
             </w:tcBorders>
             <w:shd w:fill="FFFFFF" w:val="clear"/>
             <w:tcMar>
-              <w:left w:w="30" w:type="dxa"/>
+              <w:left w:w="27" w:type="dxa"/>
             </w:tcMar>
           </w:tcPr>
           <w:p>
@@ -6480,18 +6480,18 @@
         </w:tc>
         <w:tc>
           <w:tcPr>
-            <w:tcW w:w="2865" w:type="dxa"/>
-            <w:tcBorders>
-              <w:top w:val="nil"/>
-              <w:left w:val="single" w:sz="2" w:space="0" w:color="000001"/>
-              <w:bottom w:val="single" w:sz="2" w:space="0" w:color="000001"/>
-              <w:insideH w:val="single" w:sz="2" w:space="0" w:color="000001"/>
-              <w:right w:val="nil"/>
-              <w:insideV w:val="nil"/>
-            </w:tcBorders>
-            <w:shd w:fill="FFFFFF" w:val="clear"/>
-            <w:tcMar>
-              <w:left w:w="30" w:type="dxa"/>
+            <w:tcW w:w="2864" w:type="dxa"/>
+            <w:tcBorders>
+              <w:top w:val="nil"/>
+              <w:left w:val="single" w:sz="2" w:space="0" w:color="000001"/>
+              <w:bottom w:val="single" w:sz="2" w:space="0" w:color="000001"/>
+              <w:insideH w:val="single" w:sz="2" w:space="0" w:color="000001"/>
+              <w:right w:val="nil"/>
+              <w:insideV w:val="nil"/>
+            </w:tcBorders>
+            <w:shd w:fill="FFFFFF" w:val="clear"/>
+            <w:tcMar>
+              <w:left w:w="27" w:type="dxa"/>
             </w:tcMar>
           </w:tcPr>
           <w:p>
@@ -6519,7 +6519,7 @@
             </w:tcBorders>
             <w:shd w:fill="FFFFFF" w:val="clear"/>
             <w:tcMar>
-              <w:left w:w="30" w:type="dxa"/>
+              <w:left w:w="27" w:type="dxa"/>
             </w:tcMar>
           </w:tcPr>
           <w:p>
@@ -6547,7 +6547,7 @@
             </w:tcBorders>
             <w:shd w:fill="FFFFFF" w:val="clear"/>
             <w:tcMar>
-              <w:left w:w="30" w:type="dxa"/>
+              <w:left w:w="27" w:type="dxa"/>
             </w:tcMar>
           </w:tcPr>
           <w:p>
@@ -6564,7 +6564,7 @@
         </w:tc>
         <w:tc>
           <w:tcPr>
-            <w:tcW w:w="2374" w:type="dxa"/>
+            <w:tcW w:w="2375" w:type="dxa"/>
             <w:tcBorders>
               <w:top w:val="nil"/>
               <w:left w:val="single" w:sz="2" w:space="0" w:color="000001"/>
@@ -6575,7 +6575,7 @@
             </w:tcBorders>
             <w:shd w:fill="FFFFFF" w:val="clear"/>
             <w:tcMar>
-              <w:left w:w="30" w:type="dxa"/>
+              <w:left w:w="27" w:type="dxa"/>
             </w:tcMar>
           </w:tcPr>
           <w:p>
@@ -6608,7 +6608,7 @@
             </w:tcBorders>
             <w:shd w:fill="FFFFFF" w:val="clear"/>
             <w:tcMar>
-              <w:left w:w="30" w:type="dxa"/>
+              <w:left w:w="27" w:type="dxa"/>
             </w:tcMar>
           </w:tcPr>
           <w:p>
@@ -6625,18 +6625,18 @@
         </w:tc>
         <w:tc>
           <w:tcPr>
-            <w:tcW w:w="2865" w:type="dxa"/>
-            <w:tcBorders>
-              <w:top w:val="nil"/>
-              <w:left w:val="single" w:sz="2" w:space="0" w:color="000001"/>
-              <w:bottom w:val="single" w:sz="2" w:space="0" w:color="000001"/>
-              <w:insideH w:val="single" w:sz="2" w:space="0" w:color="000001"/>
-              <w:right w:val="nil"/>
-              <w:insideV w:val="nil"/>
-            </w:tcBorders>
-            <w:shd w:fill="FFFFFF" w:val="clear"/>
-            <w:tcMar>
-              <w:left w:w="30" w:type="dxa"/>
+            <w:tcW w:w="2864" w:type="dxa"/>
+            <w:tcBorders>
+              <w:top w:val="nil"/>
+              <w:left w:val="single" w:sz="2" w:space="0" w:color="000001"/>
+              <w:bottom w:val="single" w:sz="2" w:space="0" w:color="000001"/>
+              <w:insideH w:val="single" w:sz="2" w:space="0" w:color="000001"/>
+              <w:right w:val="nil"/>
+              <w:insideV w:val="nil"/>
+            </w:tcBorders>
+            <w:shd w:fill="FFFFFF" w:val="clear"/>
+            <w:tcMar>
+              <w:left w:w="27" w:type="dxa"/>
             </w:tcMar>
           </w:tcPr>
           <w:p>
@@ -6664,7 +6664,7 @@
             </w:tcBorders>
             <w:shd w:fill="FFFFFF" w:val="clear"/>
             <w:tcMar>
-              <w:left w:w="30" w:type="dxa"/>
+              <w:left w:w="27" w:type="dxa"/>
             </w:tcMar>
           </w:tcPr>
           <w:p>
@@ -6692,7 +6692,7 @@
             </w:tcBorders>
             <w:shd w:fill="FFFFFF" w:val="clear"/>
             <w:tcMar>
-              <w:left w:w="30" w:type="dxa"/>
+              <w:left w:w="27" w:type="dxa"/>
             </w:tcMar>
           </w:tcPr>
           <w:p>
@@ -6709,7 +6709,7 @@
         </w:tc>
         <w:tc>
           <w:tcPr>
-            <w:tcW w:w="2374" w:type="dxa"/>
+            <w:tcW w:w="2375" w:type="dxa"/>
             <w:tcBorders>
               <w:top w:val="nil"/>
               <w:left w:val="single" w:sz="2" w:space="0" w:color="000001"/>
@@ -6720,7 +6720,7 @@
             </w:tcBorders>
             <w:shd w:fill="FFFFFF" w:val="clear"/>
             <w:tcMar>
-              <w:left w:w="30" w:type="dxa"/>
+              <w:left w:w="27" w:type="dxa"/>
             </w:tcMar>
           </w:tcPr>
           <w:p>
@@ -6753,7 +6753,7 @@
             </w:tcBorders>
             <w:shd w:fill="FFFFFF" w:val="clear"/>
             <w:tcMar>
-              <w:left w:w="30" w:type="dxa"/>
+              <w:left w:w="27" w:type="dxa"/>
             </w:tcMar>
           </w:tcPr>
           <w:p>
@@ -6770,18 +6770,18 @@
         </w:tc>
         <w:tc>
           <w:tcPr>
-            <w:tcW w:w="2865" w:type="dxa"/>
-            <w:tcBorders>
-              <w:top w:val="nil"/>
-              <w:left w:val="single" w:sz="2" w:space="0" w:color="000001"/>
-              <w:bottom w:val="single" w:sz="2" w:space="0" w:color="000001"/>
-              <w:insideH w:val="single" w:sz="2" w:space="0" w:color="000001"/>
-              <w:right w:val="nil"/>
-              <w:insideV w:val="nil"/>
-            </w:tcBorders>
-            <w:shd w:fill="FFFFFF" w:val="clear"/>
-            <w:tcMar>
-              <w:left w:w="30" w:type="dxa"/>
+            <w:tcW w:w="2864" w:type="dxa"/>
+            <w:tcBorders>
+              <w:top w:val="nil"/>
+              <w:left w:val="single" w:sz="2" w:space="0" w:color="000001"/>
+              <w:bottom w:val="single" w:sz="2" w:space="0" w:color="000001"/>
+              <w:insideH w:val="single" w:sz="2" w:space="0" w:color="000001"/>
+              <w:right w:val="nil"/>
+              <w:insideV w:val="nil"/>
+            </w:tcBorders>
+            <w:shd w:fill="FFFFFF" w:val="clear"/>
+            <w:tcMar>
+              <w:left w:w="27" w:type="dxa"/>
             </w:tcMar>
           </w:tcPr>
           <w:p>
@@ -6809,7 +6809,7 @@
             </w:tcBorders>
             <w:shd w:fill="FFFFFF" w:val="clear"/>
             <w:tcMar>
-              <w:left w:w="30" w:type="dxa"/>
+              <w:left w:w="27" w:type="dxa"/>
             </w:tcMar>
           </w:tcPr>
           <w:p>
@@ -6837,7 +6837,7 @@
             </w:tcBorders>
             <w:shd w:fill="FFFFFF" w:val="clear"/>
             <w:tcMar>
-              <w:left w:w="30" w:type="dxa"/>
+              <w:left w:w="27" w:type="dxa"/>
             </w:tcMar>
           </w:tcPr>
           <w:p>
@@ -6854,7 +6854,7 @@
         </w:tc>
         <w:tc>
           <w:tcPr>
-            <w:tcW w:w="2374" w:type="dxa"/>
+            <w:tcW w:w="2375" w:type="dxa"/>
             <w:tcBorders>
               <w:top w:val="nil"/>
               <w:left w:val="single" w:sz="2" w:space="0" w:color="000001"/>
@@ -6865,7 +6865,7 @@
             </w:tcBorders>
             <w:shd w:fill="FFFFFF" w:val="clear"/>
             <w:tcMar>
-              <w:left w:w="30" w:type="dxa"/>
+              <w:left w:w="27" w:type="dxa"/>
             </w:tcMar>
           </w:tcPr>
           <w:p>
@@ -6898,7 +6898,7 @@
             </w:tcBorders>
             <w:shd w:fill="FFFFFF" w:val="clear"/>
             <w:tcMar>
-              <w:left w:w="30" w:type="dxa"/>
+              <w:left w:w="27" w:type="dxa"/>
             </w:tcMar>
           </w:tcPr>
           <w:p>
@@ -6915,18 +6915,18 @@
         </w:tc>
         <w:tc>
           <w:tcPr>
-            <w:tcW w:w="2865" w:type="dxa"/>
-            <w:tcBorders>
-              <w:top w:val="nil"/>
-              <w:left w:val="single" w:sz="2" w:space="0" w:color="000001"/>
-              <w:bottom w:val="single" w:sz="2" w:space="0" w:color="000001"/>
-              <w:insideH w:val="single" w:sz="2" w:space="0" w:color="000001"/>
-              <w:right w:val="nil"/>
-              <w:insideV w:val="nil"/>
-            </w:tcBorders>
-            <w:shd w:fill="FFFFFF" w:val="clear"/>
-            <w:tcMar>
-              <w:left w:w="30" w:type="dxa"/>
+            <w:tcW w:w="2864" w:type="dxa"/>
+            <w:tcBorders>
+              <w:top w:val="nil"/>
+              <w:left w:val="single" w:sz="2" w:space="0" w:color="000001"/>
+              <w:bottom w:val="single" w:sz="2" w:space="0" w:color="000001"/>
+              <w:insideH w:val="single" w:sz="2" w:space="0" w:color="000001"/>
+              <w:right w:val="nil"/>
+              <w:insideV w:val="nil"/>
+            </w:tcBorders>
+            <w:shd w:fill="FFFFFF" w:val="clear"/>
+            <w:tcMar>
+              <w:left w:w="27" w:type="dxa"/>
             </w:tcMar>
           </w:tcPr>
           <w:p>
@@ -6954,7 +6954,7 @@
             </w:tcBorders>
             <w:shd w:fill="FFFFFF" w:val="clear"/>
             <w:tcMar>
-              <w:left w:w="30" w:type="dxa"/>
+              <w:left w:w="27" w:type="dxa"/>
             </w:tcMar>
           </w:tcPr>
           <w:p>
@@ -6982,7 +6982,7 @@
             </w:tcBorders>
             <w:shd w:fill="FFFFFF" w:val="clear"/>
             <w:tcMar>
-              <w:left w:w="30" w:type="dxa"/>
+              <w:left w:w="27" w:type="dxa"/>
             </w:tcMar>
           </w:tcPr>
           <w:p>
@@ -6999,7 +6999,7 @@
         </w:tc>
         <w:tc>
           <w:tcPr>
-            <w:tcW w:w="2374" w:type="dxa"/>
+            <w:tcW w:w="2375" w:type="dxa"/>
             <w:tcBorders>
               <w:top w:val="nil"/>
               <w:left w:val="single" w:sz="2" w:space="0" w:color="000001"/>
@@ -7010,7 +7010,7 @@
             </w:tcBorders>
             <w:shd w:fill="FFFFFF" w:val="clear"/>
             <w:tcMar>
-              <w:left w:w="30" w:type="dxa"/>
+              <w:left w:w="27" w:type="dxa"/>
             </w:tcMar>
           </w:tcPr>
           <w:p>
@@ -7043,13 +7043,13 @@
         <w:fldChar w:fldCharType="begin"/>
       </w:r>
       <w:r>
-        <w:instrText> SEQ ""Tablica"" \*Arabic </w:instrText>
+        <w:instrText> SEQ """Tablica""" \*Arabic </w:instrText>
       </w:r>
       <w:r>
         <w:fldChar w:fldCharType="separate"/>
       </w:r>
       <w:r>
-        <w:t>1</w:t>
+        <w:t>0</w:t>
       </w:r>
       <w:r>
         <w:fldChar w:fldCharType="end"/>
@@ -7106,7 +7106,7 @@
     <w:tbl>
       <w:tblPr>
         <w:jc w:val="left"/>
-        <w:tblInd w:w="47" w:type="dxa"/>
+        <w:tblInd w:w="45" w:type="dxa"/>
         <w:tblBorders>
           <w:top w:val="single" w:sz="2" w:space="0" w:color="000001"/>
           <w:left w:val="single" w:sz="2" w:space="0" w:color="000001"/>
@@ -7117,17 +7117,18 @@
         </w:tblBorders>
         <w:tblCellMar>
           <w:top w:w="55" w:type="dxa"/>
-          <w:left w:w="45" w:type="dxa"/>
+          <w:left w:w="42" w:type="dxa"/>
           <w:bottom w:w="55" w:type="dxa"/>
           <w:right w:w="55" w:type="dxa"/>
         </w:tblCellMar>
       </w:tblPr>
       <w:tblGrid>
         <w:gridCol w:w="1628"/>
-        <w:gridCol w:w="1427"/>
+        <w:gridCol w:w="1426"/>
         <w:gridCol w:w="1888"/>
-        <w:gridCol w:w="2069"/>
-        <w:gridCol w:w="2633"/>
+        <w:gridCol w:w="2067"/>
+        <w:gridCol w:w="1"/>
+        <w:gridCol w:w="2635"/>
       </w:tblGrid>
       <w:tr>
         <w:trPr>
@@ -7147,7 +7148,7 @@
             </w:tcBorders>
             <w:shd w:fill="FFFFFF" w:val="clear"/>
             <w:tcMar>
-              <w:left w:w="45" w:type="dxa"/>
+              <w:left w:w="42" w:type="dxa"/>
             </w:tcMar>
           </w:tcPr>
           <w:p>
@@ -7164,7 +7165,7 @@
         </w:tc>
         <w:tc>
           <w:tcPr>
-            <w:tcW w:w="1427" w:type="dxa"/>
+            <w:tcW w:w="1426" w:type="dxa"/>
             <w:vMerge w:val="restart"/>
             <w:tcBorders>
               <w:top w:val="single" w:sz="2" w:space="0" w:color="000001"/>
@@ -7176,7 +7177,7 @@
             </w:tcBorders>
             <w:shd w:fill="FFFFFF" w:val="clear"/>
             <w:tcMar>
-              <w:left w:w="45" w:type="dxa"/>
+              <w:left w:w="42" w:type="dxa"/>
             </w:tcMar>
           </w:tcPr>
           <w:p>
@@ -7193,8 +7194,8 @@
         </w:tc>
         <w:tc>
           <w:tcPr>
-            <w:tcW w:w="3957" w:type="dxa"/>
-            <w:gridSpan w:val="2"/>
+            <w:tcW w:w="3956" w:type="dxa"/>
+            <w:gridSpan w:val="3"/>
             <w:tcBorders>
               <w:top w:val="single" w:sz="2" w:space="0" w:color="000001"/>
               <w:left w:val="single" w:sz="2" w:space="0" w:color="000001"/>
@@ -7205,7 +7206,7 @@
             </w:tcBorders>
             <w:shd w:fill="FFFFFF" w:val="clear"/>
             <w:tcMar>
-              <w:left w:w="45" w:type="dxa"/>
+              <w:left w:w="42" w:type="dxa"/>
             </w:tcMar>
           </w:tcPr>
           <w:p>
@@ -7222,7 +7223,7 @@
         </w:tc>
         <w:tc>
           <w:tcPr>
-            <w:tcW w:w="2633" w:type="dxa"/>
+            <w:tcW w:w="2635" w:type="dxa"/>
             <w:vMerge w:val="restart"/>
             <w:tcBorders>
               <w:top w:val="single" w:sz="2" w:space="0" w:color="000001"/>
@@ -7234,7 +7235,7 @@
             </w:tcBorders>
             <w:shd w:fill="FFFFFF" w:val="clear"/>
             <w:tcMar>
-              <w:left w:w="45" w:type="dxa"/>
+              <w:left w:w="42" w:type="dxa"/>
             </w:tcMar>
           </w:tcPr>
           <w:p>
@@ -7268,22 +7269,22 @@
             </w:tcBorders>
             <w:shd w:fill="FFFFFF" w:val="clear"/>
             <w:tcMar>
-              <w:left w:w="45" w:type="dxa"/>
-            </w:tcMar>
-          </w:tcPr>
-          <w:p>
-            <w:pPr>
-              <w:pStyle w:val="TableContents"/>
-              <w:rPr/>
-            </w:pPr>
-            <w:r>
-              <w:rPr/>
-            </w:r>
-          </w:p>
-        </w:tc>
-        <w:tc>
-          <w:tcPr>
-            <w:tcW w:w="1427" w:type="dxa"/>
+              <w:left w:w="42" w:type="dxa"/>
+            </w:tcMar>
+          </w:tcPr>
+          <w:p>
+            <w:pPr>
+              <w:pStyle w:val="TableContents"/>
+              <w:rPr/>
+            </w:pPr>
+            <w:r>
+              <w:rPr/>
+            </w:r>
+          </w:p>
+        </w:tc>
+        <w:tc>
+          <w:tcPr>
+            <w:tcW w:w="1426" w:type="dxa"/>
             <w:vMerge w:val="continue"/>
             <w:tcBorders>
               <w:top w:val="single" w:sz="2" w:space="0" w:color="000001"/>
@@ -7295,7 +7296,7 @@
             </w:tcBorders>
             <w:shd w:fill="FFFFFF" w:val="clear"/>
             <w:tcMar>
-              <w:left w:w="45" w:type="dxa"/>
+              <w:left w:w="42" w:type="dxa"/>
             </w:tcMar>
           </w:tcPr>
           <w:p>
@@ -7322,7 +7323,7 @@
             </w:tcBorders>
             <w:shd w:fill="FFFFFF" w:val="clear"/>
             <w:tcMar>
-              <w:left w:w="45" w:type="dxa"/>
+              <w:left w:w="42" w:type="dxa"/>
             </w:tcMar>
           </w:tcPr>
           <w:p>
@@ -7339,18 +7340,18 @@
         </w:tc>
         <w:tc>
           <w:tcPr>
-            <w:tcW w:w="2069" w:type="dxa"/>
-            <w:tcBorders>
-              <w:top w:val="nil"/>
-              <w:left w:val="single" w:sz="2" w:space="0" w:color="000001"/>
-              <w:bottom w:val="single" w:sz="2" w:space="0" w:color="000001"/>
-              <w:insideH w:val="single" w:sz="2" w:space="0" w:color="000001"/>
-              <w:right w:val="nil"/>
-              <w:insideV w:val="nil"/>
-            </w:tcBorders>
-            <w:shd w:fill="FFFFFF" w:val="clear"/>
-            <w:tcMar>
-              <w:left w:w="45" w:type="dxa"/>
+            <w:tcW w:w="2067" w:type="dxa"/>
+            <w:tcBorders>
+              <w:top w:val="nil"/>
+              <w:left w:val="single" w:sz="2" w:space="0" w:color="000001"/>
+              <w:bottom w:val="single" w:sz="2" w:space="0" w:color="000001"/>
+              <w:insideH w:val="single" w:sz="2" w:space="0" w:color="000001"/>
+              <w:right w:val="nil"/>
+              <w:insideV w:val="nil"/>
+            </w:tcBorders>
+            <w:shd w:fill="FFFFFF" w:val="clear"/>
+            <w:tcMar>
+              <w:left w:w="42" w:type="dxa"/>
             </w:tcMar>
           </w:tcPr>
           <w:p>
@@ -7367,7 +7368,8 @@
         </w:tc>
         <w:tc>
           <w:tcPr>
-            <w:tcW w:w="2633" w:type="dxa"/>
+            <w:tcW w:w="2636" w:type="dxa"/>
+            <w:gridSpan w:val="2"/>
             <w:vMerge w:val="continue"/>
             <w:tcBorders>
               <w:top w:val="single" w:sz="2" w:space="0" w:color="000001"/>
@@ -7379,7 +7381,7 @@
             </w:tcBorders>
             <w:shd w:fill="FFFFFF" w:val="clear"/>
             <w:tcMar>
-              <w:left w:w="45" w:type="dxa"/>
+              <w:left w:w="42" w:type="dxa"/>
             </w:tcMar>
           </w:tcPr>
           <w:p>
@@ -7410,7 +7412,7 @@
             </w:tcBorders>
             <w:shd w:fill="FFFFFF" w:val="clear"/>
             <w:tcMar>
-              <w:left w:w="45" w:type="dxa"/>
+              <w:left w:w="42" w:type="dxa"/>
             </w:tcMar>
           </w:tcPr>
           <w:p>
@@ -7427,18 +7429,18 @@
         </w:tc>
         <w:tc>
           <w:tcPr>
-            <w:tcW w:w="1427" w:type="dxa"/>
-            <w:tcBorders>
-              <w:top w:val="nil"/>
-              <w:left w:val="single" w:sz="2" w:space="0" w:color="000001"/>
-              <w:bottom w:val="single" w:sz="2" w:space="0" w:color="000001"/>
-              <w:insideH w:val="single" w:sz="2" w:space="0" w:color="000001"/>
-              <w:right w:val="nil"/>
-              <w:insideV w:val="nil"/>
-            </w:tcBorders>
-            <w:shd w:fill="FFFFFF" w:val="clear"/>
-            <w:tcMar>
-              <w:left w:w="45" w:type="dxa"/>
+            <w:tcW w:w="1426" w:type="dxa"/>
+            <w:tcBorders>
+              <w:top w:val="nil"/>
+              <w:left w:val="single" w:sz="2" w:space="0" w:color="000001"/>
+              <w:bottom w:val="single" w:sz="2" w:space="0" w:color="000001"/>
+              <w:insideH w:val="single" w:sz="2" w:space="0" w:color="000001"/>
+              <w:right w:val="nil"/>
+              <w:insideV w:val="nil"/>
+            </w:tcBorders>
+            <w:shd w:fill="FFFFFF" w:val="clear"/>
+            <w:tcMar>
+              <w:left w:w="42" w:type="dxa"/>
             </w:tcMar>
           </w:tcPr>
           <w:p>
@@ -7466,7 +7468,7 @@
             </w:tcBorders>
             <w:shd w:fill="FFFFFF" w:val="clear"/>
             <w:tcMar>
-              <w:left w:w="45" w:type="dxa"/>
+              <w:left w:w="42" w:type="dxa"/>
             </w:tcMar>
           </w:tcPr>
           <w:p>
@@ -7482,18 +7484,18 @@
         </w:tc>
         <w:tc>
           <w:tcPr>
-            <w:tcW w:w="2069" w:type="dxa"/>
-            <w:tcBorders>
-              <w:top w:val="nil"/>
-              <w:left w:val="single" w:sz="2" w:space="0" w:color="000001"/>
-              <w:bottom w:val="single" w:sz="2" w:space="0" w:color="000001"/>
-              <w:insideH w:val="single" w:sz="2" w:space="0" w:color="000001"/>
-              <w:right w:val="nil"/>
-              <w:insideV w:val="nil"/>
-            </w:tcBorders>
-            <w:shd w:fill="FFFFFF" w:val="clear"/>
-            <w:tcMar>
-              <w:left w:w="45" w:type="dxa"/>
+            <w:tcW w:w="2067" w:type="dxa"/>
+            <w:tcBorders>
+              <w:top w:val="nil"/>
+              <w:left w:val="single" w:sz="2" w:space="0" w:color="000001"/>
+              <w:bottom w:val="single" w:sz="2" w:space="0" w:color="000001"/>
+              <w:insideH w:val="single" w:sz="2" w:space="0" w:color="000001"/>
+              <w:right w:val="nil"/>
+              <w:insideV w:val="nil"/>
+            </w:tcBorders>
+            <w:shd w:fill="FFFFFF" w:val="clear"/>
+            <w:tcMar>
+              <w:left w:w="42" w:type="dxa"/>
             </w:tcMar>
           </w:tcPr>
           <w:p>
@@ -7509,7 +7511,8 @@
         </w:tc>
         <w:tc>
           <w:tcPr>
-            <w:tcW w:w="2633" w:type="dxa"/>
+            <w:tcW w:w="2636" w:type="dxa"/>
+            <w:gridSpan w:val="2"/>
             <w:tcBorders>
               <w:top w:val="nil"/>
               <w:left w:val="single" w:sz="2" w:space="0" w:color="000001"/>
@@ -7520,7 +7523,7 @@
             </w:tcBorders>
             <w:shd w:fill="FFFFFF" w:val="clear"/>
             <w:tcMar>
-              <w:left w:w="45" w:type="dxa"/>
+              <w:left w:w="42" w:type="dxa"/>
             </w:tcMar>
           </w:tcPr>
           <w:p>
@@ -7553,7 +7556,7 @@
             </w:tcBorders>
             <w:shd w:fill="FFFFFF" w:val="clear"/>
             <w:tcMar>
-              <w:left w:w="45" w:type="dxa"/>
+              <w:left w:w="42" w:type="dxa"/>
             </w:tcMar>
           </w:tcPr>
           <w:p>
@@ -7570,7 +7573,7 @@
         </w:tc>
         <w:tc>
           <w:tcPr>
-            <w:tcW w:w="1427" w:type="dxa"/>
+            <w:tcW w:w="1426" w:type="dxa"/>
             <w:vMerge w:val="restart"/>
             <w:tcBorders>
               <w:top w:val="nil"/>
@@ -7582,7 +7585,7 @@
             </w:tcBorders>
             <w:shd w:fill="FFFFFF" w:val="clear"/>
             <w:tcMar>
-              <w:left w:w="45" w:type="dxa"/>
+              <w:left w:w="42" w:type="dxa"/>
             </w:tcMar>
           </w:tcPr>
           <w:p>
@@ -7610,7 +7613,7 @@
             </w:tcBorders>
             <w:shd w:fill="FFFFFF" w:val="clear"/>
             <w:tcMar>
-              <w:left w:w="45" w:type="dxa"/>
+              <w:left w:w="42" w:type="dxa"/>
             </w:tcMar>
           </w:tcPr>
           <w:p>
@@ -7626,18 +7629,18 @@
         </w:tc>
         <w:tc>
           <w:tcPr>
-            <w:tcW w:w="2069" w:type="dxa"/>
-            <w:tcBorders>
-              <w:top w:val="nil"/>
-              <w:left w:val="single" w:sz="2" w:space="0" w:color="000001"/>
-              <w:bottom w:val="single" w:sz="2" w:space="0" w:color="000001"/>
-              <w:insideH w:val="single" w:sz="2" w:space="0" w:color="000001"/>
-              <w:right w:val="nil"/>
-              <w:insideV w:val="nil"/>
-            </w:tcBorders>
-            <w:shd w:fill="FFFFFF" w:val="clear"/>
-            <w:tcMar>
-              <w:left w:w="45" w:type="dxa"/>
+            <w:tcW w:w="2067" w:type="dxa"/>
+            <w:tcBorders>
+              <w:top w:val="nil"/>
+              <w:left w:val="single" w:sz="2" w:space="0" w:color="000001"/>
+              <w:bottom w:val="single" w:sz="2" w:space="0" w:color="000001"/>
+              <w:insideH w:val="single" w:sz="2" w:space="0" w:color="000001"/>
+              <w:right w:val="nil"/>
+              <w:insideV w:val="nil"/>
+            </w:tcBorders>
+            <w:shd w:fill="FFFFFF" w:val="clear"/>
+            <w:tcMar>
+              <w:left w:w="42" w:type="dxa"/>
             </w:tcMar>
           </w:tcPr>
           <w:p>
@@ -7653,7 +7656,8 @@
         </w:tc>
         <w:tc>
           <w:tcPr>
-            <w:tcW w:w="2633" w:type="dxa"/>
+            <w:tcW w:w="2636" w:type="dxa"/>
+            <w:gridSpan w:val="2"/>
             <w:tcBorders>
               <w:top w:val="nil"/>
               <w:left w:val="single" w:sz="2" w:space="0" w:color="000001"/>
@@ -7664,7 +7668,7 @@
             </w:tcBorders>
             <w:shd w:fill="FFFFFF" w:val="clear"/>
             <w:tcMar>
-              <w:left w:w="45" w:type="dxa"/>
+              <w:left w:w="42" w:type="dxa"/>
             </w:tcMar>
           </w:tcPr>
           <w:p>
@@ -7697,22 +7701,22 @@
             </w:tcBorders>
             <w:shd w:fill="FFFFFF" w:val="clear"/>
             <w:tcMar>
-              <w:left w:w="45" w:type="dxa"/>
-            </w:tcMar>
-          </w:tcPr>
-          <w:p>
-            <w:pPr>
-              <w:pStyle w:val="TableContents"/>
-              <w:rPr/>
-            </w:pPr>
-            <w:r>
-              <w:rPr/>
-            </w:r>
-          </w:p>
-        </w:tc>
-        <w:tc>
-          <w:tcPr>
-            <w:tcW w:w="1427" w:type="dxa"/>
+              <w:left w:w="42" w:type="dxa"/>
+            </w:tcMar>
+          </w:tcPr>
+          <w:p>
+            <w:pPr>
+              <w:pStyle w:val="TableContents"/>
+              <w:rPr/>
+            </w:pPr>
+            <w:r>
+              <w:rPr/>
+            </w:r>
+          </w:p>
+        </w:tc>
+        <w:tc>
+          <w:tcPr>
+            <w:tcW w:w="1426" w:type="dxa"/>
             <w:vMerge w:val="continue"/>
             <w:tcBorders>
               <w:top w:val="nil"/>
@@ -7724,7 +7728,7 @@
             </w:tcBorders>
             <w:shd w:fill="FFFFFF" w:val="clear"/>
             <w:tcMar>
-              <w:left w:w="45" w:type="dxa"/>
+              <w:left w:w="42" w:type="dxa"/>
             </w:tcMar>
           </w:tcPr>
           <w:p>
@@ -7751,7 +7755,7 @@
             </w:tcBorders>
             <w:shd w:fill="FFFFFF" w:val="clear"/>
             <w:tcMar>
-              <w:left w:w="45" w:type="dxa"/>
+              <w:left w:w="42" w:type="dxa"/>
             </w:tcMar>
           </w:tcPr>
           <w:p>
@@ -7767,18 +7771,18 @@
         </w:tc>
         <w:tc>
           <w:tcPr>
-            <w:tcW w:w="2069" w:type="dxa"/>
-            <w:tcBorders>
-              <w:top w:val="nil"/>
-              <w:left w:val="single" w:sz="2" w:space="0" w:color="000001"/>
-              <w:bottom w:val="single" w:sz="2" w:space="0" w:color="000001"/>
-              <w:insideH w:val="single" w:sz="2" w:space="0" w:color="000001"/>
-              <w:right w:val="nil"/>
-              <w:insideV w:val="nil"/>
-            </w:tcBorders>
-            <w:shd w:fill="FFFFFF" w:val="clear"/>
-            <w:tcMar>
-              <w:left w:w="45" w:type="dxa"/>
+            <w:tcW w:w="2067" w:type="dxa"/>
+            <w:tcBorders>
+              <w:top w:val="nil"/>
+              <w:left w:val="single" w:sz="2" w:space="0" w:color="000001"/>
+              <w:bottom w:val="single" w:sz="2" w:space="0" w:color="000001"/>
+              <w:insideH w:val="single" w:sz="2" w:space="0" w:color="000001"/>
+              <w:right w:val="nil"/>
+              <w:insideV w:val="nil"/>
+            </w:tcBorders>
+            <w:shd w:fill="FFFFFF" w:val="clear"/>
+            <w:tcMar>
+              <w:left w:w="42" w:type="dxa"/>
             </w:tcMar>
           </w:tcPr>
           <w:p>
@@ -7794,7 +7798,8 @@
         </w:tc>
         <w:tc>
           <w:tcPr>
-            <w:tcW w:w="2633" w:type="dxa"/>
+            <w:tcW w:w="2636" w:type="dxa"/>
+            <w:gridSpan w:val="2"/>
             <w:tcBorders>
               <w:top w:val="nil"/>
               <w:left w:val="single" w:sz="2" w:space="0" w:color="000001"/>
@@ -7805,7 +7810,7 @@
             </w:tcBorders>
             <w:shd w:fill="FFFFFF" w:val="clear"/>
             <w:tcMar>
-              <w:left w:w="45" w:type="dxa"/>
+              <w:left w:w="42" w:type="dxa"/>
             </w:tcMar>
           </w:tcPr>
           <w:p>
@@ -7838,7 +7843,7 @@
             </w:tcBorders>
             <w:shd w:fill="FFFFFF" w:val="clear"/>
             <w:tcMar>
-              <w:left w:w="45" w:type="dxa"/>
+              <w:left w:w="42" w:type="dxa"/>
             </w:tcMar>
           </w:tcPr>
           <w:p>
@@ -7855,7 +7860,7 @@
         </w:tc>
         <w:tc>
           <w:tcPr>
-            <w:tcW w:w="1427" w:type="dxa"/>
+            <w:tcW w:w="1426" w:type="dxa"/>
             <w:vMerge w:val="restart"/>
             <w:tcBorders>
               <w:top w:val="nil"/>
@@ -7867,7 +7872,7 @@
             </w:tcBorders>
             <w:shd w:fill="FFFFFF" w:val="clear"/>
             <w:tcMar>
-              <w:left w:w="45" w:type="dxa"/>
+              <w:left w:w="42" w:type="dxa"/>
             </w:tcMar>
           </w:tcPr>
           <w:p>
@@ -7895,7 +7900,7 @@
             </w:tcBorders>
             <w:shd w:fill="FFFFFF" w:val="clear"/>
             <w:tcMar>
-              <w:left w:w="45" w:type="dxa"/>
+              <w:left w:w="42" w:type="dxa"/>
             </w:tcMar>
           </w:tcPr>
           <w:p>
@@ -7911,18 +7916,18 @@
         </w:tc>
         <w:tc>
           <w:tcPr>
-            <w:tcW w:w="2069" w:type="dxa"/>
-            <w:tcBorders>
-              <w:top w:val="nil"/>
-              <w:left w:val="single" w:sz="2" w:space="0" w:color="000001"/>
-              <w:bottom w:val="single" w:sz="2" w:space="0" w:color="000001"/>
-              <w:insideH w:val="single" w:sz="2" w:space="0" w:color="000001"/>
-              <w:right w:val="nil"/>
-              <w:insideV w:val="nil"/>
-            </w:tcBorders>
-            <w:shd w:fill="FFFFFF" w:val="clear"/>
-            <w:tcMar>
-              <w:left w:w="45" w:type="dxa"/>
+            <w:tcW w:w="2067" w:type="dxa"/>
+            <w:tcBorders>
+              <w:top w:val="nil"/>
+              <w:left w:val="single" w:sz="2" w:space="0" w:color="000001"/>
+              <w:bottom w:val="single" w:sz="2" w:space="0" w:color="000001"/>
+              <w:insideH w:val="single" w:sz="2" w:space="0" w:color="000001"/>
+              <w:right w:val="nil"/>
+              <w:insideV w:val="nil"/>
+            </w:tcBorders>
+            <w:shd w:fill="FFFFFF" w:val="clear"/>
+            <w:tcMar>
+              <w:left w:w="42" w:type="dxa"/>
             </w:tcMar>
           </w:tcPr>
           <w:p>
@@ -7938,7 +7943,8 @@
         </w:tc>
         <w:tc>
           <w:tcPr>
-            <w:tcW w:w="2633" w:type="dxa"/>
+            <w:tcW w:w="2636" w:type="dxa"/>
+            <w:gridSpan w:val="2"/>
             <w:tcBorders>
               <w:top w:val="nil"/>
               <w:left w:val="single" w:sz="2" w:space="0" w:color="000001"/>
@@ -7949,7 +7955,7 @@
             </w:tcBorders>
             <w:shd w:fill="FFFFFF" w:val="clear"/>
             <w:tcMar>
-              <w:left w:w="45" w:type="dxa"/>
+              <w:left w:w="42" w:type="dxa"/>
             </w:tcMar>
           </w:tcPr>
           <w:p>
@@ -7982,22 +7988,22 @@
             </w:tcBorders>
             <w:shd w:fill="FFFFFF" w:val="clear"/>
             <w:tcMar>
-              <w:left w:w="45" w:type="dxa"/>
-            </w:tcMar>
-          </w:tcPr>
-          <w:p>
-            <w:pPr>
-              <w:pStyle w:val="TableContents"/>
-              <w:rPr/>
-            </w:pPr>
-            <w:r>
-              <w:rPr/>
-            </w:r>
-          </w:p>
-        </w:tc>
-        <w:tc>
-          <w:tcPr>
-            <w:tcW w:w="1427" w:type="dxa"/>
+              <w:left w:w="42" w:type="dxa"/>
+            </w:tcMar>
+          </w:tcPr>
+          <w:p>
+            <w:pPr>
+              <w:pStyle w:val="TableContents"/>
+              <w:rPr/>
+            </w:pPr>
+            <w:r>
+              <w:rPr/>
+            </w:r>
+          </w:p>
+        </w:tc>
+        <w:tc>
+          <w:tcPr>
+            <w:tcW w:w="1426" w:type="dxa"/>
             <w:vMerge w:val="continue"/>
             <w:tcBorders>
               <w:top w:val="nil"/>
@@ -8009,7 +8015,7 @@
             </w:tcBorders>
             <w:shd w:fill="FFFFFF" w:val="clear"/>
             <w:tcMar>
-              <w:left w:w="45" w:type="dxa"/>
+              <w:left w:w="42" w:type="dxa"/>
             </w:tcMar>
           </w:tcPr>
           <w:p>
@@ -8036,7 +8042,7 @@
             </w:tcBorders>
             <w:shd w:fill="FFFFFF" w:val="clear"/>
             <w:tcMar>
-              <w:left w:w="45" w:type="dxa"/>
+              <w:left w:w="42" w:type="dxa"/>
             </w:tcMar>
           </w:tcPr>
           <w:p>
@@ -8052,18 +8058,18 @@
         </w:tc>
         <w:tc>
           <w:tcPr>
-            <w:tcW w:w="2069" w:type="dxa"/>
-            <w:tcBorders>
-              <w:top w:val="nil"/>
-              <w:left w:val="single" w:sz="2" w:space="0" w:color="000001"/>
-              <w:bottom w:val="single" w:sz="2" w:space="0" w:color="000001"/>
-              <w:insideH w:val="single" w:sz="2" w:space="0" w:color="000001"/>
-              <w:right w:val="nil"/>
-              <w:insideV w:val="nil"/>
-            </w:tcBorders>
-            <w:shd w:fill="FFFFFF" w:val="clear"/>
-            <w:tcMar>
-              <w:left w:w="45" w:type="dxa"/>
+            <w:tcW w:w="2067" w:type="dxa"/>
+            <w:tcBorders>
+              <w:top w:val="nil"/>
+              <w:left w:val="single" w:sz="2" w:space="0" w:color="000001"/>
+              <w:bottom w:val="single" w:sz="2" w:space="0" w:color="000001"/>
+              <w:insideH w:val="single" w:sz="2" w:space="0" w:color="000001"/>
+              <w:right w:val="nil"/>
+              <w:insideV w:val="nil"/>
+            </w:tcBorders>
+            <w:shd w:fill="FFFFFF" w:val="clear"/>
+            <w:tcMar>
+              <w:left w:w="42" w:type="dxa"/>
             </w:tcMar>
           </w:tcPr>
           <w:p>
@@ -8079,7 +8085,8 @@
         </w:tc>
         <w:tc>
           <w:tcPr>
-            <w:tcW w:w="2633" w:type="dxa"/>
+            <w:tcW w:w="2636" w:type="dxa"/>
+            <w:gridSpan w:val="2"/>
             <w:tcBorders>
               <w:top w:val="nil"/>
               <w:left w:val="single" w:sz="2" w:space="0" w:color="000001"/>
@@ -8090,7 +8097,7 @@
             </w:tcBorders>
             <w:shd w:fill="FFFFFF" w:val="clear"/>
             <w:tcMar>
-              <w:left w:w="45" w:type="dxa"/>
+              <w:left w:w="42" w:type="dxa"/>
             </w:tcMar>
           </w:tcPr>
           <w:p>
@@ -8123,7 +8130,7 @@
             </w:tcBorders>
             <w:shd w:fill="FFFFFF" w:val="clear"/>
             <w:tcMar>
-              <w:left w:w="45" w:type="dxa"/>
+              <w:left w:w="42" w:type="dxa"/>
             </w:tcMar>
           </w:tcPr>
           <w:p>
@@ -8140,7 +8147,7 @@
         </w:tc>
         <w:tc>
           <w:tcPr>
-            <w:tcW w:w="1427" w:type="dxa"/>
+            <w:tcW w:w="1426" w:type="dxa"/>
             <w:vMerge w:val="restart"/>
             <w:tcBorders>
               <w:top w:val="nil"/>
@@ -8152,7 +8159,7 @@
             </w:tcBorders>
             <w:shd w:fill="FFFFFF" w:val="clear"/>
             <w:tcMar>
-              <w:left w:w="45" w:type="dxa"/>
+              <w:left w:w="42" w:type="dxa"/>
             </w:tcMar>
           </w:tcPr>
           <w:p>
@@ -8180,7 +8187,7 @@
             </w:tcBorders>
             <w:shd w:fill="FFFFFF" w:val="clear"/>
             <w:tcMar>
-              <w:left w:w="45" w:type="dxa"/>
+              <w:left w:w="42" w:type="dxa"/>
             </w:tcMar>
           </w:tcPr>
           <w:p>
@@ -8196,18 +8203,18 @@
         </w:tc>
         <w:tc>
           <w:tcPr>
-            <w:tcW w:w="2069" w:type="dxa"/>
-            <w:tcBorders>
-              <w:top w:val="nil"/>
-              <w:left w:val="single" w:sz="2" w:space="0" w:color="000001"/>
-              <w:bottom w:val="single" w:sz="2" w:space="0" w:color="000001"/>
-              <w:insideH w:val="single" w:sz="2" w:space="0" w:color="000001"/>
-              <w:right w:val="nil"/>
-              <w:insideV w:val="nil"/>
-            </w:tcBorders>
-            <w:shd w:fill="FFFFFF" w:val="clear"/>
-            <w:tcMar>
-              <w:left w:w="45" w:type="dxa"/>
+            <w:tcW w:w="2067" w:type="dxa"/>
+            <w:tcBorders>
+              <w:top w:val="nil"/>
+              <w:left w:val="single" w:sz="2" w:space="0" w:color="000001"/>
+              <w:bottom w:val="single" w:sz="2" w:space="0" w:color="000001"/>
+              <w:insideH w:val="single" w:sz="2" w:space="0" w:color="000001"/>
+              <w:right w:val="nil"/>
+              <w:insideV w:val="nil"/>
+            </w:tcBorders>
+            <w:shd w:fill="FFFFFF" w:val="clear"/>
+            <w:tcMar>
+              <w:left w:w="42" w:type="dxa"/>
             </w:tcMar>
           </w:tcPr>
           <w:p>
@@ -8223,7 +8230,8 @@
         </w:tc>
         <w:tc>
           <w:tcPr>
-            <w:tcW w:w="2633" w:type="dxa"/>
+            <w:tcW w:w="2636" w:type="dxa"/>
+            <w:gridSpan w:val="2"/>
             <w:tcBorders>
               <w:top w:val="nil"/>
               <w:left w:val="single" w:sz="2" w:space="0" w:color="000001"/>
@@ -8234,7 +8242,7 @@
             </w:tcBorders>
             <w:shd w:fill="FFFFFF" w:val="clear"/>
             <w:tcMar>
-              <w:left w:w="45" w:type="dxa"/>
+              <w:left w:w="42" w:type="dxa"/>
             </w:tcMar>
           </w:tcPr>
           <w:p>
@@ -8267,22 +8275,22 @@
             </w:tcBorders>
             <w:shd w:fill="FFFFFF" w:val="clear"/>
             <w:tcMar>
-              <w:left w:w="45" w:type="dxa"/>
-            </w:tcMar>
-          </w:tcPr>
-          <w:p>
-            <w:pPr>
-              <w:pStyle w:val="TableContents"/>
-              <w:rPr/>
-            </w:pPr>
-            <w:r>
-              <w:rPr/>
-            </w:r>
-          </w:p>
-        </w:tc>
-        <w:tc>
-          <w:tcPr>
-            <w:tcW w:w="1427" w:type="dxa"/>
+              <w:left w:w="42" w:type="dxa"/>
+            </w:tcMar>
+          </w:tcPr>
+          <w:p>
+            <w:pPr>
+              <w:pStyle w:val="TableContents"/>
+              <w:rPr/>
+            </w:pPr>
+            <w:r>
+              <w:rPr/>
+            </w:r>
+          </w:p>
+        </w:tc>
+        <w:tc>
+          <w:tcPr>
+            <w:tcW w:w="1426" w:type="dxa"/>
             <w:vMerge w:val="continue"/>
             <w:tcBorders>
               <w:top w:val="nil"/>
@@ -8294,7 +8302,7 @@
             </w:tcBorders>
             <w:shd w:fill="FFFFFF" w:val="clear"/>
             <w:tcMar>
-              <w:left w:w="45" w:type="dxa"/>
+              <w:left w:w="42" w:type="dxa"/>
             </w:tcMar>
           </w:tcPr>
           <w:p>
@@ -8321,7 +8329,7 @@
             </w:tcBorders>
             <w:shd w:fill="FFFFFF" w:val="clear"/>
             <w:tcMar>
-              <w:left w:w="45" w:type="dxa"/>
+              <w:left w:w="42" w:type="dxa"/>
             </w:tcMar>
           </w:tcPr>
           <w:p>
@@ -8337,18 +8345,18 @@
         </w:tc>
         <w:tc>
           <w:tcPr>
-            <w:tcW w:w="2069" w:type="dxa"/>
-            <w:tcBorders>
-              <w:top w:val="nil"/>
-              <w:left w:val="single" w:sz="2" w:space="0" w:color="000001"/>
-              <w:bottom w:val="single" w:sz="2" w:space="0" w:color="000001"/>
-              <w:insideH w:val="single" w:sz="2" w:space="0" w:color="000001"/>
-              <w:right w:val="nil"/>
-              <w:insideV w:val="nil"/>
-            </w:tcBorders>
-            <w:shd w:fill="FFFFFF" w:val="clear"/>
-            <w:tcMar>
-              <w:left w:w="45" w:type="dxa"/>
+            <w:tcW w:w="2067" w:type="dxa"/>
+            <w:tcBorders>
+              <w:top w:val="nil"/>
+              <w:left w:val="single" w:sz="2" w:space="0" w:color="000001"/>
+              <w:bottom w:val="single" w:sz="2" w:space="0" w:color="000001"/>
+              <w:insideH w:val="single" w:sz="2" w:space="0" w:color="000001"/>
+              <w:right w:val="nil"/>
+              <w:insideV w:val="nil"/>
+            </w:tcBorders>
+            <w:shd w:fill="FFFFFF" w:val="clear"/>
+            <w:tcMar>
+              <w:left w:w="42" w:type="dxa"/>
             </w:tcMar>
           </w:tcPr>
           <w:p>
@@ -8364,7 +8372,8 @@
         </w:tc>
         <w:tc>
           <w:tcPr>
-            <w:tcW w:w="2633" w:type="dxa"/>
+            <w:tcW w:w="2636" w:type="dxa"/>
+            <w:gridSpan w:val="2"/>
             <w:tcBorders>
               <w:top w:val="nil"/>
               <w:left w:val="single" w:sz="2" w:space="0" w:color="000001"/>
@@ -8375,7 +8384,7 @@
             </w:tcBorders>
             <w:shd w:fill="FFFFFF" w:val="clear"/>
             <w:tcMar>
-              <w:left w:w="45" w:type="dxa"/>
+              <w:left w:w="42" w:type="dxa"/>
             </w:tcMar>
           </w:tcPr>
           <w:p>
@@ -8408,22 +8417,22 @@
             </w:tcBorders>
             <w:shd w:fill="FFFFFF" w:val="clear"/>
             <w:tcMar>
-              <w:left w:w="45" w:type="dxa"/>
-            </w:tcMar>
-          </w:tcPr>
-          <w:p>
-            <w:pPr>
-              <w:pStyle w:val="TableContents"/>
-              <w:rPr/>
-            </w:pPr>
-            <w:r>
-              <w:rPr/>
-            </w:r>
-          </w:p>
-        </w:tc>
-        <w:tc>
-          <w:tcPr>
-            <w:tcW w:w="1427" w:type="dxa"/>
+              <w:left w:w="42" w:type="dxa"/>
+            </w:tcMar>
+          </w:tcPr>
+          <w:p>
+            <w:pPr>
+              <w:pStyle w:val="TableContents"/>
+              <w:rPr/>
+            </w:pPr>
+            <w:r>
+              <w:rPr/>
+            </w:r>
+          </w:p>
+        </w:tc>
+        <w:tc>
+          <w:tcPr>
+            <w:tcW w:w="1426" w:type="dxa"/>
             <w:vMerge w:val="restart"/>
             <w:tcBorders>
               <w:top w:val="nil"/>
@@ -8435,7 +8444,7 @@
             </w:tcBorders>
             <w:shd w:fill="FFFFFF" w:val="clear"/>
             <w:tcMar>
-              <w:left w:w="45" w:type="dxa"/>
+              <w:left w:w="42" w:type="dxa"/>
             </w:tcMar>
           </w:tcPr>
           <w:p>
@@ -8463,7 +8472,7 @@
             </w:tcBorders>
             <w:shd w:fill="FFFFFF" w:val="clear"/>
             <w:tcMar>
-              <w:left w:w="45" w:type="dxa"/>
+              <w:left w:w="42" w:type="dxa"/>
             </w:tcMar>
           </w:tcPr>
           <w:p>
@@ -8479,18 +8488,18 @@
         </w:tc>
         <w:tc>
           <w:tcPr>
-            <w:tcW w:w="2069" w:type="dxa"/>
-            <w:tcBorders>
-              <w:top w:val="nil"/>
-              <w:left w:val="single" w:sz="2" w:space="0" w:color="000001"/>
-              <w:bottom w:val="single" w:sz="2" w:space="0" w:color="000001"/>
-              <w:insideH w:val="single" w:sz="2" w:space="0" w:color="000001"/>
-              <w:right w:val="nil"/>
-              <w:insideV w:val="nil"/>
-            </w:tcBorders>
-            <w:shd w:fill="FFFFFF" w:val="clear"/>
-            <w:tcMar>
-              <w:left w:w="45" w:type="dxa"/>
+            <w:tcW w:w="2067" w:type="dxa"/>
+            <w:tcBorders>
+              <w:top w:val="nil"/>
+              <w:left w:val="single" w:sz="2" w:space="0" w:color="000001"/>
+              <w:bottom w:val="single" w:sz="2" w:space="0" w:color="000001"/>
+              <w:insideH w:val="single" w:sz="2" w:space="0" w:color="000001"/>
+              <w:right w:val="nil"/>
+              <w:insideV w:val="nil"/>
+            </w:tcBorders>
+            <w:shd w:fill="FFFFFF" w:val="clear"/>
+            <w:tcMar>
+              <w:left w:w="42" w:type="dxa"/>
             </w:tcMar>
           </w:tcPr>
           <w:p>
@@ -8506,7 +8515,8 @@
         </w:tc>
         <w:tc>
           <w:tcPr>
-            <w:tcW w:w="2633" w:type="dxa"/>
+            <w:tcW w:w="2636" w:type="dxa"/>
+            <w:gridSpan w:val="2"/>
             <w:tcBorders>
               <w:top w:val="nil"/>
               <w:left w:val="single" w:sz="2" w:space="0" w:color="000001"/>
@@ -8517,7 +8527,7 @@
             </w:tcBorders>
             <w:shd w:fill="FFFFFF" w:val="clear"/>
             <w:tcMar>
-              <w:left w:w="45" w:type="dxa"/>
+              <w:left w:w="42" w:type="dxa"/>
             </w:tcMar>
           </w:tcPr>
           <w:p>
@@ -8550,22 +8560,22 @@
             </w:tcBorders>
             <w:shd w:fill="FFFFFF" w:val="clear"/>
             <w:tcMar>
-              <w:left w:w="45" w:type="dxa"/>
-            </w:tcMar>
-          </w:tcPr>
-          <w:p>
-            <w:pPr>
-              <w:pStyle w:val="TableContents"/>
-              <w:rPr/>
-            </w:pPr>
-            <w:r>
-              <w:rPr/>
-            </w:r>
-          </w:p>
-        </w:tc>
-        <w:tc>
-          <w:tcPr>
-            <w:tcW w:w="1427" w:type="dxa"/>
+              <w:left w:w="42" w:type="dxa"/>
+            </w:tcMar>
+          </w:tcPr>
+          <w:p>
+            <w:pPr>
+              <w:pStyle w:val="TableContents"/>
+              <w:rPr/>
+            </w:pPr>
+            <w:r>
+              <w:rPr/>
+            </w:r>
+          </w:p>
+        </w:tc>
+        <w:tc>
+          <w:tcPr>
+            <w:tcW w:w="1426" w:type="dxa"/>
             <w:vMerge w:val="continue"/>
             <w:tcBorders>
               <w:top w:val="nil"/>
@@ -8577,7 +8587,7 @@
             </w:tcBorders>
             <w:shd w:fill="FFFFFF" w:val="clear"/>
             <w:tcMar>
-              <w:left w:w="45" w:type="dxa"/>
+              <w:left w:w="42" w:type="dxa"/>
             </w:tcMar>
           </w:tcPr>
           <w:p>
@@ -8604,7 +8614,7 @@
             </w:tcBorders>
             <w:shd w:fill="FFFFFF" w:val="clear"/>
             <w:tcMar>
-              <w:left w:w="45" w:type="dxa"/>
+              <w:left w:w="42" w:type="dxa"/>
             </w:tcMar>
           </w:tcPr>
           <w:p>
@@ -8620,18 +8630,18 @@
         </w:tc>
         <w:tc>
           <w:tcPr>
-            <w:tcW w:w="2069" w:type="dxa"/>
-            <w:tcBorders>
-              <w:top w:val="nil"/>
-              <w:left w:val="single" w:sz="2" w:space="0" w:color="000001"/>
-              <w:bottom w:val="single" w:sz="2" w:space="0" w:color="000001"/>
-              <w:insideH w:val="single" w:sz="2" w:space="0" w:color="000001"/>
-              <w:right w:val="nil"/>
-              <w:insideV w:val="nil"/>
-            </w:tcBorders>
-            <w:shd w:fill="FFFFFF" w:val="clear"/>
-            <w:tcMar>
-              <w:left w:w="45" w:type="dxa"/>
+            <w:tcW w:w="2067" w:type="dxa"/>
+            <w:tcBorders>
+              <w:top w:val="nil"/>
+              <w:left w:val="single" w:sz="2" w:space="0" w:color="000001"/>
+              <w:bottom w:val="single" w:sz="2" w:space="0" w:color="000001"/>
+              <w:insideH w:val="single" w:sz="2" w:space="0" w:color="000001"/>
+              <w:right w:val="nil"/>
+              <w:insideV w:val="nil"/>
+            </w:tcBorders>
+            <w:shd w:fill="FFFFFF" w:val="clear"/>
+            <w:tcMar>
+              <w:left w:w="42" w:type="dxa"/>
             </w:tcMar>
           </w:tcPr>
           <w:p>
@@ -8647,7 +8657,8 @@
         </w:tc>
         <w:tc>
           <w:tcPr>
-            <w:tcW w:w="2633" w:type="dxa"/>
+            <w:tcW w:w="2636" w:type="dxa"/>
+            <w:gridSpan w:val="2"/>
             <w:tcBorders>
               <w:top w:val="nil"/>
               <w:left w:val="single" w:sz="2" w:space="0" w:color="000001"/>
@@ -8658,7 +8669,7 @@
             </w:tcBorders>
             <w:shd w:fill="FFFFFF" w:val="clear"/>
             <w:tcMar>
-              <w:left w:w="45" w:type="dxa"/>
+              <w:left w:w="42" w:type="dxa"/>
             </w:tcMar>
           </w:tcPr>
           <w:p>
@@ -8690,7 +8701,7 @@
             </w:tcBorders>
             <w:shd w:fill="FFFFFF" w:val="clear"/>
             <w:tcMar>
-              <w:left w:w="45" w:type="dxa"/>
+              <w:left w:w="42" w:type="dxa"/>
             </w:tcMar>
           </w:tcPr>
           <w:p>
@@ -8706,18 +8717,18 @@
         </w:tc>
         <w:tc>
           <w:tcPr>
-            <w:tcW w:w="1427" w:type="dxa"/>
-            <w:tcBorders>
-              <w:top w:val="nil"/>
-              <w:left w:val="single" w:sz="2" w:space="0" w:color="000001"/>
-              <w:bottom w:val="single" w:sz="2" w:space="0" w:color="000001"/>
-              <w:insideH w:val="single" w:sz="2" w:space="0" w:color="000001"/>
-              <w:right w:val="nil"/>
-              <w:insideV w:val="nil"/>
-            </w:tcBorders>
-            <w:shd w:fill="FFFFFF" w:val="clear"/>
-            <w:tcMar>
-              <w:left w:w="45" w:type="dxa"/>
+            <w:tcW w:w="1426" w:type="dxa"/>
+            <w:tcBorders>
+              <w:top w:val="nil"/>
+              <w:left w:val="single" w:sz="2" w:space="0" w:color="000001"/>
+              <w:bottom w:val="single" w:sz="2" w:space="0" w:color="000001"/>
+              <w:insideH w:val="single" w:sz="2" w:space="0" w:color="000001"/>
+              <w:right w:val="nil"/>
+              <w:insideV w:val="nil"/>
+            </w:tcBorders>
+            <w:shd w:fill="FFFFFF" w:val="clear"/>
+            <w:tcMar>
+              <w:left w:w="42" w:type="dxa"/>
             </w:tcMar>
           </w:tcPr>
           <w:p>
@@ -8745,7 +8756,7 @@
             </w:tcBorders>
             <w:shd w:fill="FFFFFF" w:val="clear"/>
             <w:tcMar>
-              <w:left w:w="45" w:type="dxa"/>
+              <w:left w:w="42" w:type="dxa"/>
             </w:tcMar>
           </w:tcPr>
           <w:p>
@@ -8761,18 +8772,18 @@
         </w:tc>
         <w:tc>
           <w:tcPr>
-            <w:tcW w:w="2069" w:type="dxa"/>
-            <w:tcBorders>
-              <w:top w:val="nil"/>
-              <w:left w:val="single" w:sz="2" w:space="0" w:color="000001"/>
-              <w:bottom w:val="single" w:sz="2" w:space="0" w:color="000001"/>
-              <w:insideH w:val="single" w:sz="2" w:space="0" w:color="000001"/>
-              <w:right w:val="nil"/>
-              <w:insideV w:val="nil"/>
-            </w:tcBorders>
-            <w:shd w:fill="FFFFFF" w:val="clear"/>
-            <w:tcMar>
-              <w:left w:w="45" w:type="dxa"/>
+            <w:tcW w:w="2067" w:type="dxa"/>
+            <w:tcBorders>
+              <w:top w:val="nil"/>
+              <w:left w:val="single" w:sz="2" w:space="0" w:color="000001"/>
+              <w:bottom w:val="single" w:sz="2" w:space="0" w:color="000001"/>
+              <w:insideH w:val="single" w:sz="2" w:space="0" w:color="000001"/>
+              <w:right w:val="nil"/>
+              <w:insideV w:val="nil"/>
+            </w:tcBorders>
+            <w:shd w:fill="FFFFFF" w:val="clear"/>
+            <w:tcMar>
+              <w:left w:w="42" w:type="dxa"/>
             </w:tcMar>
           </w:tcPr>
           <w:p>
@@ -8788,7 +8799,8 @@
         </w:tc>
         <w:tc>
           <w:tcPr>
-            <w:tcW w:w="2633" w:type="dxa"/>
+            <w:tcW w:w="2636" w:type="dxa"/>
+            <w:gridSpan w:val="2"/>
             <w:tcBorders>
               <w:top w:val="nil"/>
               <w:left w:val="single" w:sz="2" w:space="0" w:color="000001"/>
@@ -8799,7 +8811,7 @@
             </w:tcBorders>
             <w:shd w:fill="FFFFFF" w:val="clear"/>
             <w:tcMar>
-              <w:left w:w="45" w:type="dxa"/>
+              <w:left w:w="42" w:type="dxa"/>
             </w:tcMar>
           </w:tcPr>
           <w:p>
@@ -8831,13 +8843,13 @@
         <w:fldChar w:fldCharType="begin"/>
       </w:r>
       <w:r>
-        <w:instrText> SEQ ""Tablica"" \*Arabic </w:instrText>
+        <w:instrText> SEQ """Tablica""" \*Arabic </w:instrText>
       </w:r>
       <w:r>
         <w:fldChar w:fldCharType="separate"/>
       </w:r>
       <w:r>
-        <w:t>1</w:t>
+        <w:t>0</w:t>
       </w:r>
       <w:r>
         <w:fldChar w:fldCharType="end"/>
@@ -8894,6 +8906,48 @@
       <w:r>
         <w:rPr/>
         <w:t>Mobilna aplikacija</w:t>
+      </w:r>
+    </w:p>
+    <w:p>
+      <w:pPr>
+        <w:pStyle w:val="TextBody"/>
+        <w:spacing w:lineRule="auto" w:line="360"/>
+        <w:jc w:val="both"/>
+        <w:rPr/>
+      </w:pPr>
+      <w:r>
+        <w:rPr/>
+        <w:t>Cilj i naglasak u izradi ove aplikacije jest na modularnosti. Arhitektura mobilne aplikacije zamišljena je da bude sastavljena od "kockica" koje se međusobno spoje i čine cjelinu, ali isto vremeno ih je moguće nadograditi te ponovno iskoristiti da se svaka od tih "kockica" može primjeniti i u kasnijim projektima i programskim rješenjima. Kako bi se postigli navedeni ciljevi potrebno je pažljivo kreirati module tako da imaju minimalnu ovisnost o drugim modulima unutar aplikacije, ali i da su izrađene kao da će biti korištene i kasnije, a ne samo za ovaj projekt. Unutar aplikacije izrađeni su sljedeći moduli: app, access, core, model, nfc, prompts</w:t>
+      </w:r>
+      <w:r>
+        <w:rPr/>
+        <w:t xml:space="preserve">, </w:t>
+      </w:r>
+      <w:r>
+        <w:rPr/>
+        <w:t>webservice</w:t>
+      </w:r>
+      <w:r>
+        <w:rPr/>
+        <w:t>, stomp i websocket</w:t>
+      </w:r>
+      <w:r>
+        <w:rPr/>
+        <w:t>.</w:t>
+      </w:r>
+      <w:r>
+        <w:rPr/>
+        <w:t xml:space="preserve"> Websocket je open source implementacija koja omogućava korištenje websocketa u Androidu.</w:t>
+      </w:r>
+    </w:p>
+    <w:p>
+      <w:pPr>
+        <w:pStyle w:val="Heading3"/>
+        <w:rPr/>
+      </w:pPr>
+      <w:r>
+        <w:rPr/>
+        <w:t>Komunikacija sa servisom</w:t>
       </w:r>
     </w:p>
     <w:p>
@@ -8990,13 +9044,13 @@
         <w:fldChar w:fldCharType="begin"/>
       </w:r>
       <w:r>
-        <w:instrText> SEQ ""Slika"" \*Arabic </w:instrText>
+        <w:instrText> SEQ """Slika""" \*Arabic </w:instrText>
       </w:r>
       <w:r>
         <w:fldChar w:fldCharType="separate"/>
       </w:r>
       <w:r>
-        <w:t>1</w:t>
+        <w:t>0</w:t>
       </w:r>
       <w:r>
         <w:fldChar w:fldCharType="end"/>
@@ -9052,7 +9106,51 @@
     </w:p>
     <w:p>
       <w:pPr>
-        <w:pStyle w:val="Normal"/>
+        <w:pStyle w:val="Heading3"/>
+        <w:rPr/>
+      </w:pPr>
+      <w:r>
+        <w:rPr/>
+        <w:t>Specifikacija modula</w:t>
+      </w:r>
+    </w:p>
+    <w:p>
+      <w:pPr>
+        <w:pStyle w:val="TextBody"/>
+        <w:spacing w:lineRule="auto" w:line="360"/>
+        <w:jc w:val="both"/>
+        <w:rPr>
+          <w:b w:val="false"/>
+          <w:bCs w:val="false"/>
+        </w:rPr>
+      </w:pPr>
+      <w:r>
+        <w:rPr>
+          <w:b w:val="false"/>
+          <w:bCs w:val="false"/>
+        </w:rPr>
+        <w:t>Moduli app, access i model svojstveni su za ovu aplikaciju te sadrže implementaciju koje su specifične za projekt i nemaju visok stupanj ponovne iskoristivosti. Modul app sadrži konkretne aktivnosti, fragmente, adaptere te implementaciju koja se izvršava nakon poziva prema serveru. Modul access je modul koji je naveden kao zahtjev kod izrade ovog projekta te mora implementirati ulaz u tim (*), a modul model su obične domenske klase koje definiraju tipove unutar aplikacije.</w:t>
+      </w:r>
+    </w:p>
+    <w:p>
+      <w:pPr>
+        <w:pStyle w:val="TextBody"/>
+        <w:spacing w:lineRule="auto" w:line="360"/>
+        <w:jc w:val="both"/>
+        <w:rPr/>
+      </w:pPr>
+      <w:r>
+        <w:rPr/>
+        <w:t>S druge strane, imamo module koji su izrađeni</w:t>
+      </w:r>
+      <w:r>
+        <w:rPr/>
+        <w:t xml:space="preserve"> kako bi se omogućila njihova ponovna iskoristivost, a to su konkretno modul webservice, nfc, prompts, stomp i core. </w:t>
+      </w:r>
+    </w:p>
+    <w:p>
+      <w:pPr>
+        <w:pStyle w:val="TextBody"/>
         <w:spacing w:lineRule="auto" w:line="360"/>
         <w:jc w:val="both"/>
         <w:rPr>
@@ -9065,12 +9163,24 @@
           <w:b/>
           <w:bCs/>
         </w:rPr>
-        <w:t>Stomp modul</w:t>
-      </w:r>
-    </w:p>
-    <w:p>
-      <w:pPr>
-        <w:pStyle w:val="Normal"/>
+        <w:t>Webservice modul</w:t>
+      </w:r>
+    </w:p>
+    <w:p>
+      <w:pPr>
+        <w:pStyle w:val="TextBody"/>
+        <w:spacing w:lineRule="auto" w:line="360"/>
+        <w:jc w:val="both"/>
+        <w:rPr/>
+      </w:pPr>
+      <w:r>
+        <w:rPr/>
+        <w:t>Modul webservice sadrži implementaciju vezanu uz kontaktiranje sa serverom. Konkretno, implementiran je AsyncTask koji poziva metodu u klasi ServiceCaller koja vrši slanje i primanje podataka. Ulazni parametri ovog modula su objekt tipa ServiceParams te objekt koji implementira sučelje ServiceResponseHandler ili SimpleResponseHandler, dok je izlaz objekt ServiceResponse koji je prosljeđen objektu koji implementira prethodno navedena sučelja. Klasa ServiceParams definira putanju (URL) na koju se šalju podatci zatim HTTP metoda (POST, GET, PUT, DELETE) te konkretni podaci koji moraju realizirati Serializable sučelje. Klasa ServiceResponse će na zahtjev odgovoriti sa HTTP kodom te konkretnim JSON-om. Klase ServiceParams i ServiceResponse kao i mogući odgovori poslužitelja navedeni su u tablici ranije u ovom dokumentu.</w:t>
+      </w:r>
+    </w:p>
+    <w:p>
+      <w:pPr>
+        <w:pStyle w:val="TextBody"/>
         <w:spacing w:lineRule="auto" w:line="360"/>
         <w:jc w:val="both"/>
         <w:rPr>
@@ -9083,14 +9193,79 @@
           <w:b/>
           <w:bCs/>
         </w:rPr>
-        <w:t>//</w:t>
-      </w:r>
-      <w:r>
+        <w:t>Nfc modul</w:t>
+      </w:r>
+    </w:p>
+    <w:p>
+      <w:pPr>
+        <w:pStyle w:val="TextBody"/>
+        <w:spacing w:lineRule="auto" w:line="360"/>
+        <w:jc w:val="both"/>
+        <w:rPr/>
+      </w:pPr>
+      <w:r>
+        <w:rPr/>
+        <w:t>Modul nfc brine se za prenošenje podataka NFC-om. Trenutno ovaj modul sadrži samo tzv. NFC beam operacije jer nam ostale nisu potrebne (pisanje na čip i čitanje sa čipa), ali prostor za nadogradnju ovog modula postoji. U ovom modulu definirana je apstraktna klasa koja nasljeđuje Activity klasu te implementira CreateNdefMessageCallback sučelje. Ova apstraktna klasa implementira dvije metode startNfcBeam i startNfcAdapter. Uz apstraktnu klasu definirane su dvije iznimke NfcNotAvailableException koja je bačena ukoliko uređaj ne podržava NFC te NfcNotEnabledException koja je bačena ukoliko na uređaju postoji NFC, ali on nije prethodno aktiviran. Ideja je da sve aktivnosti koje će koristiti NFC beam operaciju naslijede ovu klasu te pozovu startNfcAdapter i startNfcBeam metode. Implementacija koja se izvršava nakon operacije daje programer implementiranjem sučelja i njegovim prosljeđivanjem u metodu startNfcBeam.</w:t>
+      </w:r>
+    </w:p>
+    <w:p>
+      <w:pPr>
+        <w:pStyle w:val="TextBody"/>
+        <w:spacing w:lineRule="auto" w:line="360"/>
+        <w:jc w:val="both"/>
         <w:rPr>
           <w:b/>
           <w:bCs/>
         </w:rPr>
-        <w:t>TODO DIJAGRAM</w:t>
+      </w:pPr>
+      <w:r>
+        <w:rPr>
+          <w:b/>
+          <w:bCs/>
+        </w:rPr>
+        <w:t>Prompts modul</w:t>
+      </w:r>
+    </w:p>
+    <w:p>
+      <w:pPr>
+        <w:pStyle w:val="TextBody"/>
+        <w:spacing w:lineRule="auto" w:line="360"/>
+        <w:jc w:val="both"/>
+        <w:rPr/>
+      </w:pPr>
+      <w:r>
+        <w:rPr/>
+        <w:t>Modul prompts je jednostavan modul u kojem je izdvojena implementacija za dijaloge koji mogu iskočiti korisniku na zaslon. Tako definiramo sučelje Prompt i klase LoadingPrompt koja prikazuje dijalog za učitavanje, InputPrompt koja očekuje korisnički unos te AlertPrompt koja prikazuje upozorenje korisniku.</w:t>
+      </w:r>
+    </w:p>
+    <w:p>
+      <w:pPr>
+        <w:pStyle w:val="TextBody"/>
+        <w:spacing w:lineRule="auto" w:line="360"/>
+        <w:jc w:val="both"/>
+        <w:rPr>
+          <w:b/>
+          <w:bCs/>
+        </w:rPr>
+      </w:pPr>
+      <w:r>
+        <w:rPr>
+          <w:b/>
+          <w:bCs/>
+        </w:rPr>
+        <w:t>Core modul</w:t>
+      </w:r>
+    </w:p>
+    <w:p>
+      <w:pPr>
+        <w:pStyle w:val="TextBody"/>
+        <w:spacing w:lineRule="auto" w:line="360"/>
+        <w:jc w:val="both"/>
+        <w:rPr/>
+      </w:pPr>
+      <w:r>
+        <w:rPr/>
+        <w:t>Modul core sadrži sve one klase koje olakšavaju (helper klase) implementaciju određenih elemenata aplikacije te nema smisla svrstavati ih u zaseban modul jer se radi o manjoj količini koda. Ovdje se radi o klasama Input, Logger i SessionManager. Logger klasa je vlastita klasa za logiranje u zapisnik (logcat), Input klasa je klasa omotač za Androidov EditText koja nam olakšava validaciju korisničkog unosa, a SessionManager je klasa koja upravlja sa SharedPreferences koja nam je idealna za čuvanje određenih podataka u uređaju kako ne bismo morali svaki put dohvaćati relevantne podatke putem weba.</w:t>
       </w:r>
     </w:p>
     <w:p>
@@ -9102,10 +9277,54 @@
       </w:pPr>
       <w:r>
         <w:rPr/>
+      </w:r>
+    </w:p>
+    <w:p>
+      <w:pPr>
+        <w:pStyle w:val="Normal"/>
+        <w:spacing w:lineRule="auto" w:line="360"/>
+        <w:jc w:val="both"/>
+        <w:rPr>
+          <w:b/>
+          <w:bCs/>
+        </w:rPr>
+      </w:pPr>
+      <w:r>
+        <w:rPr>
+          <w:b/>
+          <w:bCs/>
+        </w:rPr>
+        <w:t>Stomp modul</w:t>
+      </w:r>
+    </w:p>
+    <w:p>
+      <w:pPr>
+        <w:pStyle w:val="Normal"/>
+        <w:spacing w:lineRule="auto" w:line="360"/>
+        <w:jc w:val="both"/>
+        <w:rPr>
+          <w:b/>
+          <w:bCs/>
+        </w:rPr>
+      </w:pPr>
+      <w:r>
+        <w:rPr>
+          <w:b/>
+          <w:bCs/>
+        </w:rPr>
+        <w:t>//TODO DIJAGRAM</w:t>
+      </w:r>
+    </w:p>
+    <w:p>
+      <w:pPr>
+        <w:pStyle w:val="Normal"/>
+        <w:spacing w:lineRule="auto" w:line="360"/>
+        <w:jc w:val="both"/>
+        <w:rPr/>
+      </w:pPr>
+      <w:r>
+        <w:rPr/>
         <w:tab/>
-      </w:r>
-      <w:r>
-        <w:rPr/>
         <w:t xml:space="preserve">Kako bi korisnici mogli sa serverom komunicirati putem STOMP protokola napravljen je modul za STOMP komunikaciju. Detalji o STOMP protokolu mogu se naći na sljedećem linku </w:t>
       </w:r>
       <w:hyperlink r:id="rId8">
@@ -10166,6 +10385,18 @@
   </w:style>
   <w:style w:type="character" w:styleId="ListLabel12">
     <w:name w:val="ListLabel 12"/>
+    <w:rPr>
+      <w:rFonts w:cs="OpenSymbol"/>
+    </w:rPr>
+  </w:style>
+  <w:style w:type="character" w:styleId="ListLabel13">
+    <w:name w:val="ListLabel 13"/>
+    <w:rPr>
+      <w:rFonts w:cs="Symbol"/>
+    </w:rPr>
+  </w:style>
+  <w:style w:type="character" w:styleId="ListLabel14">
+    <w:name w:val="ListLabel 14"/>
     <w:rPr>
       <w:rFonts w:cs="OpenSymbol"/>
     </w:rPr>

</xml_diff>

<commit_message>
uml diagrams for modules and service
</commit_message>
<xml_diff>
--- a/dokumentacija/air_teamup_tehnicka.docx
+++ b/dokumentacija/air_teamup_tehnicka.docx
@@ -1633,7 +1633,7 @@
     <w:tbl>
       <w:tblPr>
         <w:jc w:val="left"/>
-        <w:tblInd w:w="38" w:type="dxa"/>
+        <w:tblInd w:w="36" w:type="dxa"/>
         <w:tblBorders>
           <w:top w:val="single" w:sz="2" w:space="0" w:color="000001"/>
           <w:left w:val="single" w:sz="2" w:space="0" w:color="000001"/>
@@ -1644,15 +1644,15 @@
         </w:tblBorders>
         <w:tblCellMar>
           <w:top w:w="55" w:type="dxa"/>
-          <w:left w:w="33" w:type="dxa"/>
+          <w:left w:w="30" w:type="dxa"/>
           <w:bottom w:w="55" w:type="dxa"/>
           <w:right w:w="55" w:type="dxa"/>
         </w:tblCellMar>
       </w:tblPr>
       <w:tblGrid>
-        <w:gridCol w:w="5842"/>
+        <w:gridCol w:w="5841"/>
         <w:gridCol w:w="2160"/>
-        <w:gridCol w:w="1643"/>
+        <w:gridCol w:w="1644"/>
       </w:tblGrid>
       <w:tr>
         <w:trPr>
@@ -1660,7 +1660,7 @@
         </w:trPr>
         <w:tc>
           <w:tcPr>
-            <w:tcW w:w="5842" w:type="dxa"/>
+            <w:tcW w:w="5841" w:type="dxa"/>
             <w:tcBorders>
               <w:top w:val="single" w:sz="2" w:space="0" w:color="000001"/>
               <w:left w:val="single" w:sz="2" w:space="0" w:color="000001"/>
@@ -1671,7 +1671,7 @@
             </w:tcBorders>
             <w:shd w:fill="1F497D" w:val="clear"/>
             <w:tcMar>
-              <w:left w:w="33" w:type="dxa"/>
+              <w:left w:w="30" w:type="dxa"/>
             </w:tcMar>
           </w:tcPr>
           <w:p>
@@ -1704,7 +1704,7 @@
             </w:tcBorders>
             <w:shd w:fill="1F497D" w:val="clear"/>
             <w:tcMar>
-              <w:left w:w="33" w:type="dxa"/>
+              <w:left w:w="30" w:type="dxa"/>
             </w:tcMar>
           </w:tcPr>
           <w:p>
@@ -1726,7 +1726,7 @@
         </w:tc>
         <w:tc>
           <w:tcPr>
-            <w:tcW w:w="1643" w:type="dxa"/>
+            <w:tcW w:w="1644" w:type="dxa"/>
             <w:tcBorders>
               <w:top w:val="single" w:sz="2" w:space="0" w:color="000001"/>
               <w:left w:val="single" w:sz="2" w:space="0" w:color="000001"/>
@@ -1737,7 +1737,7 @@
             </w:tcBorders>
             <w:shd w:fill="1F497D" w:val="clear"/>
             <w:tcMar>
-              <w:left w:w="33" w:type="dxa"/>
+              <w:left w:w="30" w:type="dxa"/>
             </w:tcMar>
           </w:tcPr>
           <w:p>
@@ -1764,18 +1764,18 @@
         </w:trPr>
         <w:tc>
           <w:tcPr>
-            <w:tcW w:w="5842" w:type="dxa"/>
-            <w:tcBorders>
-              <w:top w:val="nil"/>
-              <w:left w:val="single" w:sz="2" w:space="0" w:color="000001"/>
-              <w:bottom w:val="single" w:sz="2" w:space="0" w:color="000001"/>
-              <w:insideH w:val="single" w:sz="2" w:space="0" w:color="000001"/>
-              <w:right w:val="nil"/>
-              <w:insideV w:val="nil"/>
-            </w:tcBorders>
-            <w:shd w:fill="FFFFFF" w:val="clear"/>
-            <w:tcMar>
-              <w:left w:w="33" w:type="dxa"/>
+            <w:tcW w:w="5841" w:type="dxa"/>
+            <w:tcBorders>
+              <w:top w:val="nil"/>
+              <w:left w:val="single" w:sz="2" w:space="0" w:color="000001"/>
+              <w:bottom w:val="single" w:sz="2" w:space="0" w:color="000001"/>
+              <w:insideH w:val="single" w:sz="2" w:space="0" w:color="000001"/>
+              <w:right w:val="nil"/>
+              <w:insideV w:val="nil"/>
+            </w:tcBorders>
+            <w:shd w:fill="FFFFFF" w:val="clear"/>
+            <w:tcMar>
+              <w:left w:w="30" w:type="dxa"/>
             </w:tcMar>
           </w:tcPr>
           <w:p>
@@ -1802,7 +1802,7 @@
             </w:tcBorders>
             <w:shd w:fill="FFFFFF" w:val="clear"/>
             <w:tcMar>
-              <w:left w:w="33" w:type="dxa"/>
+              <w:left w:w="30" w:type="dxa"/>
             </w:tcMar>
           </w:tcPr>
           <w:p>
@@ -1818,7 +1818,7 @@
         </w:tc>
         <w:tc>
           <w:tcPr>
-            <w:tcW w:w="1643" w:type="dxa"/>
+            <w:tcW w:w="1644" w:type="dxa"/>
             <w:tcBorders>
               <w:top w:val="nil"/>
               <w:left w:val="single" w:sz="2" w:space="0" w:color="000001"/>
@@ -1829,7 +1829,7 @@
             </w:tcBorders>
             <w:shd w:fill="FFFFFF" w:val="clear"/>
             <w:tcMar>
-              <w:left w:w="33" w:type="dxa"/>
+              <w:left w:w="30" w:type="dxa"/>
             </w:tcMar>
           </w:tcPr>
           <w:p>
@@ -1850,18 +1850,18 @@
         </w:trPr>
         <w:tc>
           <w:tcPr>
-            <w:tcW w:w="5842" w:type="dxa"/>
-            <w:tcBorders>
-              <w:top w:val="nil"/>
-              <w:left w:val="single" w:sz="2" w:space="0" w:color="000001"/>
-              <w:bottom w:val="single" w:sz="2" w:space="0" w:color="000001"/>
-              <w:insideH w:val="single" w:sz="2" w:space="0" w:color="000001"/>
-              <w:right w:val="nil"/>
-              <w:insideV w:val="nil"/>
-            </w:tcBorders>
-            <w:shd w:fill="FFFFFF" w:val="clear"/>
-            <w:tcMar>
-              <w:left w:w="33" w:type="dxa"/>
+            <w:tcW w:w="5841" w:type="dxa"/>
+            <w:tcBorders>
+              <w:top w:val="nil"/>
+              <w:left w:val="single" w:sz="2" w:space="0" w:color="000001"/>
+              <w:bottom w:val="single" w:sz="2" w:space="0" w:color="000001"/>
+              <w:insideH w:val="single" w:sz="2" w:space="0" w:color="000001"/>
+              <w:right w:val="nil"/>
+              <w:insideV w:val="nil"/>
+            </w:tcBorders>
+            <w:shd w:fill="FFFFFF" w:val="clear"/>
+            <w:tcMar>
+              <w:left w:w="30" w:type="dxa"/>
             </w:tcMar>
           </w:tcPr>
           <w:p>
@@ -1888,7 +1888,7 @@
             </w:tcBorders>
             <w:shd w:fill="FFFFFF" w:val="clear"/>
             <w:tcMar>
-              <w:left w:w="33" w:type="dxa"/>
+              <w:left w:w="30" w:type="dxa"/>
             </w:tcMar>
           </w:tcPr>
           <w:p>
@@ -1904,7 +1904,7 @@
         </w:tc>
         <w:tc>
           <w:tcPr>
-            <w:tcW w:w="1643" w:type="dxa"/>
+            <w:tcW w:w="1644" w:type="dxa"/>
             <w:tcBorders>
               <w:top w:val="nil"/>
               <w:left w:val="single" w:sz="2" w:space="0" w:color="000001"/>
@@ -1915,7 +1915,7 @@
             </w:tcBorders>
             <w:shd w:fill="FFFFFF" w:val="clear"/>
             <w:tcMar>
-              <w:left w:w="33" w:type="dxa"/>
+              <w:left w:w="30" w:type="dxa"/>
             </w:tcMar>
           </w:tcPr>
           <w:p>
@@ -1936,18 +1936,18 @@
         </w:trPr>
         <w:tc>
           <w:tcPr>
-            <w:tcW w:w="5842" w:type="dxa"/>
-            <w:tcBorders>
-              <w:top w:val="nil"/>
-              <w:left w:val="single" w:sz="2" w:space="0" w:color="000001"/>
-              <w:bottom w:val="single" w:sz="2" w:space="0" w:color="000001"/>
-              <w:insideH w:val="single" w:sz="2" w:space="0" w:color="000001"/>
-              <w:right w:val="nil"/>
-              <w:insideV w:val="nil"/>
-            </w:tcBorders>
-            <w:shd w:fill="FFFFFF" w:val="clear"/>
-            <w:tcMar>
-              <w:left w:w="33" w:type="dxa"/>
+            <w:tcW w:w="5841" w:type="dxa"/>
+            <w:tcBorders>
+              <w:top w:val="nil"/>
+              <w:left w:val="single" w:sz="2" w:space="0" w:color="000001"/>
+              <w:bottom w:val="single" w:sz="2" w:space="0" w:color="000001"/>
+              <w:insideH w:val="single" w:sz="2" w:space="0" w:color="000001"/>
+              <w:right w:val="nil"/>
+              <w:insideV w:val="nil"/>
+            </w:tcBorders>
+            <w:shd w:fill="FFFFFF" w:val="clear"/>
+            <w:tcMar>
+              <w:left w:w="30" w:type="dxa"/>
             </w:tcMar>
           </w:tcPr>
           <w:p>
@@ -1974,7 +1974,7 @@
             </w:tcBorders>
             <w:shd w:fill="FFFFFF" w:val="clear"/>
             <w:tcMar>
-              <w:left w:w="33" w:type="dxa"/>
+              <w:left w:w="30" w:type="dxa"/>
             </w:tcMar>
           </w:tcPr>
           <w:p>
@@ -1990,7 +1990,7 @@
         </w:tc>
         <w:tc>
           <w:tcPr>
-            <w:tcW w:w="1643" w:type="dxa"/>
+            <w:tcW w:w="1644" w:type="dxa"/>
             <w:tcBorders>
               <w:top w:val="nil"/>
               <w:left w:val="single" w:sz="2" w:space="0" w:color="000001"/>
@@ -2001,7 +2001,7 @@
             </w:tcBorders>
             <w:shd w:fill="FFFFFF" w:val="clear"/>
             <w:tcMar>
-              <w:left w:w="33" w:type="dxa"/>
+              <w:left w:w="30" w:type="dxa"/>
             </w:tcMar>
           </w:tcPr>
           <w:p>
@@ -2022,18 +2022,18 @@
         </w:trPr>
         <w:tc>
           <w:tcPr>
-            <w:tcW w:w="5842" w:type="dxa"/>
-            <w:tcBorders>
-              <w:top w:val="nil"/>
-              <w:left w:val="single" w:sz="2" w:space="0" w:color="000001"/>
-              <w:bottom w:val="single" w:sz="2" w:space="0" w:color="000001"/>
-              <w:insideH w:val="single" w:sz="2" w:space="0" w:color="000001"/>
-              <w:right w:val="nil"/>
-              <w:insideV w:val="nil"/>
-            </w:tcBorders>
-            <w:shd w:fill="FFFFFF" w:val="clear"/>
-            <w:tcMar>
-              <w:left w:w="33" w:type="dxa"/>
+            <w:tcW w:w="5841" w:type="dxa"/>
+            <w:tcBorders>
+              <w:top w:val="nil"/>
+              <w:left w:val="single" w:sz="2" w:space="0" w:color="000001"/>
+              <w:bottom w:val="single" w:sz="2" w:space="0" w:color="000001"/>
+              <w:insideH w:val="single" w:sz="2" w:space="0" w:color="000001"/>
+              <w:right w:val="nil"/>
+              <w:insideV w:val="nil"/>
+            </w:tcBorders>
+            <w:shd w:fill="FFFFFF" w:val="clear"/>
+            <w:tcMar>
+              <w:left w:w="30" w:type="dxa"/>
             </w:tcMar>
           </w:tcPr>
           <w:p>
@@ -2060,7 +2060,7 @@
             </w:tcBorders>
             <w:shd w:fill="FFFFFF" w:val="clear"/>
             <w:tcMar>
-              <w:left w:w="33" w:type="dxa"/>
+              <w:left w:w="30" w:type="dxa"/>
             </w:tcMar>
           </w:tcPr>
           <w:p>
@@ -2076,7 +2076,7 @@
         </w:tc>
         <w:tc>
           <w:tcPr>
-            <w:tcW w:w="1643" w:type="dxa"/>
+            <w:tcW w:w="1644" w:type="dxa"/>
             <w:tcBorders>
               <w:top w:val="nil"/>
               <w:left w:val="single" w:sz="2" w:space="0" w:color="000001"/>
@@ -2087,7 +2087,7 @@
             </w:tcBorders>
             <w:shd w:fill="FFFFFF" w:val="clear"/>
             <w:tcMar>
-              <w:left w:w="33" w:type="dxa"/>
+              <w:left w:w="30" w:type="dxa"/>
             </w:tcMar>
           </w:tcPr>
           <w:p>
@@ -2108,18 +2108,18 @@
         </w:trPr>
         <w:tc>
           <w:tcPr>
-            <w:tcW w:w="5842" w:type="dxa"/>
-            <w:tcBorders>
-              <w:top w:val="nil"/>
-              <w:left w:val="single" w:sz="2" w:space="0" w:color="000001"/>
-              <w:bottom w:val="single" w:sz="2" w:space="0" w:color="000001"/>
-              <w:insideH w:val="single" w:sz="2" w:space="0" w:color="000001"/>
-              <w:right w:val="nil"/>
-              <w:insideV w:val="nil"/>
-            </w:tcBorders>
-            <w:shd w:fill="FFFFFF" w:val="clear"/>
-            <w:tcMar>
-              <w:left w:w="33" w:type="dxa"/>
+            <w:tcW w:w="5841" w:type="dxa"/>
+            <w:tcBorders>
+              <w:top w:val="nil"/>
+              <w:left w:val="single" w:sz="2" w:space="0" w:color="000001"/>
+              <w:bottom w:val="single" w:sz="2" w:space="0" w:color="000001"/>
+              <w:insideH w:val="single" w:sz="2" w:space="0" w:color="000001"/>
+              <w:right w:val="nil"/>
+              <w:insideV w:val="nil"/>
+            </w:tcBorders>
+            <w:shd w:fill="FFFFFF" w:val="clear"/>
+            <w:tcMar>
+              <w:left w:w="30" w:type="dxa"/>
             </w:tcMar>
           </w:tcPr>
           <w:p>
@@ -2146,7 +2146,7 @@
             </w:tcBorders>
             <w:shd w:fill="FFFFFF" w:val="clear"/>
             <w:tcMar>
-              <w:left w:w="33" w:type="dxa"/>
+              <w:left w:w="30" w:type="dxa"/>
             </w:tcMar>
           </w:tcPr>
           <w:p>
@@ -2162,7 +2162,7 @@
         </w:tc>
         <w:tc>
           <w:tcPr>
-            <w:tcW w:w="1643" w:type="dxa"/>
+            <w:tcW w:w="1644" w:type="dxa"/>
             <w:tcBorders>
               <w:top w:val="nil"/>
               <w:left w:val="single" w:sz="2" w:space="0" w:color="000001"/>
@@ -2173,7 +2173,7 @@
             </w:tcBorders>
             <w:shd w:fill="FFFFFF" w:val="clear"/>
             <w:tcMar>
-              <w:left w:w="33" w:type="dxa"/>
+              <w:left w:w="30" w:type="dxa"/>
             </w:tcMar>
           </w:tcPr>
           <w:p>
@@ -2194,18 +2194,18 @@
         </w:trPr>
         <w:tc>
           <w:tcPr>
-            <w:tcW w:w="5842" w:type="dxa"/>
-            <w:tcBorders>
-              <w:top w:val="nil"/>
-              <w:left w:val="single" w:sz="2" w:space="0" w:color="000001"/>
-              <w:bottom w:val="single" w:sz="2" w:space="0" w:color="000001"/>
-              <w:insideH w:val="single" w:sz="2" w:space="0" w:color="000001"/>
-              <w:right w:val="nil"/>
-              <w:insideV w:val="nil"/>
-            </w:tcBorders>
-            <w:shd w:fill="FFFFFF" w:val="clear"/>
-            <w:tcMar>
-              <w:left w:w="33" w:type="dxa"/>
+            <w:tcW w:w="5841" w:type="dxa"/>
+            <w:tcBorders>
+              <w:top w:val="nil"/>
+              <w:left w:val="single" w:sz="2" w:space="0" w:color="000001"/>
+              <w:bottom w:val="single" w:sz="2" w:space="0" w:color="000001"/>
+              <w:insideH w:val="single" w:sz="2" w:space="0" w:color="000001"/>
+              <w:right w:val="nil"/>
+              <w:insideV w:val="nil"/>
+            </w:tcBorders>
+            <w:shd w:fill="FFFFFF" w:val="clear"/>
+            <w:tcMar>
+              <w:left w:w="30" w:type="dxa"/>
             </w:tcMar>
           </w:tcPr>
           <w:p>
@@ -2232,7 +2232,7 @@
             </w:tcBorders>
             <w:shd w:fill="FFFFFF" w:val="clear"/>
             <w:tcMar>
-              <w:left w:w="33" w:type="dxa"/>
+              <w:left w:w="30" w:type="dxa"/>
             </w:tcMar>
           </w:tcPr>
           <w:p>
@@ -2248,7 +2248,7 @@
         </w:tc>
         <w:tc>
           <w:tcPr>
-            <w:tcW w:w="1643" w:type="dxa"/>
+            <w:tcW w:w="1644" w:type="dxa"/>
             <w:tcBorders>
               <w:top w:val="nil"/>
               <w:left w:val="single" w:sz="2" w:space="0" w:color="000001"/>
@@ -2259,7 +2259,7 @@
             </w:tcBorders>
             <w:shd w:fill="FFFFFF" w:val="clear"/>
             <w:tcMar>
-              <w:left w:w="33" w:type="dxa"/>
+              <w:left w:w="30" w:type="dxa"/>
             </w:tcMar>
           </w:tcPr>
           <w:p>
@@ -2280,18 +2280,18 @@
         </w:trPr>
         <w:tc>
           <w:tcPr>
-            <w:tcW w:w="5842" w:type="dxa"/>
-            <w:tcBorders>
-              <w:top w:val="nil"/>
-              <w:left w:val="single" w:sz="2" w:space="0" w:color="000001"/>
-              <w:bottom w:val="single" w:sz="2" w:space="0" w:color="000001"/>
-              <w:insideH w:val="single" w:sz="2" w:space="0" w:color="000001"/>
-              <w:right w:val="nil"/>
-              <w:insideV w:val="nil"/>
-            </w:tcBorders>
-            <w:shd w:fill="FFFFFF" w:val="clear"/>
-            <w:tcMar>
-              <w:left w:w="33" w:type="dxa"/>
+            <w:tcW w:w="5841" w:type="dxa"/>
+            <w:tcBorders>
+              <w:top w:val="nil"/>
+              <w:left w:val="single" w:sz="2" w:space="0" w:color="000001"/>
+              <w:bottom w:val="single" w:sz="2" w:space="0" w:color="000001"/>
+              <w:insideH w:val="single" w:sz="2" w:space="0" w:color="000001"/>
+              <w:right w:val="nil"/>
+              <w:insideV w:val="nil"/>
+            </w:tcBorders>
+            <w:shd w:fill="FFFFFF" w:val="clear"/>
+            <w:tcMar>
+              <w:left w:w="30" w:type="dxa"/>
             </w:tcMar>
           </w:tcPr>
           <w:p>
@@ -2318,7 +2318,7 @@
             </w:tcBorders>
             <w:shd w:fill="FFFFFF" w:val="clear"/>
             <w:tcMar>
-              <w:left w:w="33" w:type="dxa"/>
+              <w:left w:w="30" w:type="dxa"/>
             </w:tcMar>
           </w:tcPr>
           <w:p>
@@ -2334,7 +2334,7 @@
         </w:tc>
         <w:tc>
           <w:tcPr>
-            <w:tcW w:w="1643" w:type="dxa"/>
+            <w:tcW w:w="1644" w:type="dxa"/>
             <w:tcBorders>
               <w:top w:val="nil"/>
               <w:left w:val="single" w:sz="2" w:space="0" w:color="000001"/>
@@ -2345,7 +2345,7 @@
             </w:tcBorders>
             <w:shd w:fill="FFFFFF" w:val="clear"/>
             <w:tcMar>
-              <w:left w:w="33" w:type="dxa"/>
+              <w:left w:w="30" w:type="dxa"/>
             </w:tcMar>
           </w:tcPr>
           <w:p>
@@ -2366,18 +2366,18 @@
         </w:trPr>
         <w:tc>
           <w:tcPr>
-            <w:tcW w:w="5842" w:type="dxa"/>
-            <w:tcBorders>
-              <w:top w:val="nil"/>
-              <w:left w:val="single" w:sz="2" w:space="0" w:color="000001"/>
-              <w:bottom w:val="single" w:sz="2" w:space="0" w:color="000001"/>
-              <w:insideH w:val="single" w:sz="2" w:space="0" w:color="000001"/>
-              <w:right w:val="nil"/>
-              <w:insideV w:val="nil"/>
-            </w:tcBorders>
-            <w:shd w:fill="FFFFFF" w:val="clear"/>
-            <w:tcMar>
-              <w:left w:w="33" w:type="dxa"/>
+            <w:tcW w:w="5841" w:type="dxa"/>
+            <w:tcBorders>
+              <w:top w:val="nil"/>
+              <w:left w:val="single" w:sz="2" w:space="0" w:color="000001"/>
+              <w:bottom w:val="single" w:sz="2" w:space="0" w:color="000001"/>
+              <w:insideH w:val="single" w:sz="2" w:space="0" w:color="000001"/>
+              <w:right w:val="nil"/>
+              <w:insideV w:val="nil"/>
+            </w:tcBorders>
+            <w:shd w:fill="FFFFFF" w:val="clear"/>
+            <w:tcMar>
+              <w:left w:w="30" w:type="dxa"/>
             </w:tcMar>
           </w:tcPr>
           <w:p>
@@ -2404,7 +2404,7 @@
             </w:tcBorders>
             <w:shd w:fill="FFFFFF" w:val="clear"/>
             <w:tcMar>
-              <w:left w:w="33" w:type="dxa"/>
+              <w:left w:w="30" w:type="dxa"/>
             </w:tcMar>
           </w:tcPr>
           <w:p>
@@ -2420,7 +2420,7 @@
         </w:tc>
         <w:tc>
           <w:tcPr>
-            <w:tcW w:w="1643" w:type="dxa"/>
+            <w:tcW w:w="1644" w:type="dxa"/>
             <w:tcBorders>
               <w:top w:val="nil"/>
               <w:left w:val="single" w:sz="2" w:space="0" w:color="000001"/>
@@ -2431,7 +2431,7 @@
             </w:tcBorders>
             <w:shd w:fill="FFFFFF" w:val="clear"/>
             <w:tcMar>
-              <w:left w:w="33" w:type="dxa"/>
+              <w:left w:w="30" w:type="dxa"/>
             </w:tcMar>
           </w:tcPr>
           <w:p>
@@ -2452,18 +2452,18 @@
         </w:trPr>
         <w:tc>
           <w:tcPr>
-            <w:tcW w:w="5842" w:type="dxa"/>
-            <w:tcBorders>
-              <w:top w:val="nil"/>
-              <w:left w:val="single" w:sz="2" w:space="0" w:color="000001"/>
-              <w:bottom w:val="single" w:sz="2" w:space="0" w:color="000001"/>
-              <w:insideH w:val="single" w:sz="2" w:space="0" w:color="000001"/>
-              <w:right w:val="nil"/>
-              <w:insideV w:val="nil"/>
-            </w:tcBorders>
-            <w:shd w:fill="FFFFFF" w:val="clear"/>
-            <w:tcMar>
-              <w:left w:w="33" w:type="dxa"/>
+            <w:tcW w:w="5841" w:type="dxa"/>
+            <w:tcBorders>
+              <w:top w:val="nil"/>
+              <w:left w:val="single" w:sz="2" w:space="0" w:color="000001"/>
+              <w:bottom w:val="single" w:sz="2" w:space="0" w:color="000001"/>
+              <w:insideH w:val="single" w:sz="2" w:space="0" w:color="000001"/>
+              <w:right w:val="nil"/>
+              <w:insideV w:val="nil"/>
+            </w:tcBorders>
+            <w:shd w:fill="FFFFFF" w:val="clear"/>
+            <w:tcMar>
+              <w:left w:w="30" w:type="dxa"/>
             </w:tcMar>
           </w:tcPr>
           <w:p>
@@ -2490,7 +2490,7 @@
             </w:tcBorders>
             <w:shd w:fill="FFFFFF" w:val="clear"/>
             <w:tcMar>
-              <w:left w:w="33" w:type="dxa"/>
+              <w:left w:w="30" w:type="dxa"/>
             </w:tcMar>
           </w:tcPr>
           <w:p>
@@ -2506,7 +2506,7 @@
         </w:tc>
         <w:tc>
           <w:tcPr>
-            <w:tcW w:w="1643" w:type="dxa"/>
+            <w:tcW w:w="1644" w:type="dxa"/>
             <w:tcBorders>
               <w:top w:val="nil"/>
               <w:left w:val="single" w:sz="2" w:space="0" w:color="000001"/>
@@ -2517,7 +2517,7 @@
             </w:tcBorders>
             <w:shd w:fill="FFFFFF" w:val="clear"/>
             <w:tcMar>
-              <w:left w:w="33" w:type="dxa"/>
+              <w:left w:w="30" w:type="dxa"/>
             </w:tcMar>
           </w:tcPr>
           <w:p>
@@ -2538,18 +2538,18 @@
         </w:trPr>
         <w:tc>
           <w:tcPr>
-            <w:tcW w:w="5842" w:type="dxa"/>
-            <w:tcBorders>
-              <w:top w:val="nil"/>
-              <w:left w:val="single" w:sz="2" w:space="0" w:color="000001"/>
-              <w:bottom w:val="single" w:sz="2" w:space="0" w:color="000001"/>
-              <w:insideH w:val="single" w:sz="2" w:space="0" w:color="000001"/>
-              <w:right w:val="nil"/>
-              <w:insideV w:val="nil"/>
-            </w:tcBorders>
-            <w:shd w:fill="FFFFFF" w:val="clear"/>
-            <w:tcMar>
-              <w:left w:w="33" w:type="dxa"/>
+            <w:tcW w:w="5841" w:type="dxa"/>
+            <w:tcBorders>
+              <w:top w:val="nil"/>
+              <w:left w:val="single" w:sz="2" w:space="0" w:color="000001"/>
+              <w:bottom w:val="single" w:sz="2" w:space="0" w:color="000001"/>
+              <w:insideH w:val="single" w:sz="2" w:space="0" w:color="000001"/>
+              <w:right w:val="nil"/>
+              <w:insideV w:val="nil"/>
+            </w:tcBorders>
+            <w:shd w:fill="FFFFFF" w:val="clear"/>
+            <w:tcMar>
+              <w:left w:w="30" w:type="dxa"/>
             </w:tcMar>
           </w:tcPr>
           <w:p>
@@ -2576,7 +2576,7 @@
             </w:tcBorders>
             <w:shd w:fill="FFFFFF" w:val="clear"/>
             <w:tcMar>
-              <w:left w:w="33" w:type="dxa"/>
+              <w:left w:w="30" w:type="dxa"/>
             </w:tcMar>
           </w:tcPr>
           <w:p>
@@ -2592,7 +2592,7 @@
         </w:tc>
         <w:tc>
           <w:tcPr>
-            <w:tcW w:w="1643" w:type="dxa"/>
+            <w:tcW w:w="1644" w:type="dxa"/>
             <w:tcBorders>
               <w:top w:val="nil"/>
               <w:left w:val="single" w:sz="2" w:space="0" w:color="000001"/>
@@ -2603,7 +2603,7 @@
             </w:tcBorders>
             <w:shd w:fill="FFFFFF" w:val="clear"/>
             <w:tcMar>
-              <w:left w:w="33" w:type="dxa"/>
+              <w:left w:w="30" w:type="dxa"/>
             </w:tcMar>
           </w:tcPr>
           <w:p>
@@ -2624,18 +2624,18 @@
         </w:trPr>
         <w:tc>
           <w:tcPr>
-            <w:tcW w:w="5842" w:type="dxa"/>
-            <w:tcBorders>
-              <w:top w:val="nil"/>
-              <w:left w:val="single" w:sz="2" w:space="0" w:color="000001"/>
-              <w:bottom w:val="single" w:sz="2" w:space="0" w:color="000001"/>
-              <w:insideH w:val="single" w:sz="2" w:space="0" w:color="000001"/>
-              <w:right w:val="nil"/>
-              <w:insideV w:val="nil"/>
-            </w:tcBorders>
-            <w:shd w:fill="FFFFFF" w:val="clear"/>
-            <w:tcMar>
-              <w:left w:w="33" w:type="dxa"/>
+            <w:tcW w:w="5841" w:type="dxa"/>
+            <w:tcBorders>
+              <w:top w:val="nil"/>
+              <w:left w:val="single" w:sz="2" w:space="0" w:color="000001"/>
+              <w:bottom w:val="single" w:sz="2" w:space="0" w:color="000001"/>
+              <w:insideH w:val="single" w:sz="2" w:space="0" w:color="000001"/>
+              <w:right w:val="nil"/>
+              <w:insideV w:val="nil"/>
+            </w:tcBorders>
+            <w:shd w:fill="FFFFFF" w:val="clear"/>
+            <w:tcMar>
+              <w:left w:w="30" w:type="dxa"/>
             </w:tcMar>
           </w:tcPr>
           <w:p>
@@ -2662,7 +2662,7 @@
             </w:tcBorders>
             <w:shd w:fill="FFFFFF" w:val="clear"/>
             <w:tcMar>
-              <w:left w:w="33" w:type="dxa"/>
+              <w:left w:w="30" w:type="dxa"/>
             </w:tcMar>
           </w:tcPr>
           <w:p>
@@ -2678,7 +2678,7 @@
         </w:tc>
         <w:tc>
           <w:tcPr>
-            <w:tcW w:w="1643" w:type="dxa"/>
+            <w:tcW w:w="1644" w:type="dxa"/>
             <w:tcBorders>
               <w:top w:val="nil"/>
               <w:left w:val="single" w:sz="2" w:space="0" w:color="000001"/>
@@ -2689,7 +2689,7 @@
             </w:tcBorders>
             <w:shd w:fill="FFFFFF" w:val="clear"/>
             <w:tcMar>
-              <w:left w:w="33" w:type="dxa"/>
+              <w:left w:w="30" w:type="dxa"/>
             </w:tcMar>
           </w:tcPr>
           <w:p>
@@ -2721,13 +2721,13 @@
         <w:fldChar w:fldCharType="begin"/>
       </w:r>
       <w:r>
-        <w:instrText> SEQ """Tablica""" \*Arabic </w:instrText>
+        <w:instrText> SEQ """"Tablica"""" \*Arabic </w:instrText>
       </w:r>
       <w:r>
         <w:fldChar w:fldCharType="separate"/>
       </w:r>
       <w:r>
-        <w:t>0</w:t>
+        <w:t>1</w:t>
       </w:r>
       <w:r>
         <w:fldChar w:fldCharType="end"/>
@@ -3940,13 +3940,13 @@
         <w:fldChar w:fldCharType="begin"/>
       </w:r>
       <w:r>
-        <w:instrText> SEQ """Slika""" \*Arabic </w:instrText>
+        <w:instrText> SEQ """"Slika"""" \*Arabic </w:instrText>
       </w:r>
       <w:r>
         <w:fldChar w:fldCharType="separate"/>
       </w:r>
       <w:r>
-        <w:t>0</w:t>
+        <w:t>1</w:t>
       </w:r>
       <w:r>
         <w:fldChar w:fldCharType="end"/>
@@ -4002,7 +4002,7 @@
     <w:tbl>
       <w:tblPr>
         <w:jc w:val="left"/>
-        <w:tblInd w:w="96" w:type="dxa"/>
+        <w:tblInd w:w="94" w:type="dxa"/>
         <w:tblBorders>
           <w:top w:val="single" w:sz="2" w:space="0" w:color="000001"/>
           <w:left w:val="single" w:sz="2" w:space="0" w:color="000001"/>
@@ -4013,13 +4013,13 @@
         </w:tblBorders>
         <w:tblCellMar>
           <w:top w:w="55" w:type="dxa"/>
-          <w:left w:w="42" w:type="dxa"/>
+          <w:left w:w="39" w:type="dxa"/>
           <w:bottom w:w="55" w:type="dxa"/>
           <w:right w:w="55" w:type="dxa"/>
         </w:tblCellMar>
       </w:tblPr>
       <w:tblGrid>
-        <w:gridCol w:w="4765"/>
+        <w:gridCol w:w="4764"/>
         <w:gridCol w:w="4831"/>
       </w:tblGrid>
       <w:tr>
@@ -4028,7 +4028,7 @@
         </w:trPr>
         <w:tc>
           <w:tcPr>
-            <w:tcW w:w="4765" w:type="dxa"/>
+            <w:tcW w:w="4764" w:type="dxa"/>
             <w:tcBorders>
               <w:top w:val="single" w:sz="2" w:space="0" w:color="000001"/>
               <w:left w:val="single" w:sz="2" w:space="0" w:color="000001"/>
@@ -4039,7 +4039,7 @@
             </w:tcBorders>
             <w:shd w:fill="FFFFFF" w:val="clear"/>
             <w:tcMar>
-              <w:left w:w="42" w:type="dxa"/>
+              <w:left w:w="39" w:type="dxa"/>
             </w:tcMar>
           </w:tcPr>
           <w:p>
@@ -4067,7 +4067,7 @@
             </w:tcBorders>
             <w:shd w:fill="FFFFFF" w:val="clear"/>
             <w:tcMar>
-              <w:left w:w="42" w:type="dxa"/>
+              <w:left w:w="39" w:type="dxa"/>
             </w:tcMar>
           </w:tcPr>
           <w:p>
@@ -4089,18 +4089,18 @@
         </w:trPr>
         <w:tc>
           <w:tcPr>
-            <w:tcW w:w="4765" w:type="dxa"/>
-            <w:tcBorders>
-              <w:top w:val="nil"/>
-              <w:left w:val="single" w:sz="2" w:space="0" w:color="000001"/>
-              <w:bottom w:val="single" w:sz="2" w:space="0" w:color="000001"/>
-              <w:insideH w:val="single" w:sz="2" w:space="0" w:color="000001"/>
-              <w:right w:val="nil"/>
-              <w:insideV w:val="nil"/>
-            </w:tcBorders>
-            <w:shd w:fill="FFFFFF" w:val="clear"/>
-            <w:tcMar>
-              <w:left w:w="42" w:type="dxa"/>
+            <w:tcW w:w="4764" w:type="dxa"/>
+            <w:tcBorders>
+              <w:top w:val="nil"/>
+              <w:left w:val="single" w:sz="2" w:space="0" w:color="000001"/>
+              <w:bottom w:val="single" w:sz="2" w:space="0" w:color="000001"/>
+              <w:insideH w:val="single" w:sz="2" w:space="0" w:color="000001"/>
+              <w:right w:val="nil"/>
+              <w:insideV w:val="nil"/>
+            </w:tcBorders>
+            <w:shd w:fill="FFFFFF" w:val="clear"/>
+            <w:tcMar>
+              <w:left w:w="39" w:type="dxa"/>
             </w:tcMar>
           </w:tcPr>
           <w:p>
@@ -4127,7 +4127,7 @@
             </w:tcBorders>
             <w:shd w:fill="FFFFFF" w:val="clear"/>
             <w:tcMar>
-              <w:left w:w="42" w:type="dxa"/>
+              <w:left w:w="39" w:type="dxa"/>
             </w:tcMar>
           </w:tcPr>
           <w:p>
@@ -4148,18 +4148,18 @@
         </w:trPr>
         <w:tc>
           <w:tcPr>
-            <w:tcW w:w="4765" w:type="dxa"/>
-            <w:tcBorders>
-              <w:top w:val="nil"/>
-              <w:left w:val="single" w:sz="2" w:space="0" w:color="000001"/>
-              <w:bottom w:val="single" w:sz="2" w:space="0" w:color="000001"/>
-              <w:insideH w:val="single" w:sz="2" w:space="0" w:color="000001"/>
-              <w:right w:val="nil"/>
-              <w:insideV w:val="nil"/>
-            </w:tcBorders>
-            <w:shd w:fill="FFFFFF" w:val="clear"/>
-            <w:tcMar>
-              <w:left w:w="42" w:type="dxa"/>
+            <w:tcW w:w="4764" w:type="dxa"/>
+            <w:tcBorders>
+              <w:top w:val="nil"/>
+              <w:left w:val="single" w:sz="2" w:space="0" w:color="000001"/>
+              <w:bottom w:val="single" w:sz="2" w:space="0" w:color="000001"/>
+              <w:insideH w:val="single" w:sz="2" w:space="0" w:color="000001"/>
+              <w:right w:val="nil"/>
+              <w:insideV w:val="nil"/>
+            </w:tcBorders>
+            <w:shd w:fill="FFFFFF" w:val="clear"/>
+            <w:tcMar>
+              <w:left w:w="39" w:type="dxa"/>
             </w:tcMar>
           </w:tcPr>
           <w:p>
@@ -4186,7 +4186,7 @@
             </w:tcBorders>
             <w:shd w:fill="FFFFFF" w:val="clear"/>
             <w:tcMar>
-              <w:left w:w="42" w:type="dxa"/>
+              <w:left w:w="39" w:type="dxa"/>
             </w:tcMar>
           </w:tcPr>
           <w:p>
@@ -4207,18 +4207,18 @@
         </w:trPr>
         <w:tc>
           <w:tcPr>
-            <w:tcW w:w="4765" w:type="dxa"/>
-            <w:tcBorders>
-              <w:top w:val="nil"/>
-              <w:left w:val="single" w:sz="2" w:space="0" w:color="000001"/>
-              <w:bottom w:val="single" w:sz="2" w:space="0" w:color="000001"/>
-              <w:insideH w:val="single" w:sz="2" w:space="0" w:color="000001"/>
-              <w:right w:val="nil"/>
-              <w:insideV w:val="nil"/>
-            </w:tcBorders>
-            <w:shd w:fill="FFFFFF" w:val="clear"/>
-            <w:tcMar>
-              <w:left w:w="42" w:type="dxa"/>
+            <w:tcW w:w="4764" w:type="dxa"/>
+            <w:tcBorders>
+              <w:top w:val="nil"/>
+              <w:left w:val="single" w:sz="2" w:space="0" w:color="000001"/>
+              <w:bottom w:val="single" w:sz="2" w:space="0" w:color="000001"/>
+              <w:insideH w:val="single" w:sz="2" w:space="0" w:color="000001"/>
+              <w:right w:val="nil"/>
+              <w:insideV w:val="nil"/>
+            </w:tcBorders>
+            <w:shd w:fill="FFFFFF" w:val="clear"/>
+            <w:tcMar>
+              <w:left w:w="39" w:type="dxa"/>
             </w:tcMar>
           </w:tcPr>
           <w:p>
@@ -4245,7 +4245,7 @@
             </w:tcBorders>
             <w:shd w:fill="FFFFFF" w:val="clear"/>
             <w:tcMar>
-              <w:left w:w="42" w:type="dxa"/>
+              <w:left w:w="39" w:type="dxa"/>
             </w:tcMar>
           </w:tcPr>
           <w:p>
@@ -4266,18 +4266,18 @@
         </w:trPr>
         <w:tc>
           <w:tcPr>
-            <w:tcW w:w="4765" w:type="dxa"/>
-            <w:tcBorders>
-              <w:top w:val="nil"/>
-              <w:left w:val="single" w:sz="2" w:space="0" w:color="000001"/>
-              <w:bottom w:val="single" w:sz="2" w:space="0" w:color="000001"/>
-              <w:insideH w:val="single" w:sz="2" w:space="0" w:color="000001"/>
-              <w:right w:val="nil"/>
-              <w:insideV w:val="nil"/>
-            </w:tcBorders>
-            <w:shd w:fill="FFFFFF" w:val="clear"/>
-            <w:tcMar>
-              <w:left w:w="42" w:type="dxa"/>
+            <w:tcW w:w="4764" w:type="dxa"/>
+            <w:tcBorders>
+              <w:top w:val="nil"/>
+              <w:left w:val="single" w:sz="2" w:space="0" w:color="000001"/>
+              <w:bottom w:val="single" w:sz="2" w:space="0" w:color="000001"/>
+              <w:insideH w:val="single" w:sz="2" w:space="0" w:color="000001"/>
+              <w:right w:val="nil"/>
+              <w:insideV w:val="nil"/>
+            </w:tcBorders>
+            <w:shd w:fill="FFFFFF" w:val="clear"/>
+            <w:tcMar>
+              <w:left w:w="39" w:type="dxa"/>
             </w:tcMar>
           </w:tcPr>
           <w:p>
@@ -4304,7 +4304,7 @@
             </w:tcBorders>
             <w:shd w:fill="FFFFFF" w:val="clear"/>
             <w:tcMar>
-              <w:left w:w="42" w:type="dxa"/>
+              <w:left w:w="39" w:type="dxa"/>
             </w:tcMar>
           </w:tcPr>
           <w:p>
@@ -4325,18 +4325,18 @@
         </w:trPr>
         <w:tc>
           <w:tcPr>
-            <w:tcW w:w="4765" w:type="dxa"/>
-            <w:tcBorders>
-              <w:top w:val="nil"/>
-              <w:left w:val="single" w:sz="2" w:space="0" w:color="000001"/>
-              <w:bottom w:val="single" w:sz="2" w:space="0" w:color="000001"/>
-              <w:insideH w:val="single" w:sz="2" w:space="0" w:color="000001"/>
-              <w:right w:val="nil"/>
-              <w:insideV w:val="nil"/>
-            </w:tcBorders>
-            <w:shd w:fill="FFFFFF" w:val="clear"/>
-            <w:tcMar>
-              <w:left w:w="42" w:type="dxa"/>
+            <w:tcW w:w="4764" w:type="dxa"/>
+            <w:tcBorders>
+              <w:top w:val="nil"/>
+              <w:left w:val="single" w:sz="2" w:space="0" w:color="000001"/>
+              <w:bottom w:val="single" w:sz="2" w:space="0" w:color="000001"/>
+              <w:insideH w:val="single" w:sz="2" w:space="0" w:color="000001"/>
+              <w:right w:val="nil"/>
+              <w:insideV w:val="nil"/>
+            </w:tcBorders>
+            <w:shd w:fill="FFFFFF" w:val="clear"/>
+            <w:tcMar>
+              <w:left w:w="39" w:type="dxa"/>
             </w:tcMar>
           </w:tcPr>
           <w:p>
@@ -4363,7 +4363,7 @@
             </w:tcBorders>
             <w:shd w:fill="FFFFFF" w:val="clear"/>
             <w:tcMar>
-              <w:left w:w="42" w:type="dxa"/>
+              <w:left w:w="39" w:type="dxa"/>
             </w:tcMar>
           </w:tcPr>
           <w:p>
@@ -4384,18 +4384,18 @@
         </w:trPr>
         <w:tc>
           <w:tcPr>
-            <w:tcW w:w="4765" w:type="dxa"/>
-            <w:tcBorders>
-              <w:top w:val="nil"/>
-              <w:left w:val="single" w:sz="2" w:space="0" w:color="000001"/>
-              <w:bottom w:val="single" w:sz="2" w:space="0" w:color="000001"/>
-              <w:insideH w:val="single" w:sz="2" w:space="0" w:color="000001"/>
-              <w:right w:val="nil"/>
-              <w:insideV w:val="nil"/>
-            </w:tcBorders>
-            <w:shd w:fill="FFFFFF" w:val="clear"/>
-            <w:tcMar>
-              <w:left w:w="42" w:type="dxa"/>
+            <w:tcW w:w="4764" w:type="dxa"/>
+            <w:tcBorders>
+              <w:top w:val="nil"/>
+              <w:left w:val="single" w:sz="2" w:space="0" w:color="000001"/>
+              <w:bottom w:val="single" w:sz="2" w:space="0" w:color="000001"/>
+              <w:insideH w:val="single" w:sz="2" w:space="0" w:color="000001"/>
+              <w:right w:val="nil"/>
+              <w:insideV w:val="nil"/>
+            </w:tcBorders>
+            <w:shd w:fill="FFFFFF" w:val="clear"/>
+            <w:tcMar>
+              <w:left w:w="39" w:type="dxa"/>
             </w:tcMar>
           </w:tcPr>
           <w:p>
@@ -4422,7 +4422,7 @@
             </w:tcBorders>
             <w:shd w:fill="FFFFFF" w:val="clear"/>
             <w:tcMar>
-              <w:left w:w="42" w:type="dxa"/>
+              <w:left w:w="39" w:type="dxa"/>
             </w:tcMar>
           </w:tcPr>
           <w:p>
@@ -4445,18 +4445,18 @@
         </w:trPr>
         <w:tc>
           <w:tcPr>
-            <w:tcW w:w="4765" w:type="dxa"/>
-            <w:tcBorders>
-              <w:top w:val="nil"/>
-              <w:left w:val="single" w:sz="2" w:space="0" w:color="000001"/>
-              <w:bottom w:val="single" w:sz="2" w:space="0" w:color="000001"/>
-              <w:insideH w:val="single" w:sz="2" w:space="0" w:color="000001"/>
-              <w:right w:val="nil"/>
-              <w:insideV w:val="nil"/>
-            </w:tcBorders>
-            <w:shd w:fill="FFFFFF" w:val="clear"/>
-            <w:tcMar>
-              <w:left w:w="42" w:type="dxa"/>
+            <w:tcW w:w="4764" w:type="dxa"/>
+            <w:tcBorders>
+              <w:top w:val="nil"/>
+              <w:left w:val="single" w:sz="2" w:space="0" w:color="000001"/>
+              <w:bottom w:val="single" w:sz="2" w:space="0" w:color="000001"/>
+              <w:insideH w:val="single" w:sz="2" w:space="0" w:color="000001"/>
+              <w:right w:val="nil"/>
+              <w:insideV w:val="nil"/>
+            </w:tcBorders>
+            <w:shd w:fill="FFFFFF" w:val="clear"/>
+            <w:tcMar>
+              <w:left w:w="39" w:type="dxa"/>
             </w:tcMar>
           </w:tcPr>
           <w:p>
@@ -4483,7 +4483,7 @@
             </w:tcBorders>
             <w:shd w:fill="FFFFFF" w:val="clear"/>
             <w:tcMar>
-              <w:left w:w="42" w:type="dxa"/>
+              <w:left w:w="39" w:type="dxa"/>
             </w:tcMar>
           </w:tcPr>
           <w:p>
@@ -4515,13 +4515,13 @@
         <w:fldChar w:fldCharType="begin"/>
       </w:r>
       <w:r>
-        <w:instrText> SEQ """Tablica""" \*Arabic </w:instrText>
+        <w:instrText> SEQ """"Tablica"""" \*Arabic </w:instrText>
       </w:r>
       <w:r>
         <w:fldChar w:fldCharType="separate"/>
       </w:r>
       <w:r>
-        <w:t>0</w:t>
+        <w:t>1</w:t>
       </w:r>
       <w:r>
         <w:fldChar w:fldCharType="end"/>
@@ -4564,7 +4564,7 @@
     <w:tbl>
       <w:tblPr>
         <w:jc w:val="left"/>
-        <w:tblInd w:w="45" w:type="dxa"/>
+        <w:tblInd w:w="43" w:type="dxa"/>
         <w:tblBorders>
           <w:top w:val="single" w:sz="2" w:space="0" w:color="000001"/>
           <w:left w:val="single" w:sz="2" w:space="0" w:color="000001"/>
@@ -4575,14 +4575,14 @@
         </w:tblBorders>
         <w:tblCellMar>
           <w:top w:w="55" w:type="dxa"/>
-          <w:left w:w="42" w:type="dxa"/>
+          <w:left w:w="39" w:type="dxa"/>
           <w:bottom w:w="55" w:type="dxa"/>
           <w:right w:w="55" w:type="dxa"/>
         </w:tblCellMar>
       </w:tblPr>
       <w:tblGrid>
         <w:gridCol w:w="4817"/>
-        <w:gridCol w:w="4817"/>
+        <w:gridCol w:w="4816"/>
       </w:tblGrid>
       <w:tr>
         <w:trPr>
@@ -4601,7 +4601,7 @@
             </w:tcBorders>
             <w:shd w:fill="FFFFFF" w:val="clear"/>
             <w:tcMar>
-              <w:left w:w="42" w:type="dxa"/>
+              <w:left w:w="39" w:type="dxa"/>
             </w:tcMar>
           </w:tcPr>
           <w:p>
@@ -4618,7 +4618,7 @@
         </w:tc>
         <w:tc>
           <w:tcPr>
-            <w:tcW w:w="4817" w:type="dxa"/>
+            <w:tcW w:w="4816" w:type="dxa"/>
             <w:tcBorders>
               <w:top w:val="single" w:sz="2" w:space="0" w:color="000001"/>
               <w:left w:val="single" w:sz="2" w:space="0" w:color="000001"/>
@@ -4629,7 +4629,7 @@
             </w:tcBorders>
             <w:shd w:fill="FFFFFF" w:val="clear"/>
             <w:tcMar>
-              <w:left w:w="42" w:type="dxa"/>
+              <w:left w:w="39" w:type="dxa"/>
             </w:tcMar>
           </w:tcPr>
           <w:p>
@@ -4662,7 +4662,7 @@
             </w:tcBorders>
             <w:shd w:fill="FFFFFF" w:val="clear"/>
             <w:tcMar>
-              <w:left w:w="42" w:type="dxa"/>
+              <w:left w:w="39" w:type="dxa"/>
             </w:tcMar>
           </w:tcPr>
           <w:p>
@@ -4678,7 +4678,7 @@
         </w:tc>
         <w:tc>
           <w:tcPr>
-            <w:tcW w:w="4817" w:type="dxa"/>
+            <w:tcW w:w="4816" w:type="dxa"/>
             <w:tcBorders>
               <w:top w:val="nil"/>
               <w:left w:val="single" w:sz="2" w:space="0" w:color="000001"/>
@@ -4689,7 +4689,7 @@
             </w:tcBorders>
             <w:shd w:fill="FFFFFF" w:val="clear"/>
             <w:tcMar>
-              <w:left w:w="42" w:type="dxa"/>
+              <w:left w:w="39" w:type="dxa"/>
             </w:tcMar>
           </w:tcPr>
           <w:p>
@@ -4721,7 +4721,7 @@
             </w:tcBorders>
             <w:shd w:fill="FFFFFF" w:val="clear"/>
             <w:tcMar>
-              <w:left w:w="42" w:type="dxa"/>
+              <w:left w:w="39" w:type="dxa"/>
             </w:tcMar>
           </w:tcPr>
           <w:p>
@@ -4737,7 +4737,7 @@
         </w:tc>
         <w:tc>
           <w:tcPr>
-            <w:tcW w:w="4817" w:type="dxa"/>
+            <w:tcW w:w="4816" w:type="dxa"/>
             <w:tcBorders>
               <w:top w:val="nil"/>
               <w:left w:val="single" w:sz="2" w:space="0" w:color="000001"/>
@@ -4748,7 +4748,7 @@
             </w:tcBorders>
             <w:shd w:fill="FFFFFF" w:val="clear"/>
             <w:tcMar>
-              <w:left w:w="42" w:type="dxa"/>
+              <w:left w:w="39" w:type="dxa"/>
             </w:tcMar>
           </w:tcPr>
           <w:p>
@@ -4780,7 +4780,7 @@
             </w:tcBorders>
             <w:shd w:fill="FFFFFF" w:val="clear"/>
             <w:tcMar>
-              <w:left w:w="42" w:type="dxa"/>
+              <w:left w:w="39" w:type="dxa"/>
             </w:tcMar>
           </w:tcPr>
           <w:p>
@@ -4796,7 +4796,7 @@
         </w:tc>
         <w:tc>
           <w:tcPr>
-            <w:tcW w:w="4817" w:type="dxa"/>
+            <w:tcW w:w="4816" w:type="dxa"/>
             <w:tcBorders>
               <w:top w:val="nil"/>
               <w:left w:val="single" w:sz="2" w:space="0" w:color="000001"/>
@@ -4807,7 +4807,7 @@
             </w:tcBorders>
             <w:shd w:fill="FFFFFF" w:val="clear"/>
             <w:tcMar>
-              <w:left w:w="42" w:type="dxa"/>
+              <w:left w:w="39" w:type="dxa"/>
             </w:tcMar>
           </w:tcPr>
           <w:p>
@@ -4839,7 +4839,7 @@
             </w:tcBorders>
             <w:shd w:fill="FFFFFF" w:val="clear"/>
             <w:tcMar>
-              <w:left w:w="42" w:type="dxa"/>
+              <w:left w:w="39" w:type="dxa"/>
             </w:tcMar>
           </w:tcPr>
           <w:p>
@@ -4855,7 +4855,7 @@
         </w:tc>
         <w:tc>
           <w:tcPr>
-            <w:tcW w:w="4817" w:type="dxa"/>
+            <w:tcW w:w="4816" w:type="dxa"/>
             <w:tcBorders>
               <w:top w:val="nil"/>
               <w:left w:val="single" w:sz="2" w:space="0" w:color="000001"/>
@@ -4866,7 +4866,7 @@
             </w:tcBorders>
             <w:shd w:fill="FFFFFF" w:val="clear"/>
             <w:tcMar>
-              <w:left w:w="42" w:type="dxa"/>
+              <w:left w:w="39" w:type="dxa"/>
             </w:tcMar>
           </w:tcPr>
           <w:p>
@@ -4898,7 +4898,7 @@
             </w:tcBorders>
             <w:shd w:fill="FFFFFF" w:val="clear"/>
             <w:tcMar>
-              <w:left w:w="42" w:type="dxa"/>
+              <w:left w:w="39" w:type="dxa"/>
             </w:tcMar>
           </w:tcPr>
           <w:p>
@@ -4914,7 +4914,7 @@
         </w:tc>
         <w:tc>
           <w:tcPr>
-            <w:tcW w:w="4817" w:type="dxa"/>
+            <w:tcW w:w="4816" w:type="dxa"/>
             <w:tcBorders>
               <w:top w:val="nil"/>
               <w:left w:val="single" w:sz="2" w:space="0" w:color="000001"/>
@@ -4925,7 +4925,7 @@
             </w:tcBorders>
             <w:shd w:fill="FFFFFF" w:val="clear"/>
             <w:tcMar>
-              <w:left w:w="42" w:type="dxa"/>
+              <w:left w:w="39" w:type="dxa"/>
             </w:tcMar>
           </w:tcPr>
           <w:p>
@@ -4957,7 +4957,7 @@
             </w:tcBorders>
             <w:shd w:fill="FFFFFF" w:val="clear"/>
             <w:tcMar>
-              <w:left w:w="42" w:type="dxa"/>
+              <w:left w:w="39" w:type="dxa"/>
             </w:tcMar>
           </w:tcPr>
           <w:p>
@@ -4973,7 +4973,7 @@
         </w:tc>
         <w:tc>
           <w:tcPr>
-            <w:tcW w:w="4817" w:type="dxa"/>
+            <w:tcW w:w="4816" w:type="dxa"/>
             <w:tcBorders>
               <w:top w:val="nil"/>
               <w:left w:val="single" w:sz="2" w:space="0" w:color="000001"/>
@@ -4984,7 +4984,7 @@
             </w:tcBorders>
             <w:shd w:fill="FFFFFF" w:val="clear"/>
             <w:tcMar>
-              <w:left w:w="42" w:type="dxa"/>
+              <w:left w:w="39" w:type="dxa"/>
             </w:tcMar>
           </w:tcPr>
           <w:p>
@@ -5016,7 +5016,7 @@
             </w:tcBorders>
             <w:shd w:fill="FFFFFF" w:val="clear"/>
             <w:tcMar>
-              <w:left w:w="42" w:type="dxa"/>
+              <w:left w:w="39" w:type="dxa"/>
             </w:tcMar>
           </w:tcPr>
           <w:p>
@@ -5032,7 +5032,7 @@
         </w:tc>
         <w:tc>
           <w:tcPr>
-            <w:tcW w:w="4817" w:type="dxa"/>
+            <w:tcW w:w="4816" w:type="dxa"/>
             <w:tcBorders>
               <w:top w:val="nil"/>
               <w:left w:val="single" w:sz="2" w:space="0" w:color="000001"/>
@@ -5043,7 +5043,7 @@
             </w:tcBorders>
             <w:shd w:fill="FFFFFF" w:val="clear"/>
             <w:tcMar>
-              <w:left w:w="42" w:type="dxa"/>
+              <w:left w:w="39" w:type="dxa"/>
             </w:tcMar>
           </w:tcPr>
           <w:p>
@@ -5075,13 +5075,13 @@
         <w:fldChar w:fldCharType="begin"/>
       </w:r>
       <w:r>
-        <w:instrText> SEQ """Tablica""" \*Arabic </w:instrText>
+        <w:instrText> SEQ """"Tablica"""" \*Arabic </w:instrText>
       </w:r>
       <w:r>
         <w:fldChar w:fldCharType="separate"/>
       </w:r>
       <w:r>
-        <w:t>0</w:t>
+        <w:t>1</w:t>
       </w:r>
       <w:r>
         <w:fldChar w:fldCharType="end"/>
@@ -5122,7 +5122,7 @@
     <w:tbl>
       <w:tblPr>
         <w:jc w:val="left"/>
-        <w:tblInd w:w="45" w:type="dxa"/>
+        <w:tblInd w:w="43" w:type="dxa"/>
         <w:tblBorders>
           <w:top w:val="single" w:sz="2" w:space="0" w:color="000001"/>
           <w:left w:val="single" w:sz="2" w:space="0" w:color="000001"/>
@@ -5133,14 +5133,14 @@
         </w:tblBorders>
         <w:tblCellMar>
           <w:top w:w="55" w:type="dxa"/>
-          <w:left w:w="42" w:type="dxa"/>
+          <w:left w:w="39" w:type="dxa"/>
           <w:bottom w:w="55" w:type="dxa"/>
           <w:right w:w="55" w:type="dxa"/>
         </w:tblCellMar>
       </w:tblPr>
       <w:tblGrid>
         <w:gridCol w:w="4817"/>
-        <w:gridCol w:w="4817"/>
+        <w:gridCol w:w="4816"/>
       </w:tblGrid>
       <w:tr>
         <w:trPr>
@@ -5159,7 +5159,7 @@
             </w:tcBorders>
             <w:shd w:fill="FFFFFF" w:val="clear"/>
             <w:tcMar>
-              <w:left w:w="42" w:type="dxa"/>
+              <w:left w:w="39" w:type="dxa"/>
             </w:tcMar>
           </w:tcPr>
           <w:p>
@@ -5176,7 +5176,7 @@
         </w:tc>
         <w:tc>
           <w:tcPr>
-            <w:tcW w:w="4817" w:type="dxa"/>
+            <w:tcW w:w="4816" w:type="dxa"/>
             <w:tcBorders>
               <w:top w:val="single" w:sz="2" w:space="0" w:color="000001"/>
               <w:left w:val="single" w:sz="2" w:space="0" w:color="000001"/>
@@ -5187,7 +5187,7 @@
             </w:tcBorders>
             <w:shd w:fill="FFFFFF" w:val="clear"/>
             <w:tcMar>
-              <w:left w:w="42" w:type="dxa"/>
+              <w:left w:w="39" w:type="dxa"/>
             </w:tcMar>
           </w:tcPr>
           <w:p>
@@ -5220,7 +5220,7 @@
             </w:tcBorders>
             <w:shd w:fill="FFFFFF" w:val="clear"/>
             <w:tcMar>
-              <w:left w:w="42" w:type="dxa"/>
+              <w:left w:w="39" w:type="dxa"/>
             </w:tcMar>
           </w:tcPr>
           <w:p>
@@ -5236,7 +5236,7 @@
         </w:tc>
         <w:tc>
           <w:tcPr>
-            <w:tcW w:w="4817" w:type="dxa"/>
+            <w:tcW w:w="4816" w:type="dxa"/>
             <w:tcBorders>
               <w:top w:val="nil"/>
               <w:left w:val="single" w:sz="2" w:space="0" w:color="000001"/>
@@ -5247,7 +5247,7 @@
             </w:tcBorders>
             <w:shd w:fill="FFFFFF" w:val="clear"/>
             <w:tcMar>
-              <w:left w:w="42" w:type="dxa"/>
+              <w:left w:w="39" w:type="dxa"/>
             </w:tcMar>
           </w:tcPr>
           <w:p>
@@ -5279,7 +5279,7 @@
             </w:tcBorders>
             <w:shd w:fill="FFFFFF" w:val="clear"/>
             <w:tcMar>
-              <w:left w:w="42" w:type="dxa"/>
+              <w:left w:w="39" w:type="dxa"/>
             </w:tcMar>
           </w:tcPr>
           <w:p>
@@ -5295,7 +5295,7 @@
         </w:tc>
         <w:tc>
           <w:tcPr>
-            <w:tcW w:w="4817" w:type="dxa"/>
+            <w:tcW w:w="4816" w:type="dxa"/>
             <w:tcBorders>
               <w:top w:val="nil"/>
               <w:left w:val="single" w:sz="2" w:space="0" w:color="000001"/>
@@ -5306,7 +5306,7 @@
             </w:tcBorders>
             <w:shd w:fill="FFFFFF" w:val="clear"/>
             <w:tcMar>
-              <w:left w:w="42" w:type="dxa"/>
+              <w:left w:w="39" w:type="dxa"/>
             </w:tcMar>
           </w:tcPr>
           <w:p>
@@ -5338,13 +5338,13 @@
         <w:fldChar w:fldCharType="begin"/>
       </w:r>
       <w:r>
-        <w:instrText> SEQ """Tablica""" \*Arabic </w:instrText>
+        <w:instrText> SEQ """"Tablica"""" \*Arabic </w:instrText>
       </w:r>
       <w:r>
         <w:fldChar w:fldCharType="separate"/>
       </w:r>
       <w:r>
-        <w:t>0</w:t>
+        <w:t>1</w:t>
       </w:r>
       <w:r>
         <w:fldChar w:fldCharType="end"/>
@@ -5476,13 +5476,13 @@
         <w:fldChar w:fldCharType="begin"/>
       </w:r>
       <w:r>
-        <w:instrText> SEQ """Slika""" \*Arabic </w:instrText>
+        <w:instrText> SEQ """"Slika"""" \*Arabic </w:instrText>
       </w:r>
       <w:r>
         <w:fldChar w:fldCharType="separate"/>
       </w:r>
       <w:r>
-        <w:t>0</w:t>
+        <w:t>1</w:t>
       </w:r>
       <w:r>
         <w:fldChar w:fldCharType="end"/>
@@ -5553,7 +5553,7 @@
     <w:tbl>
       <w:tblPr>
         <w:jc w:val="left"/>
-        <w:tblInd w:w="34" w:type="dxa"/>
+        <w:tblInd w:w="32" w:type="dxa"/>
         <w:tblBorders>
           <w:top w:val="single" w:sz="2" w:space="0" w:color="000001"/>
           <w:left w:val="single" w:sz="2" w:space="0" w:color="000001"/>
@@ -5564,17 +5564,17 @@
         </w:tblBorders>
         <w:tblCellMar>
           <w:top w:w="55" w:type="dxa"/>
-          <w:left w:w="27" w:type="dxa"/>
+          <w:left w:w="24" w:type="dxa"/>
           <w:bottom w:w="55" w:type="dxa"/>
           <w:right w:w="55" w:type="dxa"/>
         </w:tblCellMar>
       </w:tblPr>
       <w:tblGrid>
         <w:gridCol w:w="980"/>
-        <w:gridCol w:w="2864"/>
+        <w:gridCol w:w="2863"/>
         <w:gridCol w:w="1924"/>
         <w:gridCol w:w="1503"/>
-        <w:gridCol w:w="2375"/>
+        <w:gridCol w:w="2376"/>
       </w:tblGrid>
       <w:tr>
         <w:trPr>
@@ -5593,7 +5593,7 @@
             </w:tcBorders>
             <w:shd w:fill="FFFFFF" w:val="clear"/>
             <w:tcMar>
-              <w:left w:w="27" w:type="dxa"/>
+              <w:left w:w="24" w:type="dxa"/>
             </w:tcMar>
           </w:tcPr>
           <w:p>
@@ -5610,7 +5610,7 @@
         </w:tc>
         <w:tc>
           <w:tcPr>
-            <w:tcW w:w="2864" w:type="dxa"/>
+            <w:tcW w:w="2863" w:type="dxa"/>
             <w:tcBorders>
               <w:top w:val="single" w:sz="2" w:space="0" w:color="000001"/>
               <w:left w:val="single" w:sz="2" w:space="0" w:color="000001"/>
@@ -5621,7 +5621,7 @@
             </w:tcBorders>
             <w:shd w:fill="FFFFFF" w:val="clear"/>
             <w:tcMar>
-              <w:left w:w="27" w:type="dxa"/>
+              <w:left w:w="24" w:type="dxa"/>
             </w:tcMar>
           </w:tcPr>
           <w:p>
@@ -5649,7 +5649,7 @@
             </w:tcBorders>
             <w:shd w:fill="FFFFFF" w:val="clear"/>
             <w:tcMar>
-              <w:left w:w="27" w:type="dxa"/>
+              <w:left w:w="24" w:type="dxa"/>
             </w:tcMar>
           </w:tcPr>
           <w:p>
@@ -5677,7 +5677,7 @@
             </w:tcBorders>
             <w:shd w:fill="FFFFFF" w:val="clear"/>
             <w:tcMar>
-              <w:left w:w="27" w:type="dxa"/>
+              <w:left w:w="24" w:type="dxa"/>
             </w:tcMar>
           </w:tcPr>
           <w:p>
@@ -5694,7 +5694,7 @@
         </w:tc>
         <w:tc>
           <w:tcPr>
-            <w:tcW w:w="2375" w:type="dxa"/>
+            <w:tcW w:w="2376" w:type="dxa"/>
             <w:tcBorders>
               <w:top w:val="single" w:sz="2" w:space="0" w:color="000001"/>
               <w:left w:val="single" w:sz="2" w:space="0" w:color="000001"/>
@@ -5705,7 +5705,7 @@
             </w:tcBorders>
             <w:shd w:fill="FFFFFF" w:val="clear"/>
             <w:tcMar>
-              <w:left w:w="27" w:type="dxa"/>
+              <w:left w:w="24" w:type="dxa"/>
             </w:tcMar>
           </w:tcPr>
           <w:p>
@@ -5738,7 +5738,7 @@
             </w:tcBorders>
             <w:shd w:fill="FFFFFF" w:val="clear"/>
             <w:tcMar>
-              <w:left w:w="27" w:type="dxa"/>
+              <w:left w:w="24" w:type="dxa"/>
             </w:tcMar>
           </w:tcPr>
           <w:p>
@@ -5755,18 +5755,18 @@
         </w:tc>
         <w:tc>
           <w:tcPr>
-            <w:tcW w:w="2864" w:type="dxa"/>
-            <w:tcBorders>
-              <w:top w:val="nil"/>
-              <w:left w:val="single" w:sz="2" w:space="0" w:color="000001"/>
-              <w:bottom w:val="single" w:sz="2" w:space="0" w:color="000001"/>
-              <w:insideH w:val="single" w:sz="2" w:space="0" w:color="000001"/>
-              <w:right w:val="nil"/>
-              <w:insideV w:val="nil"/>
-            </w:tcBorders>
-            <w:shd w:fill="FFFFFF" w:val="clear"/>
-            <w:tcMar>
-              <w:left w:w="27" w:type="dxa"/>
+            <w:tcW w:w="2863" w:type="dxa"/>
+            <w:tcBorders>
+              <w:top w:val="nil"/>
+              <w:left w:val="single" w:sz="2" w:space="0" w:color="000001"/>
+              <w:bottom w:val="single" w:sz="2" w:space="0" w:color="000001"/>
+              <w:insideH w:val="single" w:sz="2" w:space="0" w:color="000001"/>
+              <w:right w:val="nil"/>
+              <w:insideV w:val="nil"/>
+            </w:tcBorders>
+            <w:shd w:fill="FFFFFF" w:val="clear"/>
+            <w:tcMar>
+              <w:left w:w="24" w:type="dxa"/>
             </w:tcMar>
           </w:tcPr>
           <w:p>
@@ -5794,7 +5794,7 @@
             </w:tcBorders>
             <w:shd w:fill="FFFFFF" w:val="clear"/>
             <w:tcMar>
-              <w:left w:w="27" w:type="dxa"/>
+              <w:left w:w="24" w:type="dxa"/>
             </w:tcMar>
           </w:tcPr>
           <w:p>
@@ -5822,7 +5822,7 @@
             </w:tcBorders>
             <w:shd w:fill="FFFFFF" w:val="clear"/>
             <w:tcMar>
-              <w:left w:w="27" w:type="dxa"/>
+              <w:left w:w="24" w:type="dxa"/>
             </w:tcMar>
           </w:tcPr>
           <w:p>
@@ -5839,7 +5839,7 @@
         </w:tc>
         <w:tc>
           <w:tcPr>
-            <w:tcW w:w="2375" w:type="dxa"/>
+            <w:tcW w:w="2376" w:type="dxa"/>
             <w:tcBorders>
               <w:top w:val="nil"/>
               <w:left w:val="single" w:sz="2" w:space="0" w:color="000001"/>
@@ -5850,7 +5850,7 @@
             </w:tcBorders>
             <w:shd w:fill="FFFFFF" w:val="clear"/>
             <w:tcMar>
-              <w:left w:w="27" w:type="dxa"/>
+              <w:left w:w="24" w:type="dxa"/>
             </w:tcMar>
           </w:tcPr>
           <w:p>
@@ -5883,7 +5883,7 @@
             </w:tcBorders>
             <w:shd w:fill="FFFFFF" w:val="clear"/>
             <w:tcMar>
-              <w:left w:w="27" w:type="dxa"/>
+              <w:left w:w="24" w:type="dxa"/>
             </w:tcMar>
           </w:tcPr>
           <w:p>
@@ -5900,18 +5900,18 @@
         </w:tc>
         <w:tc>
           <w:tcPr>
-            <w:tcW w:w="2864" w:type="dxa"/>
-            <w:tcBorders>
-              <w:top w:val="nil"/>
-              <w:left w:val="single" w:sz="2" w:space="0" w:color="000001"/>
-              <w:bottom w:val="single" w:sz="2" w:space="0" w:color="000001"/>
-              <w:insideH w:val="single" w:sz="2" w:space="0" w:color="000001"/>
-              <w:right w:val="nil"/>
-              <w:insideV w:val="nil"/>
-            </w:tcBorders>
-            <w:shd w:fill="FFFFFF" w:val="clear"/>
-            <w:tcMar>
-              <w:left w:w="27" w:type="dxa"/>
+            <w:tcW w:w="2863" w:type="dxa"/>
+            <w:tcBorders>
+              <w:top w:val="nil"/>
+              <w:left w:val="single" w:sz="2" w:space="0" w:color="000001"/>
+              <w:bottom w:val="single" w:sz="2" w:space="0" w:color="000001"/>
+              <w:insideH w:val="single" w:sz="2" w:space="0" w:color="000001"/>
+              <w:right w:val="nil"/>
+              <w:insideV w:val="nil"/>
+            </w:tcBorders>
+            <w:shd w:fill="FFFFFF" w:val="clear"/>
+            <w:tcMar>
+              <w:left w:w="24" w:type="dxa"/>
             </w:tcMar>
           </w:tcPr>
           <w:p>
@@ -5939,7 +5939,7 @@
             </w:tcBorders>
             <w:shd w:fill="FFFFFF" w:val="clear"/>
             <w:tcMar>
-              <w:left w:w="27" w:type="dxa"/>
+              <w:left w:w="24" w:type="dxa"/>
             </w:tcMar>
           </w:tcPr>
           <w:p>
@@ -5967,7 +5967,7 @@
             </w:tcBorders>
             <w:shd w:fill="FFFFFF" w:val="clear"/>
             <w:tcMar>
-              <w:left w:w="27" w:type="dxa"/>
+              <w:left w:w="24" w:type="dxa"/>
             </w:tcMar>
           </w:tcPr>
           <w:p>
@@ -5984,7 +5984,7 @@
         </w:tc>
         <w:tc>
           <w:tcPr>
-            <w:tcW w:w="2375" w:type="dxa"/>
+            <w:tcW w:w="2376" w:type="dxa"/>
             <w:tcBorders>
               <w:top w:val="nil"/>
               <w:left w:val="single" w:sz="2" w:space="0" w:color="000001"/>
@@ -5995,7 +5995,7 @@
             </w:tcBorders>
             <w:shd w:fill="FFFFFF" w:val="clear"/>
             <w:tcMar>
-              <w:left w:w="27" w:type="dxa"/>
+              <w:left w:w="24" w:type="dxa"/>
             </w:tcMar>
           </w:tcPr>
           <w:p>
@@ -6028,7 +6028,7 @@
             </w:tcBorders>
             <w:shd w:fill="FFFFFF" w:val="clear"/>
             <w:tcMar>
-              <w:left w:w="27" w:type="dxa"/>
+              <w:left w:w="24" w:type="dxa"/>
             </w:tcMar>
           </w:tcPr>
           <w:p>
@@ -6045,18 +6045,18 @@
         </w:tc>
         <w:tc>
           <w:tcPr>
-            <w:tcW w:w="2864" w:type="dxa"/>
-            <w:tcBorders>
-              <w:top w:val="nil"/>
-              <w:left w:val="single" w:sz="2" w:space="0" w:color="000001"/>
-              <w:bottom w:val="single" w:sz="2" w:space="0" w:color="000001"/>
-              <w:insideH w:val="single" w:sz="2" w:space="0" w:color="000001"/>
-              <w:right w:val="nil"/>
-              <w:insideV w:val="nil"/>
-            </w:tcBorders>
-            <w:shd w:fill="FFFFFF" w:val="clear"/>
-            <w:tcMar>
-              <w:left w:w="27" w:type="dxa"/>
+            <w:tcW w:w="2863" w:type="dxa"/>
+            <w:tcBorders>
+              <w:top w:val="nil"/>
+              <w:left w:val="single" w:sz="2" w:space="0" w:color="000001"/>
+              <w:bottom w:val="single" w:sz="2" w:space="0" w:color="000001"/>
+              <w:insideH w:val="single" w:sz="2" w:space="0" w:color="000001"/>
+              <w:right w:val="nil"/>
+              <w:insideV w:val="nil"/>
+            </w:tcBorders>
+            <w:shd w:fill="FFFFFF" w:val="clear"/>
+            <w:tcMar>
+              <w:left w:w="24" w:type="dxa"/>
             </w:tcMar>
           </w:tcPr>
           <w:p>
@@ -6084,7 +6084,7 @@
             </w:tcBorders>
             <w:shd w:fill="FFFFFF" w:val="clear"/>
             <w:tcMar>
-              <w:left w:w="27" w:type="dxa"/>
+              <w:left w:w="24" w:type="dxa"/>
             </w:tcMar>
           </w:tcPr>
           <w:p>
@@ -6112,7 +6112,7 @@
             </w:tcBorders>
             <w:shd w:fill="FFFFFF" w:val="clear"/>
             <w:tcMar>
-              <w:left w:w="27" w:type="dxa"/>
+              <w:left w:w="24" w:type="dxa"/>
             </w:tcMar>
           </w:tcPr>
           <w:p>
@@ -6129,7 +6129,7 @@
         </w:tc>
         <w:tc>
           <w:tcPr>
-            <w:tcW w:w="2375" w:type="dxa"/>
+            <w:tcW w:w="2376" w:type="dxa"/>
             <w:tcBorders>
               <w:top w:val="nil"/>
               <w:left w:val="single" w:sz="2" w:space="0" w:color="000001"/>
@@ -6140,7 +6140,7 @@
             </w:tcBorders>
             <w:shd w:fill="FFFFFF" w:val="clear"/>
             <w:tcMar>
-              <w:left w:w="27" w:type="dxa"/>
+              <w:left w:w="24" w:type="dxa"/>
             </w:tcMar>
           </w:tcPr>
           <w:p>
@@ -6173,7 +6173,7 @@
             </w:tcBorders>
             <w:shd w:fill="FFFFFF" w:val="clear"/>
             <w:tcMar>
-              <w:left w:w="27" w:type="dxa"/>
+              <w:left w:w="24" w:type="dxa"/>
             </w:tcMar>
           </w:tcPr>
           <w:p>
@@ -6190,18 +6190,18 @@
         </w:tc>
         <w:tc>
           <w:tcPr>
-            <w:tcW w:w="2864" w:type="dxa"/>
-            <w:tcBorders>
-              <w:top w:val="nil"/>
-              <w:left w:val="single" w:sz="2" w:space="0" w:color="000001"/>
-              <w:bottom w:val="single" w:sz="2" w:space="0" w:color="000001"/>
-              <w:insideH w:val="single" w:sz="2" w:space="0" w:color="000001"/>
-              <w:right w:val="nil"/>
-              <w:insideV w:val="nil"/>
-            </w:tcBorders>
-            <w:shd w:fill="FFFFFF" w:val="clear"/>
-            <w:tcMar>
-              <w:left w:w="27" w:type="dxa"/>
+            <w:tcW w:w="2863" w:type="dxa"/>
+            <w:tcBorders>
+              <w:top w:val="nil"/>
+              <w:left w:val="single" w:sz="2" w:space="0" w:color="000001"/>
+              <w:bottom w:val="single" w:sz="2" w:space="0" w:color="000001"/>
+              <w:insideH w:val="single" w:sz="2" w:space="0" w:color="000001"/>
+              <w:right w:val="nil"/>
+              <w:insideV w:val="nil"/>
+            </w:tcBorders>
+            <w:shd w:fill="FFFFFF" w:val="clear"/>
+            <w:tcMar>
+              <w:left w:w="24" w:type="dxa"/>
             </w:tcMar>
           </w:tcPr>
           <w:p>
@@ -6229,7 +6229,7 @@
             </w:tcBorders>
             <w:shd w:fill="FFFFFF" w:val="clear"/>
             <w:tcMar>
-              <w:left w:w="27" w:type="dxa"/>
+              <w:left w:w="24" w:type="dxa"/>
             </w:tcMar>
           </w:tcPr>
           <w:p>
@@ -6257,7 +6257,7 @@
             </w:tcBorders>
             <w:shd w:fill="FFFFFF" w:val="clear"/>
             <w:tcMar>
-              <w:left w:w="27" w:type="dxa"/>
+              <w:left w:w="24" w:type="dxa"/>
             </w:tcMar>
           </w:tcPr>
           <w:p>
@@ -6274,7 +6274,7 @@
         </w:tc>
         <w:tc>
           <w:tcPr>
-            <w:tcW w:w="2375" w:type="dxa"/>
+            <w:tcW w:w="2376" w:type="dxa"/>
             <w:tcBorders>
               <w:top w:val="nil"/>
               <w:left w:val="single" w:sz="2" w:space="0" w:color="000001"/>
@@ -6285,7 +6285,7 @@
             </w:tcBorders>
             <w:shd w:fill="FFFFFF" w:val="clear"/>
             <w:tcMar>
-              <w:left w:w="27" w:type="dxa"/>
+              <w:left w:w="24" w:type="dxa"/>
             </w:tcMar>
           </w:tcPr>
           <w:p>
@@ -6318,7 +6318,7 @@
             </w:tcBorders>
             <w:shd w:fill="FFFFFF" w:val="clear"/>
             <w:tcMar>
-              <w:left w:w="27" w:type="dxa"/>
+              <w:left w:w="24" w:type="dxa"/>
             </w:tcMar>
           </w:tcPr>
           <w:p>
@@ -6335,18 +6335,18 @@
         </w:tc>
         <w:tc>
           <w:tcPr>
-            <w:tcW w:w="2864" w:type="dxa"/>
-            <w:tcBorders>
-              <w:top w:val="nil"/>
-              <w:left w:val="single" w:sz="2" w:space="0" w:color="000001"/>
-              <w:bottom w:val="single" w:sz="2" w:space="0" w:color="000001"/>
-              <w:insideH w:val="single" w:sz="2" w:space="0" w:color="000001"/>
-              <w:right w:val="nil"/>
-              <w:insideV w:val="nil"/>
-            </w:tcBorders>
-            <w:shd w:fill="FFFFFF" w:val="clear"/>
-            <w:tcMar>
-              <w:left w:w="27" w:type="dxa"/>
+            <w:tcW w:w="2863" w:type="dxa"/>
+            <w:tcBorders>
+              <w:top w:val="nil"/>
+              <w:left w:val="single" w:sz="2" w:space="0" w:color="000001"/>
+              <w:bottom w:val="single" w:sz="2" w:space="0" w:color="000001"/>
+              <w:insideH w:val="single" w:sz="2" w:space="0" w:color="000001"/>
+              <w:right w:val="nil"/>
+              <w:insideV w:val="nil"/>
+            </w:tcBorders>
+            <w:shd w:fill="FFFFFF" w:val="clear"/>
+            <w:tcMar>
+              <w:left w:w="24" w:type="dxa"/>
             </w:tcMar>
           </w:tcPr>
           <w:p>
@@ -6374,7 +6374,7 @@
             </w:tcBorders>
             <w:shd w:fill="FFFFFF" w:val="clear"/>
             <w:tcMar>
-              <w:left w:w="27" w:type="dxa"/>
+              <w:left w:w="24" w:type="dxa"/>
             </w:tcMar>
           </w:tcPr>
           <w:p>
@@ -6402,7 +6402,7 @@
             </w:tcBorders>
             <w:shd w:fill="FFFFFF" w:val="clear"/>
             <w:tcMar>
-              <w:left w:w="27" w:type="dxa"/>
+              <w:left w:w="24" w:type="dxa"/>
             </w:tcMar>
           </w:tcPr>
           <w:p>
@@ -6419,7 +6419,7 @@
         </w:tc>
         <w:tc>
           <w:tcPr>
-            <w:tcW w:w="2375" w:type="dxa"/>
+            <w:tcW w:w="2376" w:type="dxa"/>
             <w:tcBorders>
               <w:top w:val="nil"/>
               <w:left w:val="single" w:sz="2" w:space="0" w:color="000001"/>
@@ -6430,7 +6430,7 @@
             </w:tcBorders>
             <w:shd w:fill="FFFFFF" w:val="clear"/>
             <w:tcMar>
-              <w:left w:w="27" w:type="dxa"/>
+              <w:left w:w="24" w:type="dxa"/>
             </w:tcMar>
           </w:tcPr>
           <w:p>
@@ -6463,7 +6463,7 @@
             </w:tcBorders>
             <w:shd w:fill="FFFFFF" w:val="clear"/>
             <w:tcMar>
-              <w:left w:w="27" w:type="dxa"/>
+              <w:left w:w="24" w:type="dxa"/>
             </w:tcMar>
           </w:tcPr>
           <w:p>
@@ -6480,18 +6480,18 @@
         </w:tc>
         <w:tc>
           <w:tcPr>
-            <w:tcW w:w="2864" w:type="dxa"/>
-            <w:tcBorders>
-              <w:top w:val="nil"/>
-              <w:left w:val="single" w:sz="2" w:space="0" w:color="000001"/>
-              <w:bottom w:val="single" w:sz="2" w:space="0" w:color="000001"/>
-              <w:insideH w:val="single" w:sz="2" w:space="0" w:color="000001"/>
-              <w:right w:val="nil"/>
-              <w:insideV w:val="nil"/>
-            </w:tcBorders>
-            <w:shd w:fill="FFFFFF" w:val="clear"/>
-            <w:tcMar>
-              <w:left w:w="27" w:type="dxa"/>
+            <w:tcW w:w="2863" w:type="dxa"/>
+            <w:tcBorders>
+              <w:top w:val="nil"/>
+              <w:left w:val="single" w:sz="2" w:space="0" w:color="000001"/>
+              <w:bottom w:val="single" w:sz="2" w:space="0" w:color="000001"/>
+              <w:insideH w:val="single" w:sz="2" w:space="0" w:color="000001"/>
+              <w:right w:val="nil"/>
+              <w:insideV w:val="nil"/>
+            </w:tcBorders>
+            <w:shd w:fill="FFFFFF" w:val="clear"/>
+            <w:tcMar>
+              <w:left w:w="24" w:type="dxa"/>
             </w:tcMar>
           </w:tcPr>
           <w:p>
@@ -6519,7 +6519,7 @@
             </w:tcBorders>
             <w:shd w:fill="FFFFFF" w:val="clear"/>
             <w:tcMar>
-              <w:left w:w="27" w:type="dxa"/>
+              <w:left w:w="24" w:type="dxa"/>
             </w:tcMar>
           </w:tcPr>
           <w:p>
@@ -6547,7 +6547,7 @@
             </w:tcBorders>
             <w:shd w:fill="FFFFFF" w:val="clear"/>
             <w:tcMar>
-              <w:left w:w="27" w:type="dxa"/>
+              <w:left w:w="24" w:type="dxa"/>
             </w:tcMar>
           </w:tcPr>
           <w:p>
@@ -6564,7 +6564,7 @@
         </w:tc>
         <w:tc>
           <w:tcPr>
-            <w:tcW w:w="2375" w:type="dxa"/>
+            <w:tcW w:w="2376" w:type="dxa"/>
             <w:tcBorders>
               <w:top w:val="nil"/>
               <w:left w:val="single" w:sz="2" w:space="0" w:color="000001"/>
@@ -6575,7 +6575,7 @@
             </w:tcBorders>
             <w:shd w:fill="FFFFFF" w:val="clear"/>
             <w:tcMar>
-              <w:left w:w="27" w:type="dxa"/>
+              <w:left w:w="24" w:type="dxa"/>
             </w:tcMar>
           </w:tcPr>
           <w:p>
@@ -6608,7 +6608,7 @@
             </w:tcBorders>
             <w:shd w:fill="FFFFFF" w:val="clear"/>
             <w:tcMar>
-              <w:left w:w="27" w:type="dxa"/>
+              <w:left w:w="24" w:type="dxa"/>
             </w:tcMar>
           </w:tcPr>
           <w:p>
@@ -6625,18 +6625,18 @@
         </w:tc>
         <w:tc>
           <w:tcPr>
-            <w:tcW w:w="2864" w:type="dxa"/>
-            <w:tcBorders>
-              <w:top w:val="nil"/>
-              <w:left w:val="single" w:sz="2" w:space="0" w:color="000001"/>
-              <w:bottom w:val="single" w:sz="2" w:space="0" w:color="000001"/>
-              <w:insideH w:val="single" w:sz="2" w:space="0" w:color="000001"/>
-              <w:right w:val="nil"/>
-              <w:insideV w:val="nil"/>
-            </w:tcBorders>
-            <w:shd w:fill="FFFFFF" w:val="clear"/>
-            <w:tcMar>
-              <w:left w:w="27" w:type="dxa"/>
+            <w:tcW w:w="2863" w:type="dxa"/>
+            <w:tcBorders>
+              <w:top w:val="nil"/>
+              <w:left w:val="single" w:sz="2" w:space="0" w:color="000001"/>
+              <w:bottom w:val="single" w:sz="2" w:space="0" w:color="000001"/>
+              <w:insideH w:val="single" w:sz="2" w:space="0" w:color="000001"/>
+              <w:right w:val="nil"/>
+              <w:insideV w:val="nil"/>
+            </w:tcBorders>
+            <w:shd w:fill="FFFFFF" w:val="clear"/>
+            <w:tcMar>
+              <w:left w:w="24" w:type="dxa"/>
             </w:tcMar>
           </w:tcPr>
           <w:p>
@@ -6664,7 +6664,7 @@
             </w:tcBorders>
             <w:shd w:fill="FFFFFF" w:val="clear"/>
             <w:tcMar>
-              <w:left w:w="27" w:type="dxa"/>
+              <w:left w:w="24" w:type="dxa"/>
             </w:tcMar>
           </w:tcPr>
           <w:p>
@@ -6692,7 +6692,7 @@
             </w:tcBorders>
             <w:shd w:fill="FFFFFF" w:val="clear"/>
             <w:tcMar>
-              <w:left w:w="27" w:type="dxa"/>
+              <w:left w:w="24" w:type="dxa"/>
             </w:tcMar>
           </w:tcPr>
           <w:p>
@@ -6709,7 +6709,7 @@
         </w:tc>
         <w:tc>
           <w:tcPr>
-            <w:tcW w:w="2375" w:type="dxa"/>
+            <w:tcW w:w="2376" w:type="dxa"/>
             <w:tcBorders>
               <w:top w:val="nil"/>
               <w:left w:val="single" w:sz="2" w:space="0" w:color="000001"/>
@@ -6720,7 +6720,7 @@
             </w:tcBorders>
             <w:shd w:fill="FFFFFF" w:val="clear"/>
             <w:tcMar>
-              <w:left w:w="27" w:type="dxa"/>
+              <w:left w:w="24" w:type="dxa"/>
             </w:tcMar>
           </w:tcPr>
           <w:p>
@@ -6753,7 +6753,7 @@
             </w:tcBorders>
             <w:shd w:fill="FFFFFF" w:val="clear"/>
             <w:tcMar>
-              <w:left w:w="27" w:type="dxa"/>
+              <w:left w:w="24" w:type="dxa"/>
             </w:tcMar>
           </w:tcPr>
           <w:p>
@@ -6770,18 +6770,18 @@
         </w:tc>
         <w:tc>
           <w:tcPr>
-            <w:tcW w:w="2864" w:type="dxa"/>
-            <w:tcBorders>
-              <w:top w:val="nil"/>
-              <w:left w:val="single" w:sz="2" w:space="0" w:color="000001"/>
-              <w:bottom w:val="single" w:sz="2" w:space="0" w:color="000001"/>
-              <w:insideH w:val="single" w:sz="2" w:space="0" w:color="000001"/>
-              <w:right w:val="nil"/>
-              <w:insideV w:val="nil"/>
-            </w:tcBorders>
-            <w:shd w:fill="FFFFFF" w:val="clear"/>
-            <w:tcMar>
-              <w:left w:w="27" w:type="dxa"/>
+            <w:tcW w:w="2863" w:type="dxa"/>
+            <w:tcBorders>
+              <w:top w:val="nil"/>
+              <w:left w:val="single" w:sz="2" w:space="0" w:color="000001"/>
+              <w:bottom w:val="single" w:sz="2" w:space="0" w:color="000001"/>
+              <w:insideH w:val="single" w:sz="2" w:space="0" w:color="000001"/>
+              <w:right w:val="nil"/>
+              <w:insideV w:val="nil"/>
+            </w:tcBorders>
+            <w:shd w:fill="FFFFFF" w:val="clear"/>
+            <w:tcMar>
+              <w:left w:w="24" w:type="dxa"/>
             </w:tcMar>
           </w:tcPr>
           <w:p>
@@ -6809,7 +6809,7 @@
             </w:tcBorders>
             <w:shd w:fill="FFFFFF" w:val="clear"/>
             <w:tcMar>
-              <w:left w:w="27" w:type="dxa"/>
+              <w:left w:w="24" w:type="dxa"/>
             </w:tcMar>
           </w:tcPr>
           <w:p>
@@ -6837,7 +6837,7 @@
             </w:tcBorders>
             <w:shd w:fill="FFFFFF" w:val="clear"/>
             <w:tcMar>
-              <w:left w:w="27" w:type="dxa"/>
+              <w:left w:w="24" w:type="dxa"/>
             </w:tcMar>
           </w:tcPr>
           <w:p>
@@ -6854,7 +6854,7 @@
         </w:tc>
         <w:tc>
           <w:tcPr>
-            <w:tcW w:w="2375" w:type="dxa"/>
+            <w:tcW w:w="2376" w:type="dxa"/>
             <w:tcBorders>
               <w:top w:val="nil"/>
               <w:left w:val="single" w:sz="2" w:space="0" w:color="000001"/>
@@ -6865,7 +6865,7 @@
             </w:tcBorders>
             <w:shd w:fill="FFFFFF" w:val="clear"/>
             <w:tcMar>
-              <w:left w:w="27" w:type="dxa"/>
+              <w:left w:w="24" w:type="dxa"/>
             </w:tcMar>
           </w:tcPr>
           <w:p>
@@ -6898,7 +6898,7 @@
             </w:tcBorders>
             <w:shd w:fill="FFFFFF" w:val="clear"/>
             <w:tcMar>
-              <w:left w:w="27" w:type="dxa"/>
+              <w:left w:w="24" w:type="dxa"/>
             </w:tcMar>
           </w:tcPr>
           <w:p>
@@ -6915,18 +6915,18 @@
         </w:tc>
         <w:tc>
           <w:tcPr>
-            <w:tcW w:w="2864" w:type="dxa"/>
-            <w:tcBorders>
-              <w:top w:val="nil"/>
-              <w:left w:val="single" w:sz="2" w:space="0" w:color="000001"/>
-              <w:bottom w:val="single" w:sz="2" w:space="0" w:color="000001"/>
-              <w:insideH w:val="single" w:sz="2" w:space="0" w:color="000001"/>
-              <w:right w:val="nil"/>
-              <w:insideV w:val="nil"/>
-            </w:tcBorders>
-            <w:shd w:fill="FFFFFF" w:val="clear"/>
-            <w:tcMar>
-              <w:left w:w="27" w:type="dxa"/>
+            <w:tcW w:w="2863" w:type="dxa"/>
+            <w:tcBorders>
+              <w:top w:val="nil"/>
+              <w:left w:val="single" w:sz="2" w:space="0" w:color="000001"/>
+              <w:bottom w:val="single" w:sz="2" w:space="0" w:color="000001"/>
+              <w:insideH w:val="single" w:sz="2" w:space="0" w:color="000001"/>
+              <w:right w:val="nil"/>
+              <w:insideV w:val="nil"/>
+            </w:tcBorders>
+            <w:shd w:fill="FFFFFF" w:val="clear"/>
+            <w:tcMar>
+              <w:left w:w="24" w:type="dxa"/>
             </w:tcMar>
           </w:tcPr>
           <w:p>
@@ -6954,7 +6954,7 @@
             </w:tcBorders>
             <w:shd w:fill="FFFFFF" w:val="clear"/>
             <w:tcMar>
-              <w:left w:w="27" w:type="dxa"/>
+              <w:left w:w="24" w:type="dxa"/>
             </w:tcMar>
           </w:tcPr>
           <w:p>
@@ -6982,7 +6982,7 @@
             </w:tcBorders>
             <w:shd w:fill="FFFFFF" w:val="clear"/>
             <w:tcMar>
-              <w:left w:w="27" w:type="dxa"/>
+              <w:left w:w="24" w:type="dxa"/>
             </w:tcMar>
           </w:tcPr>
           <w:p>
@@ -6999,7 +6999,7 @@
         </w:tc>
         <w:tc>
           <w:tcPr>
-            <w:tcW w:w="2375" w:type="dxa"/>
+            <w:tcW w:w="2376" w:type="dxa"/>
             <w:tcBorders>
               <w:top w:val="nil"/>
               <w:left w:val="single" w:sz="2" w:space="0" w:color="000001"/>
@@ -7010,7 +7010,7 @@
             </w:tcBorders>
             <w:shd w:fill="FFFFFF" w:val="clear"/>
             <w:tcMar>
-              <w:left w:w="27" w:type="dxa"/>
+              <w:left w:w="24" w:type="dxa"/>
             </w:tcMar>
           </w:tcPr>
           <w:p>
@@ -7043,13 +7043,13 @@
         <w:fldChar w:fldCharType="begin"/>
       </w:r>
       <w:r>
-        <w:instrText> SEQ """Tablica""" \*Arabic </w:instrText>
+        <w:instrText> SEQ """"Tablica"""" \*Arabic </w:instrText>
       </w:r>
       <w:r>
         <w:fldChar w:fldCharType="separate"/>
       </w:r>
       <w:r>
-        <w:t>0</w:t>
+        <w:t>1</w:t>
       </w:r>
       <w:r>
         <w:fldChar w:fldCharType="end"/>
@@ -7106,7 +7106,7 @@
     <w:tbl>
       <w:tblPr>
         <w:jc w:val="left"/>
-        <w:tblInd w:w="45" w:type="dxa"/>
+        <w:tblInd w:w="43" w:type="dxa"/>
         <w:tblBorders>
           <w:top w:val="single" w:sz="2" w:space="0" w:color="000001"/>
           <w:left w:val="single" w:sz="2" w:space="0" w:color="000001"/>
@@ -7117,18 +7117,18 @@
         </w:tblBorders>
         <w:tblCellMar>
           <w:top w:w="55" w:type="dxa"/>
-          <w:left w:w="42" w:type="dxa"/>
+          <w:left w:w="39" w:type="dxa"/>
           <w:bottom w:w="55" w:type="dxa"/>
           <w:right w:w="55" w:type="dxa"/>
         </w:tblCellMar>
       </w:tblPr>
       <w:tblGrid>
         <w:gridCol w:w="1628"/>
-        <w:gridCol w:w="1426"/>
+        <w:gridCol w:w="1425"/>
         <w:gridCol w:w="1888"/>
         <w:gridCol w:w="2067"/>
         <w:gridCol w:w="1"/>
-        <w:gridCol w:w="2635"/>
+        <w:gridCol w:w="2636"/>
       </w:tblGrid>
       <w:tr>
         <w:trPr>
@@ -7148,7 +7148,7 @@
             </w:tcBorders>
             <w:shd w:fill="FFFFFF" w:val="clear"/>
             <w:tcMar>
-              <w:left w:w="42" w:type="dxa"/>
+              <w:left w:w="39" w:type="dxa"/>
             </w:tcMar>
           </w:tcPr>
           <w:p>
@@ -7165,7 +7165,7 @@
         </w:tc>
         <w:tc>
           <w:tcPr>
-            <w:tcW w:w="1426" w:type="dxa"/>
+            <w:tcW w:w="1425" w:type="dxa"/>
             <w:vMerge w:val="restart"/>
             <w:tcBorders>
               <w:top w:val="single" w:sz="2" w:space="0" w:color="000001"/>
@@ -7177,7 +7177,7 @@
             </w:tcBorders>
             <w:shd w:fill="FFFFFF" w:val="clear"/>
             <w:tcMar>
-              <w:left w:w="42" w:type="dxa"/>
+              <w:left w:w="39" w:type="dxa"/>
             </w:tcMar>
           </w:tcPr>
           <w:p>
@@ -7206,7 +7206,7 @@
             </w:tcBorders>
             <w:shd w:fill="FFFFFF" w:val="clear"/>
             <w:tcMar>
-              <w:left w:w="42" w:type="dxa"/>
+              <w:left w:w="39" w:type="dxa"/>
             </w:tcMar>
           </w:tcPr>
           <w:p>
@@ -7223,7 +7223,7 @@
         </w:tc>
         <w:tc>
           <w:tcPr>
-            <w:tcW w:w="2635" w:type="dxa"/>
+            <w:tcW w:w="2636" w:type="dxa"/>
             <w:vMerge w:val="restart"/>
             <w:tcBorders>
               <w:top w:val="single" w:sz="2" w:space="0" w:color="000001"/>
@@ -7235,7 +7235,7 @@
             </w:tcBorders>
             <w:shd w:fill="FFFFFF" w:val="clear"/>
             <w:tcMar>
-              <w:left w:w="42" w:type="dxa"/>
+              <w:left w:w="39" w:type="dxa"/>
             </w:tcMar>
           </w:tcPr>
           <w:p>
@@ -7269,22 +7269,22 @@
             </w:tcBorders>
             <w:shd w:fill="FFFFFF" w:val="clear"/>
             <w:tcMar>
-              <w:left w:w="42" w:type="dxa"/>
-            </w:tcMar>
-          </w:tcPr>
-          <w:p>
-            <w:pPr>
-              <w:pStyle w:val="TableContents"/>
-              <w:rPr/>
-            </w:pPr>
-            <w:r>
-              <w:rPr/>
-            </w:r>
-          </w:p>
-        </w:tc>
-        <w:tc>
-          <w:tcPr>
-            <w:tcW w:w="1426" w:type="dxa"/>
+              <w:left w:w="39" w:type="dxa"/>
+            </w:tcMar>
+          </w:tcPr>
+          <w:p>
+            <w:pPr>
+              <w:pStyle w:val="TableContents"/>
+              <w:rPr/>
+            </w:pPr>
+            <w:r>
+              <w:rPr/>
+            </w:r>
+          </w:p>
+        </w:tc>
+        <w:tc>
+          <w:tcPr>
+            <w:tcW w:w="1425" w:type="dxa"/>
             <w:vMerge w:val="continue"/>
             <w:tcBorders>
               <w:top w:val="single" w:sz="2" w:space="0" w:color="000001"/>
@@ -7296,7 +7296,7 @@
             </w:tcBorders>
             <w:shd w:fill="FFFFFF" w:val="clear"/>
             <w:tcMar>
-              <w:left w:w="42" w:type="dxa"/>
+              <w:left w:w="39" w:type="dxa"/>
             </w:tcMar>
           </w:tcPr>
           <w:p>
@@ -7323,7 +7323,7 @@
             </w:tcBorders>
             <w:shd w:fill="FFFFFF" w:val="clear"/>
             <w:tcMar>
-              <w:left w:w="42" w:type="dxa"/>
+              <w:left w:w="39" w:type="dxa"/>
             </w:tcMar>
           </w:tcPr>
           <w:p>
@@ -7351,7 +7351,7 @@
             </w:tcBorders>
             <w:shd w:fill="FFFFFF" w:val="clear"/>
             <w:tcMar>
-              <w:left w:w="42" w:type="dxa"/>
+              <w:left w:w="39" w:type="dxa"/>
             </w:tcMar>
           </w:tcPr>
           <w:p>
@@ -7368,7 +7368,7 @@
         </w:tc>
         <w:tc>
           <w:tcPr>
-            <w:tcW w:w="2636" w:type="dxa"/>
+            <w:tcW w:w="2637" w:type="dxa"/>
             <w:gridSpan w:val="2"/>
             <w:vMerge w:val="continue"/>
             <w:tcBorders>
@@ -7381,7 +7381,7 @@
             </w:tcBorders>
             <w:shd w:fill="FFFFFF" w:val="clear"/>
             <w:tcMar>
-              <w:left w:w="42" w:type="dxa"/>
+              <w:left w:w="39" w:type="dxa"/>
             </w:tcMar>
           </w:tcPr>
           <w:p>
@@ -7412,7 +7412,7 @@
             </w:tcBorders>
             <w:shd w:fill="FFFFFF" w:val="clear"/>
             <w:tcMar>
-              <w:left w:w="42" w:type="dxa"/>
+              <w:left w:w="39" w:type="dxa"/>
             </w:tcMar>
           </w:tcPr>
           <w:p>
@@ -7429,18 +7429,18 @@
         </w:tc>
         <w:tc>
           <w:tcPr>
-            <w:tcW w:w="1426" w:type="dxa"/>
-            <w:tcBorders>
-              <w:top w:val="nil"/>
-              <w:left w:val="single" w:sz="2" w:space="0" w:color="000001"/>
-              <w:bottom w:val="single" w:sz="2" w:space="0" w:color="000001"/>
-              <w:insideH w:val="single" w:sz="2" w:space="0" w:color="000001"/>
-              <w:right w:val="nil"/>
-              <w:insideV w:val="nil"/>
-            </w:tcBorders>
-            <w:shd w:fill="FFFFFF" w:val="clear"/>
-            <w:tcMar>
-              <w:left w:w="42" w:type="dxa"/>
+            <w:tcW w:w="1425" w:type="dxa"/>
+            <w:tcBorders>
+              <w:top w:val="nil"/>
+              <w:left w:val="single" w:sz="2" w:space="0" w:color="000001"/>
+              <w:bottom w:val="single" w:sz="2" w:space="0" w:color="000001"/>
+              <w:insideH w:val="single" w:sz="2" w:space="0" w:color="000001"/>
+              <w:right w:val="nil"/>
+              <w:insideV w:val="nil"/>
+            </w:tcBorders>
+            <w:shd w:fill="FFFFFF" w:val="clear"/>
+            <w:tcMar>
+              <w:left w:w="39" w:type="dxa"/>
             </w:tcMar>
           </w:tcPr>
           <w:p>
@@ -7468,7 +7468,7 @@
             </w:tcBorders>
             <w:shd w:fill="FFFFFF" w:val="clear"/>
             <w:tcMar>
-              <w:left w:w="42" w:type="dxa"/>
+              <w:left w:w="39" w:type="dxa"/>
             </w:tcMar>
           </w:tcPr>
           <w:p>
@@ -7495,7 +7495,7 @@
             </w:tcBorders>
             <w:shd w:fill="FFFFFF" w:val="clear"/>
             <w:tcMar>
-              <w:left w:w="42" w:type="dxa"/>
+              <w:left w:w="39" w:type="dxa"/>
             </w:tcMar>
           </w:tcPr>
           <w:p>
@@ -7511,7 +7511,7 @@
         </w:tc>
         <w:tc>
           <w:tcPr>
-            <w:tcW w:w="2636" w:type="dxa"/>
+            <w:tcW w:w="2637" w:type="dxa"/>
             <w:gridSpan w:val="2"/>
             <w:tcBorders>
               <w:top w:val="nil"/>
@@ -7523,7 +7523,7 @@
             </w:tcBorders>
             <w:shd w:fill="FFFFFF" w:val="clear"/>
             <w:tcMar>
-              <w:left w:w="42" w:type="dxa"/>
+              <w:left w:w="39" w:type="dxa"/>
             </w:tcMar>
           </w:tcPr>
           <w:p>
@@ -7556,7 +7556,7 @@
             </w:tcBorders>
             <w:shd w:fill="FFFFFF" w:val="clear"/>
             <w:tcMar>
-              <w:left w:w="42" w:type="dxa"/>
+              <w:left w:w="39" w:type="dxa"/>
             </w:tcMar>
           </w:tcPr>
           <w:p>
@@ -7573,7 +7573,7 @@
         </w:tc>
         <w:tc>
           <w:tcPr>
-            <w:tcW w:w="1426" w:type="dxa"/>
+            <w:tcW w:w="1425" w:type="dxa"/>
             <w:vMerge w:val="restart"/>
             <w:tcBorders>
               <w:top w:val="nil"/>
@@ -7585,7 +7585,7 @@
             </w:tcBorders>
             <w:shd w:fill="FFFFFF" w:val="clear"/>
             <w:tcMar>
-              <w:left w:w="42" w:type="dxa"/>
+              <w:left w:w="39" w:type="dxa"/>
             </w:tcMar>
           </w:tcPr>
           <w:p>
@@ -7613,7 +7613,7 @@
             </w:tcBorders>
             <w:shd w:fill="FFFFFF" w:val="clear"/>
             <w:tcMar>
-              <w:left w:w="42" w:type="dxa"/>
+              <w:left w:w="39" w:type="dxa"/>
             </w:tcMar>
           </w:tcPr>
           <w:p>
@@ -7640,7 +7640,7 @@
             </w:tcBorders>
             <w:shd w:fill="FFFFFF" w:val="clear"/>
             <w:tcMar>
-              <w:left w:w="42" w:type="dxa"/>
+              <w:left w:w="39" w:type="dxa"/>
             </w:tcMar>
           </w:tcPr>
           <w:p>
@@ -7656,7 +7656,7 @@
         </w:tc>
         <w:tc>
           <w:tcPr>
-            <w:tcW w:w="2636" w:type="dxa"/>
+            <w:tcW w:w="2637" w:type="dxa"/>
             <w:gridSpan w:val="2"/>
             <w:tcBorders>
               <w:top w:val="nil"/>
@@ -7668,7 +7668,7 @@
             </w:tcBorders>
             <w:shd w:fill="FFFFFF" w:val="clear"/>
             <w:tcMar>
-              <w:left w:w="42" w:type="dxa"/>
+              <w:left w:w="39" w:type="dxa"/>
             </w:tcMar>
           </w:tcPr>
           <w:p>
@@ -7701,22 +7701,22 @@
             </w:tcBorders>
             <w:shd w:fill="FFFFFF" w:val="clear"/>
             <w:tcMar>
-              <w:left w:w="42" w:type="dxa"/>
-            </w:tcMar>
-          </w:tcPr>
-          <w:p>
-            <w:pPr>
-              <w:pStyle w:val="TableContents"/>
-              <w:rPr/>
-            </w:pPr>
-            <w:r>
-              <w:rPr/>
-            </w:r>
-          </w:p>
-        </w:tc>
-        <w:tc>
-          <w:tcPr>
-            <w:tcW w:w="1426" w:type="dxa"/>
+              <w:left w:w="39" w:type="dxa"/>
+            </w:tcMar>
+          </w:tcPr>
+          <w:p>
+            <w:pPr>
+              <w:pStyle w:val="TableContents"/>
+              <w:rPr/>
+            </w:pPr>
+            <w:r>
+              <w:rPr/>
+            </w:r>
+          </w:p>
+        </w:tc>
+        <w:tc>
+          <w:tcPr>
+            <w:tcW w:w="1425" w:type="dxa"/>
             <w:vMerge w:val="continue"/>
             <w:tcBorders>
               <w:top w:val="nil"/>
@@ -7728,7 +7728,7 @@
             </w:tcBorders>
             <w:shd w:fill="FFFFFF" w:val="clear"/>
             <w:tcMar>
-              <w:left w:w="42" w:type="dxa"/>
+              <w:left w:w="39" w:type="dxa"/>
             </w:tcMar>
           </w:tcPr>
           <w:p>
@@ -7755,7 +7755,7 @@
             </w:tcBorders>
             <w:shd w:fill="FFFFFF" w:val="clear"/>
             <w:tcMar>
-              <w:left w:w="42" w:type="dxa"/>
+              <w:left w:w="39" w:type="dxa"/>
             </w:tcMar>
           </w:tcPr>
           <w:p>
@@ -7782,7 +7782,7 @@
             </w:tcBorders>
             <w:shd w:fill="FFFFFF" w:val="clear"/>
             <w:tcMar>
-              <w:left w:w="42" w:type="dxa"/>
+              <w:left w:w="39" w:type="dxa"/>
             </w:tcMar>
           </w:tcPr>
           <w:p>
@@ -7798,7 +7798,7 @@
         </w:tc>
         <w:tc>
           <w:tcPr>
-            <w:tcW w:w="2636" w:type="dxa"/>
+            <w:tcW w:w="2637" w:type="dxa"/>
             <w:gridSpan w:val="2"/>
             <w:tcBorders>
               <w:top w:val="nil"/>
@@ -7810,7 +7810,7 @@
             </w:tcBorders>
             <w:shd w:fill="FFFFFF" w:val="clear"/>
             <w:tcMar>
-              <w:left w:w="42" w:type="dxa"/>
+              <w:left w:w="39" w:type="dxa"/>
             </w:tcMar>
           </w:tcPr>
           <w:p>
@@ -7843,7 +7843,7 @@
             </w:tcBorders>
             <w:shd w:fill="FFFFFF" w:val="clear"/>
             <w:tcMar>
-              <w:left w:w="42" w:type="dxa"/>
+              <w:left w:w="39" w:type="dxa"/>
             </w:tcMar>
           </w:tcPr>
           <w:p>
@@ -7860,7 +7860,7 @@
         </w:tc>
         <w:tc>
           <w:tcPr>
-            <w:tcW w:w="1426" w:type="dxa"/>
+            <w:tcW w:w="1425" w:type="dxa"/>
             <w:vMerge w:val="restart"/>
             <w:tcBorders>
               <w:top w:val="nil"/>
@@ -7872,7 +7872,7 @@
             </w:tcBorders>
             <w:shd w:fill="FFFFFF" w:val="clear"/>
             <w:tcMar>
-              <w:left w:w="42" w:type="dxa"/>
+              <w:left w:w="39" w:type="dxa"/>
             </w:tcMar>
           </w:tcPr>
           <w:p>
@@ -7900,7 +7900,7 @@
             </w:tcBorders>
             <w:shd w:fill="FFFFFF" w:val="clear"/>
             <w:tcMar>
-              <w:left w:w="42" w:type="dxa"/>
+              <w:left w:w="39" w:type="dxa"/>
             </w:tcMar>
           </w:tcPr>
           <w:p>
@@ -7927,7 +7927,7 @@
             </w:tcBorders>
             <w:shd w:fill="FFFFFF" w:val="clear"/>
             <w:tcMar>
-              <w:left w:w="42" w:type="dxa"/>
+              <w:left w:w="39" w:type="dxa"/>
             </w:tcMar>
           </w:tcPr>
           <w:p>
@@ -7943,7 +7943,7 @@
         </w:tc>
         <w:tc>
           <w:tcPr>
-            <w:tcW w:w="2636" w:type="dxa"/>
+            <w:tcW w:w="2637" w:type="dxa"/>
             <w:gridSpan w:val="2"/>
             <w:tcBorders>
               <w:top w:val="nil"/>
@@ -7955,7 +7955,7 @@
             </w:tcBorders>
             <w:shd w:fill="FFFFFF" w:val="clear"/>
             <w:tcMar>
-              <w:left w:w="42" w:type="dxa"/>
+              <w:left w:w="39" w:type="dxa"/>
             </w:tcMar>
           </w:tcPr>
           <w:p>
@@ -7988,22 +7988,22 @@
             </w:tcBorders>
             <w:shd w:fill="FFFFFF" w:val="clear"/>
             <w:tcMar>
-              <w:left w:w="42" w:type="dxa"/>
-            </w:tcMar>
-          </w:tcPr>
-          <w:p>
-            <w:pPr>
-              <w:pStyle w:val="TableContents"/>
-              <w:rPr/>
-            </w:pPr>
-            <w:r>
-              <w:rPr/>
-            </w:r>
-          </w:p>
-        </w:tc>
-        <w:tc>
-          <w:tcPr>
-            <w:tcW w:w="1426" w:type="dxa"/>
+              <w:left w:w="39" w:type="dxa"/>
+            </w:tcMar>
+          </w:tcPr>
+          <w:p>
+            <w:pPr>
+              <w:pStyle w:val="TableContents"/>
+              <w:rPr/>
+            </w:pPr>
+            <w:r>
+              <w:rPr/>
+            </w:r>
+          </w:p>
+        </w:tc>
+        <w:tc>
+          <w:tcPr>
+            <w:tcW w:w="1425" w:type="dxa"/>
             <w:vMerge w:val="continue"/>
             <w:tcBorders>
               <w:top w:val="nil"/>
@@ -8015,7 +8015,7 @@
             </w:tcBorders>
             <w:shd w:fill="FFFFFF" w:val="clear"/>
             <w:tcMar>
-              <w:left w:w="42" w:type="dxa"/>
+              <w:left w:w="39" w:type="dxa"/>
             </w:tcMar>
           </w:tcPr>
           <w:p>
@@ -8042,7 +8042,7 @@
             </w:tcBorders>
             <w:shd w:fill="FFFFFF" w:val="clear"/>
             <w:tcMar>
-              <w:left w:w="42" w:type="dxa"/>
+              <w:left w:w="39" w:type="dxa"/>
             </w:tcMar>
           </w:tcPr>
           <w:p>
@@ -8069,7 +8069,7 @@
             </w:tcBorders>
             <w:shd w:fill="FFFFFF" w:val="clear"/>
             <w:tcMar>
-              <w:left w:w="42" w:type="dxa"/>
+              <w:left w:w="39" w:type="dxa"/>
             </w:tcMar>
           </w:tcPr>
           <w:p>
@@ -8085,7 +8085,7 @@
         </w:tc>
         <w:tc>
           <w:tcPr>
-            <w:tcW w:w="2636" w:type="dxa"/>
+            <w:tcW w:w="2637" w:type="dxa"/>
             <w:gridSpan w:val="2"/>
             <w:tcBorders>
               <w:top w:val="nil"/>
@@ -8097,7 +8097,7 @@
             </w:tcBorders>
             <w:shd w:fill="FFFFFF" w:val="clear"/>
             <w:tcMar>
-              <w:left w:w="42" w:type="dxa"/>
+              <w:left w:w="39" w:type="dxa"/>
             </w:tcMar>
           </w:tcPr>
           <w:p>
@@ -8130,7 +8130,7 @@
             </w:tcBorders>
             <w:shd w:fill="FFFFFF" w:val="clear"/>
             <w:tcMar>
-              <w:left w:w="42" w:type="dxa"/>
+              <w:left w:w="39" w:type="dxa"/>
             </w:tcMar>
           </w:tcPr>
           <w:p>
@@ -8147,7 +8147,7 @@
         </w:tc>
         <w:tc>
           <w:tcPr>
-            <w:tcW w:w="1426" w:type="dxa"/>
+            <w:tcW w:w="1425" w:type="dxa"/>
             <w:vMerge w:val="restart"/>
             <w:tcBorders>
               <w:top w:val="nil"/>
@@ -8159,7 +8159,7 @@
             </w:tcBorders>
             <w:shd w:fill="FFFFFF" w:val="clear"/>
             <w:tcMar>
-              <w:left w:w="42" w:type="dxa"/>
+              <w:left w:w="39" w:type="dxa"/>
             </w:tcMar>
           </w:tcPr>
           <w:p>
@@ -8187,7 +8187,7 @@
             </w:tcBorders>
             <w:shd w:fill="FFFFFF" w:val="clear"/>
             <w:tcMar>
-              <w:left w:w="42" w:type="dxa"/>
+              <w:left w:w="39" w:type="dxa"/>
             </w:tcMar>
           </w:tcPr>
           <w:p>
@@ -8214,7 +8214,7 @@
             </w:tcBorders>
             <w:shd w:fill="FFFFFF" w:val="clear"/>
             <w:tcMar>
-              <w:left w:w="42" w:type="dxa"/>
+              <w:left w:w="39" w:type="dxa"/>
             </w:tcMar>
           </w:tcPr>
           <w:p>
@@ -8230,7 +8230,7 @@
         </w:tc>
         <w:tc>
           <w:tcPr>
-            <w:tcW w:w="2636" w:type="dxa"/>
+            <w:tcW w:w="2637" w:type="dxa"/>
             <w:gridSpan w:val="2"/>
             <w:tcBorders>
               <w:top w:val="nil"/>
@@ -8242,7 +8242,7 @@
             </w:tcBorders>
             <w:shd w:fill="FFFFFF" w:val="clear"/>
             <w:tcMar>
-              <w:left w:w="42" w:type="dxa"/>
+              <w:left w:w="39" w:type="dxa"/>
             </w:tcMar>
           </w:tcPr>
           <w:p>
@@ -8275,22 +8275,22 @@
             </w:tcBorders>
             <w:shd w:fill="FFFFFF" w:val="clear"/>
             <w:tcMar>
-              <w:left w:w="42" w:type="dxa"/>
-            </w:tcMar>
-          </w:tcPr>
-          <w:p>
-            <w:pPr>
-              <w:pStyle w:val="TableContents"/>
-              <w:rPr/>
-            </w:pPr>
-            <w:r>
-              <w:rPr/>
-            </w:r>
-          </w:p>
-        </w:tc>
-        <w:tc>
-          <w:tcPr>
-            <w:tcW w:w="1426" w:type="dxa"/>
+              <w:left w:w="39" w:type="dxa"/>
+            </w:tcMar>
+          </w:tcPr>
+          <w:p>
+            <w:pPr>
+              <w:pStyle w:val="TableContents"/>
+              <w:rPr/>
+            </w:pPr>
+            <w:r>
+              <w:rPr/>
+            </w:r>
+          </w:p>
+        </w:tc>
+        <w:tc>
+          <w:tcPr>
+            <w:tcW w:w="1425" w:type="dxa"/>
             <w:vMerge w:val="continue"/>
             <w:tcBorders>
               <w:top w:val="nil"/>
@@ -8302,7 +8302,7 @@
             </w:tcBorders>
             <w:shd w:fill="FFFFFF" w:val="clear"/>
             <w:tcMar>
-              <w:left w:w="42" w:type="dxa"/>
+              <w:left w:w="39" w:type="dxa"/>
             </w:tcMar>
           </w:tcPr>
           <w:p>
@@ -8329,7 +8329,7 @@
             </w:tcBorders>
             <w:shd w:fill="FFFFFF" w:val="clear"/>
             <w:tcMar>
-              <w:left w:w="42" w:type="dxa"/>
+              <w:left w:w="39" w:type="dxa"/>
             </w:tcMar>
           </w:tcPr>
           <w:p>
@@ -8356,7 +8356,7 @@
             </w:tcBorders>
             <w:shd w:fill="FFFFFF" w:val="clear"/>
             <w:tcMar>
-              <w:left w:w="42" w:type="dxa"/>
+              <w:left w:w="39" w:type="dxa"/>
             </w:tcMar>
           </w:tcPr>
           <w:p>
@@ -8372,7 +8372,7 @@
         </w:tc>
         <w:tc>
           <w:tcPr>
-            <w:tcW w:w="2636" w:type="dxa"/>
+            <w:tcW w:w="2637" w:type="dxa"/>
             <w:gridSpan w:val="2"/>
             <w:tcBorders>
               <w:top w:val="nil"/>
@@ -8384,7 +8384,7 @@
             </w:tcBorders>
             <w:shd w:fill="FFFFFF" w:val="clear"/>
             <w:tcMar>
-              <w:left w:w="42" w:type="dxa"/>
+              <w:left w:w="39" w:type="dxa"/>
             </w:tcMar>
           </w:tcPr>
           <w:p>
@@ -8417,22 +8417,22 @@
             </w:tcBorders>
             <w:shd w:fill="FFFFFF" w:val="clear"/>
             <w:tcMar>
-              <w:left w:w="42" w:type="dxa"/>
-            </w:tcMar>
-          </w:tcPr>
-          <w:p>
-            <w:pPr>
-              <w:pStyle w:val="TableContents"/>
-              <w:rPr/>
-            </w:pPr>
-            <w:r>
-              <w:rPr/>
-            </w:r>
-          </w:p>
-        </w:tc>
-        <w:tc>
-          <w:tcPr>
-            <w:tcW w:w="1426" w:type="dxa"/>
+              <w:left w:w="39" w:type="dxa"/>
+            </w:tcMar>
+          </w:tcPr>
+          <w:p>
+            <w:pPr>
+              <w:pStyle w:val="TableContents"/>
+              <w:rPr/>
+            </w:pPr>
+            <w:r>
+              <w:rPr/>
+            </w:r>
+          </w:p>
+        </w:tc>
+        <w:tc>
+          <w:tcPr>
+            <w:tcW w:w="1425" w:type="dxa"/>
             <w:vMerge w:val="restart"/>
             <w:tcBorders>
               <w:top w:val="nil"/>
@@ -8444,7 +8444,7 @@
             </w:tcBorders>
             <w:shd w:fill="FFFFFF" w:val="clear"/>
             <w:tcMar>
-              <w:left w:w="42" w:type="dxa"/>
+              <w:left w:w="39" w:type="dxa"/>
             </w:tcMar>
           </w:tcPr>
           <w:p>
@@ -8472,7 +8472,7 @@
             </w:tcBorders>
             <w:shd w:fill="FFFFFF" w:val="clear"/>
             <w:tcMar>
-              <w:left w:w="42" w:type="dxa"/>
+              <w:left w:w="39" w:type="dxa"/>
             </w:tcMar>
           </w:tcPr>
           <w:p>
@@ -8499,7 +8499,7 @@
             </w:tcBorders>
             <w:shd w:fill="FFFFFF" w:val="clear"/>
             <w:tcMar>
-              <w:left w:w="42" w:type="dxa"/>
+              <w:left w:w="39" w:type="dxa"/>
             </w:tcMar>
           </w:tcPr>
           <w:p>
@@ -8515,7 +8515,7 @@
         </w:tc>
         <w:tc>
           <w:tcPr>
-            <w:tcW w:w="2636" w:type="dxa"/>
+            <w:tcW w:w="2637" w:type="dxa"/>
             <w:gridSpan w:val="2"/>
             <w:tcBorders>
               <w:top w:val="nil"/>
@@ -8527,7 +8527,7 @@
             </w:tcBorders>
             <w:shd w:fill="FFFFFF" w:val="clear"/>
             <w:tcMar>
-              <w:left w:w="42" w:type="dxa"/>
+              <w:left w:w="39" w:type="dxa"/>
             </w:tcMar>
           </w:tcPr>
           <w:p>
@@ -8560,22 +8560,22 @@
             </w:tcBorders>
             <w:shd w:fill="FFFFFF" w:val="clear"/>
             <w:tcMar>
-              <w:left w:w="42" w:type="dxa"/>
-            </w:tcMar>
-          </w:tcPr>
-          <w:p>
-            <w:pPr>
-              <w:pStyle w:val="TableContents"/>
-              <w:rPr/>
-            </w:pPr>
-            <w:r>
-              <w:rPr/>
-            </w:r>
-          </w:p>
-        </w:tc>
-        <w:tc>
-          <w:tcPr>
-            <w:tcW w:w="1426" w:type="dxa"/>
+              <w:left w:w="39" w:type="dxa"/>
+            </w:tcMar>
+          </w:tcPr>
+          <w:p>
+            <w:pPr>
+              <w:pStyle w:val="TableContents"/>
+              <w:rPr/>
+            </w:pPr>
+            <w:r>
+              <w:rPr/>
+            </w:r>
+          </w:p>
+        </w:tc>
+        <w:tc>
+          <w:tcPr>
+            <w:tcW w:w="1425" w:type="dxa"/>
             <w:vMerge w:val="continue"/>
             <w:tcBorders>
               <w:top w:val="nil"/>
@@ -8587,7 +8587,7 @@
             </w:tcBorders>
             <w:shd w:fill="FFFFFF" w:val="clear"/>
             <w:tcMar>
-              <w:left w:w="42" w:type="dxa"/>
+              <w:left w:w="39" w:type="dxa"/>
             </w:tcMar>
           </w:tcPr>
           <w:p>
@@ -8614,7 +8614,7 @@
             </w:tcBorders>
             <w:shd w:fill="FFFFFF" w:val="clear"/>
             <w:tcMar>
-              <w:left w:w="42" w:type="dxa"/>
+              <w:left w:w="39" w:type="dxa"/>
             </w:tcMar>
           </w:tcPr>
           <w:p>
@@ -8641,7 +8641,7 @@
             </w:tcBorders>
             <w:shd w:fill="FFFFFF" w:val="clear"/>
             <w:tcMar>
-              <w:left w:w="42" w:type="dxa"/>
+              <w:left w:w="39" w:type="dxa"/>
             </w:tcMar>
           </w:tcPr>
           <w:p>
@@ -8657,7 +8657,7 @@
         </w:tc>
         <w:tc>
           <w:tcPr>
-            <w:tcW w:w="2636" w:type="dxa"/>
+            <w:tcW w:w="2637" w:type="dxa"/>
             <w:gridSpan w:val="2"/>
             <w:tcBorders>
               <w:top w:val="nil"/>
@@ -8669,7 +8669,7 @@
             </w:tcBorders>
             <w:shd w:fill="FFFFFF" w:val="clear"/>
             <w:tcMar>
-              <w:left w:w="42" w:type="dxa"/>
+              <w:left w:w="39" w:type="dxa"/>
             </w:tcMar>
           </w:tcPr>
           <w:p>
@@ -8701,7 +8701,7 @@
             </w:tcBorders>
             <w:shd w:fill="FFFFFF" w:val="clear"/>
             <w:tcMar>
-              <w:left w:w="42" w:type="dxa"/>
+              <w:left w:w="39" w:type="dxa"/>
             </w:tcMar>
           </w:tcPr>
           <w:p>
@@ -8717,18 +8717,18 @@
         </w:tc>
         <w:tc>
           <w:tcPr>
-            <w:tcW w:w="1426" w:type="dxa"/>
-            <w:tcBorders>
-              <w:top w:val="nil"/>
-              <w:left w:val="single" w:sz="2" w:space="0" w:color="000001"/>
-              <w:bottom w:val="single" w:sz="2" w:space="0" w:color="000001"/>
-              <w:insideH w:val="single" w:sz="2" w:space="0" w:color="000001"/>
-              <w:right w:val="nil"/>
-              <w:insideV w:val="nil"/>
-            </w:tcBorders>
-            <w:shd w:fill="FFFFFF" w:val="clear"/>
-            <w:tcMar>
-              <w:left w:w="42" w:type="dxa"/>
+            <w:tcW w:w="1425" w:type="dxa"/>
+            <w:tcBorders>
+              <w:top w:val="nil"/>
+              <w:left w:val="single" w:sz="2" w:space="0" w:color="000001"/>
+              <w:bottom w:val="single" w:sz="2" w:space="0" w:color="000001"/>
+              <w:insideH w:val="single" w:sz="2" w:space="0" w:color="000001"/>
+              <w:right w:val="nil"/>
+              <w:insideV w:val="nil"/>
+            </w:tcBorders>
+            <w:shd w:fill="FFFFFF" w:val="clear"/>
+            <w:tcMar>
+              <w:left w:w="39" w:type="dxa"/>
             </w:tcMar>
           </w:tcPr>
           <w:p>
@@ -8756,7 +8756,7 @@
             </w:tcBorders>
             <w:shd w:fill="FFFFFF" w:val="clear"/>
             <w:tcMar>
-              <w:left w:w="42" w:type="dxa"/>
+              <w:left w:w="39" w:type="dxa"/>
             </w:tcMar>
           </w:tcPr>
           <w:p>
@@ -8783,7 +8783,7 @@
             </w:tcBorders>
             <w:shd w:fill="FFFFFF" w:val="clear"/>
             <w:tcMar>
-              <w:left w:w="42" w:type="dxa"/>
+              <w:left w:w="39" w:type="dxa"/>
             </w:tcMar>
           </w:tcPr>
           <w:p>
@@ -8799,7 +8799,7 @@
         </w:tc>
         <w:tc>
           <w:tcPr>
-            <w:tcW w:w="2636" w:type="dxa"/>
+            <w:tcW w:w="2637" w:type="dxa"/>
             <w:gridSpan w:val="2"/>
             <w:tcBorders>
               <w:top w:val="nil"/>
@@ -8811,7 +8811,7 @@
             </w:tcBorders>
             <w:shd w:fill="FFFFFF" w:val="clear"/>
             <w:tcMar>
-              <w:left w:w="42" w:type="dxa"/>
+              <w:left w:w="39" w:type="dxa"/>
             </w:tcMar>
           </w:tcPr>
           <w:p>
@@ -8843,13 +8843,13 @@
         <w:fldChar w:fldCharType="begin"/>
       </w:r>
       <w:r>
-        <w:instrText> SEQ """Tablica""" \*Arabic </w:instrText>
+        <w:instrText> SEQ """"Tablica"""" \*Arabic </w:instrText>
       </w:r>
       <w:r>
         <w:fldChar w:fldCharType="separate"/>
       </w:r>
       <w:r>
-        <w:t>0</w:t>
+        <w:t>1</w:t>
       </w:r>
       <w:r>
         <w:fldChar w:fldCharType="end"/>
@@ -8917,27 +8917,7 @@
       </w:pPr>
       <w:r>
         <w:rPr/>
-        <w:t>Cilj i naglasak u izradi ove aplikacije jest na modularnosti. Arhitektura mobilne aplikacije zamišljena je da bude sastavljena od "kockica" koje se međusobno spoje i čine cjelinu, ali isto vremeno ih je moguće nadograditi te ponovno iskoristiti da se svaka od tih "kockica" može primjeniti i u kasnijim projektima i programskim rješenjima. Kako bi se postigli navedeni ciljevi potrebno je pažljivo kreirati module tako da imaju minimalnu ovisnost o drugim modulima unutar aplikacije, ali i da su izrađene kao da će biti korištene i kasnije, a ne samo za ovaj projekt. Unutar aplikacije izrađeni su sljedeći moduli: app, access, core, model, nfc, prompts</w:t>
-      </w:r>
-      <w:r>
-        <w:rPr/>
-        <w:t xml:space="preserve">, </w:t>
-      </w:r>
-      <w:r>
-        <w:rPr/>
-        <w:t>webservice</w:t>
-      </w:r>
-      <w:r>
-        <w:rPr/>
-        <w:t>, stomp i websocket</w:t>
-      </w:r>
-      <w:r>
-        <w:rPr/>
-        <w:t>.</w:t>
-      </w:r>
-      <w:r>
-        <w:rPr/>
-        <w:t xml:space="preserve"> Websocket je open source implementacija koja omogućava korištenje websocketa u Androidu.</w:t>
+        <w:t>Cilj i naglasak u izradi ove aplikacije jest na modularnosti. Arhitektura mobilne aplikacije zamišljena je da bude sastavljena od "kockica" koje se međusobno spoje i čine cjelinu, ali isto vremeno ih je moguće nadograditi te ponovno iskoristiti da se svaka od tih "kockica" može primjeniti i u kasnijim projektima i programskim rješenjima. Kako bi se postigli navedeni ciljevi potrebno je pažljivo kreirati module tako da imaju minimalnu ovisnost o drugim modulima unutar aplikacije, ali i da su izrađene kao da će biti korištene i kasnije, a ne samo za ovaj projekt. Unutar aplikacije izrađeni su sljedeći moduli: app, access, core, model, nfc, prompts, webservice, stomp i websocket. Websocket je open source implementacija koja omogućava korištenje websocketa u Androidu.</w:t>
       </w:r>
     </w:p>
     <w:p>
@@ -9044,13 +9024,13 @@
         <w:fldChar w:fldCharType="begin"/>
       </w:r>
       <w:r>
-        <w:instrText> SEQ """Slika""" \*Arabic </w:instrText>
+        <w:instrText> SEQ """"Slika"""" \*Arabic </w:instrText>
       </w:r>
       <w:r>
         <w:fldChar w:fldCharType="separate"/>
       </w:r>
       <w:r>
-        <w:t>0</w:t>
+        <w:t>1</w:t>
       </w:r>
       <w:r>
         <w:fldChar w:fldCharType="end"/>
@@ -9141,11 +9121,7 @@
       </w:pPr>
       <w:r>
         <w:rPr/>
-        <w:t>S druge strane, imamo module koji su izrađeni</w:t>
-      </w:r>
-      <w:r>
-        <w:rPr/>
-        <w:t xml:space="preserve"> kako bi se omogućila njihova ponovna iskoristivost, a to su konkretno modul webservice, nfc, prompts, stomp i core. </w:t>
+        <w:t xml:space="preserve">S druge strane, imamo module koji su izrađeni kako bi se omogućila njihova ponovna iskoristivost, a to su konkretno modul webservice, nfc, prompts, stomp i core. </w:t>
       </w:r>
     </w:p>
     <w:p>
@@ -9302,17 +9278,62 @@
         <w:pStyle w:val="Normal"/>
         <w:spacing w:lineRule="auto" w:line="360"/>
         <w:jc w:val="both"/>
-        <w:rPr>
-          <w:b/>
-          <w:bCs/>
-        </w:rPr>
-      </w:pPr>
-      <w:r>
-        <w:rPr>
-          <w:b/>
-          <w:bCs/>
-        </w:rPr>
-        <w:t>//TODO DIJAGRAM</w:t>
+        <w:rPr/>
+      </w:pPr>
+      <w:r>
+        <w:rPr/>
+        <w:drawing>
+          <wp:anchor behindDoc="0" distT="0" distB="0" distL="0" distR="0" simplePos="0" locked="0" layoutInCell="1" allowOverlap="1" relativeHeight="3">
+            <wp:simplePos x="0" y="0"/>
+            <wp:positionH relativeFrom="column">
+              <wp:align>center</wp:align>
+            </wp:positionH>
+            <wp:positionV relativeFrom="paragraph">
+              <wp:align>top</wp:align>
+            </wp:positionV>
+            <wp:extent cx="5731510" cy="2792730"/>
+            <wp:effectExtent l="0" t="0" r="0" b="0"/>
+            <wp:wrapSquare wrapText="largest"/>
+            <wp:docPr id="3" name="Picture" descr=""/>
+            <wp:cNvGraphicFramePr>
+              <a:graphicFrameLocks xmlns:a="http://schemas.openxmlformats.org/drawingml/2006/main" noChangeAspect="1"/>
+            </wp:cNvGraphicFramePr>
+            <a:graphic xmlns:a="http://schemas.openxmlformats.org/drawingml/2006/main">
+              <a:graphicData uri="http://schemas.openxmlformats.org/drawingml/2006/picture">
+                <pic:pic xmlns:pic="http://schemas.openxmlformats.org/drawingml/2006/picture">
+                  <pic:nvPicPr>
+                    <pic:cNvPr id="3" name="Picture" descr=""/>
+                    <pic:cNvPicPr>
+                      <a:picLocks noChangeAspect="1" noChangeArrowheads="1"/>
+                    </pic:cNvPicPr>
+                  </pic:nvPicPr>
+                  <pic:blipFill>
+                    <a:blip r:embed="rId8"/>
+                    <a:stretch>
+                      <a:fillRect/>
+                    </a:stretch>
+                  </pic:blipFill>
+                  <pic:spPr bwMode="auto">
+                    <a:xfrm>
+                      <a:off x="0" y="0"/>
+                      <a:ext cx="5731510" cy="2792730"/>
+                    </a:xfrm>
+                    <a:prstGeom prst="rect">
+                      <a:avLst/>
+                    </a:prstGeom>
+                    <a:noFill/>
+                    <a:ln w="9525">
+                      <a:noFill/>
+                      <a:miter lim="800000"/>
+                      <a:headEnd/>
+                      <a:tailEnd/>
+                    </a:ln>
+                  </pic:spPr>
+                </pic:pic>
+              </a:graphicData>
+            </a:graphic>
+          </wp:anchor>
+        </w:drawing>
       </w:r>
     </w:p>
     <w:p>
@@ -9327,7 +9348,7 @@
         <w:tab/>
         <w:t xml:space="preserve">Kako bi korisnici mogli sa serverom komunicirati putem STOMP protokola napravljen je modul za STOMP komunikaciju. Detalji o STOMP protokolu mogu se naći na sljedećem linku </w:t>
       </w:r>
-      <w:hyperlink r:id="rId8">
+      <w:hyperlink r:id="rId9">
         <w:r>
           <w:rPr>
             <w:rStyle w:val="InternetLink"/>
@@ -9396,7 +9417,7 @@
       </w:r>
     </w:p>
     <w:sectPr>
-      <w:footerReference w:type="default" r:id="rId9"/>
+      <w:footerReference w:type="default" r:id="rId10"/>
       <w:type w:val="nextPage"/>
       <w:pgSz w:w="11906" w:h="16838"/>
       <w:pgMar w:left="1440" w:right="1440" w:header="0" w:top="1440" w:footer="709" w:bottom="1440" w:gutter="0"/>
@@ -10397,6 +10418,18 @@
   </w:style>
   <w:style w:type="character" w:styleId="ListLabel14">
     <w:name w:val="ListLabel 14"/>
+    <w:rPr>
+      <w:rFonts w:cs="OpenSymbol"/>
+    </w:rPr>
+  </w:style>
+  <w:style w:type="character" w:styleId="ListLabel15">
+    <w:name w:val="ListLabel 15"/>
+    <w:rPr>
+      <w:rFonts w:cs="Symbol"/>
+    </w:rPr>
+  </w:style>
+  <w:style w:type="character" w:styleId="ListLabel16">
+    <w:name w:val="ListLabel 16"/>
     <w:rPr>
       <w:rFonts w:cs="OpenSymbol"/>
     </w:rPr>

</xml_diff>